<commit_message>
Frontend Exam Reading docs updated
</commit_message>
<xml_diff>
--- a/FrontendRelatedSteps_SimilarToOurCases.docx
+++ b/FrontendRelatedSteps_SimilarToOurCases.docx
@@ -993,65 +993,76 @@
           <w:numId w:val="2"/>
         </w:numPr>
         <w:rPr>
-          <w:lang w:val="en-US"/>
-        </w:rPr>
-      </w:pPr>
-      <w:r>
-        <w:rPr>
+          <w:color w:val="BFBFBF" w:themeColor="background1" w:themeShade="BF"/>
+          <w:lang w:val="en-US"/>
+        </w:rPr>
+      </w:pPr>
+      <w:r>
+        <w:rPr>
+          <w:color w:val="BFBFBF" w:themeColor="background1" w:themeShade="BF"/>
           <w:lang w:val="en-US"/>
         </w:rPr>
         <w:t xml:space="preserve">to </w:t>
       </w:r>
       <w:r>
         <w:rPr>
+          <w:color w:val="BFBFBF" w:themeColor="background1" w:themeShade="BF"/>
           <w:lang w:val="en-US"/>
         </w:rPr>
         <w:t xml:space="preserve">be able to </w:t>
       </w:r>
       <w:r>
         <w:rPr>
+          <w:color w:val="BFBFBF" w:themeColor="background1" w:themeShade="BF"/>
           <w:lang w:val="en-US"/>
         </w:rPr>
         <w:t xml:space="preserve">use </w:t>
       </w:r>
       <w:r>
         <w:rPr>
+          <w:color w:val="BFBFBF" w:themeColor="background1" w:themeShade="BF"/>
           <w:lang w:val="en-US"/>
         </w:rPr>
         <w:t xml:space="preserve">a </w:t>
       </w:r>
       <w:r>
         <w:rPr>
+          <w:color w:val="BFBFBF" w:themeColor="background1" w:themeShade="BF"/>
           <w:lang w:val="en-US"/>
         </w:rPr>
         <w:t>common theme</w:t>
       </w:r>
       <w:r>
         <w:rPr>
+          <w:color w:val="BFBFBF" w:themeColor="background1" w:themeShade="BF"/>
           <w:lang w:val="en-US"/>
         </w:rPr>
         <w:t xml:space="preserve"> for all of your Material-UI React components</w:t>
       </w:r>
       <w:r>
         <w:rPr>
+          <w:color w:val="BFBFBF" w:themeColor="background1" w:themeShade="BF"/>
           <w:lang w:val="en-US"/>
         </w:rPr>
         <w:t>, wrap the root</w:t>
       </w:r>
       <w:r>
         <w:rPr>
+          <w:color w:val="BFBFBF" w:themeColor="background1" w:themeShade="BF"/>
           <w:lang w:val="en-US"/>
         </w:rPr>
         <w:t xml:space="preserve"> React</w:t>
       </w:r>
       <w:r>
         <w:rPr>
+          <w:color w:val="BFBFBF" w:themeColor="background1" w:themeShade="BF"/>
           <w:lang w:val="en-US"/>
         </w:rPr>
         <w:t xml:space="preserve"> component inside </w:t>
       </w:r>
       <w:r>
         <w:rPr>
+          <w:color w:val="BFBFBF" w:themeColor="background1" w:themeShade="BF"/>
           <w:lang w:val="en-US"/>
         </w:rPr>
         <w:t xml:space="preserve">a </w:t>
@@ -1059,6 +1070,7 @@
       <w:proofErr w:type="spellStart"/>
       <w:r>
         <w:rPr>
+          <w:color w:val="BFBFBF" w:themeColor="background1" w:themeShade="BF"/>
           <w:lang w:val="en-US"/>
         </w:rPr>
         <w:t>MuiThemeProvider</w:t>
@@ -1066,12 +1078,14 @@
       <w:proofErr w:type="spellEnd"/>
       <w:r>
         <w:rPr>
+          <w:color w:val="BFBFBF" w:themeColor="background1" w:themeShade="BF"/>
           <w:lang w:val="en-US"/>
         </w:rPr>
         <w:t xml:space="preserve"> (Mui = Material-UI)</w:t>
       </w:r>
       <w:r>
         <w:rPr>
+          <w:color w:val="BFBFBF" w:themeColor="background1" w:themeShade="BF"/>
           <w:lang w:val="en-US"/>
         </w:rPr>
         <w:t xml:space="preserve"> that is given your theme file reference</w:t>
@@ -1085,29 +1099,34 @@
           <w:numId w:val="2"/>
         </w:numPr>
         <w:rPr>
-          <w:lang w:val="en-US"/>
-        </w:rPr>
-      </w:pPr>
-      <w:r>
-        <w:rPr>
+          <w:color w:val="BFBFBF" w:themeColor="background1" w:themeShade="BF"/>
+          <w:lang w:val="en-US"/>
+        </w:rPr>
+      </w:pPr>
+      <w:r>
+        <w:rPr>
+          <w:color w:val="BFBFBF" w:themeColor="background1" w:themeShade="BF"/>
           <w:lang w:val="en-US"/>
         </w:rPr>
         <w:t xml:space="preserve">to be able to connect </w:t>
       </w:r>
       <w:r>
         <w:rPr>
+          <w:color w:val="BFBFBF" w:themeColor="background1" w:themeShade="BF"/>
           <w:lang w:val="en-US"/>
         </w:rPr>
         <w:t>your React components to Redux, we need to wrap the</w:t>
       </w:r>
       <w:r>
         <w:rPr>
+          <w:color w:val="BFBFBF" w:themeColor="background1" w:themeShade="BF"/>
           <w:lang w:val="en-US"/>
         </w:rPr>
         <w:t xml:space="preserve"> (now) React Material-UI</w:t>
       </w:r>
       <w:r>
         <w:rPr>
+          <w:color w:val="BFBFBF" w:themeColor="background1" w:themeShade="BF"/>
           <w:lang w:val="en-US"/>
         </w:rPr>
         <w:t xml:space="preserve"> root element inside a Provider object and we give it the root reducer which knows how to create initial state of all the reducer initial states when the application starts from nothing.</w:t>
@@ -1772,113 +1791,132 @@
           <w:numId w:val="4"/>
         </w:numPr>
         <w:rPr>
-          <w:lang w:val="en-US"/>
-        </w:rPr>
-      </w:pPr>
-      <w:r>
-        <w:rPr>
+          <w:color w:val="BFBFBF" w:themeColor="background1" w:themeShade="BF"/>
+          <w:lang w:val="en-US"/>
+        </w:rPr>
+      </w:pPr>
+      <w:r>
+        <w:rPr>
+          <w:color w:val="BFBFBF" w:themeColor="background1" w:themeShade="BF"/>
           <w:lang w:val="en-US"/>
         </w:rPr>
         <w:t>Redux Dev Tools (</w:t>
       </w:r>
       <w:r>
         <w:rPr>
+          <w:color w:val="BFBFBF" w:themeColor="background1" w:themeShade="BF"/>
           <w:lang w:val="en-US"/>
         </w:rPr>
         <w:t xml:space="preserve">Right-click and “To left”. </w:t>
       </w:r>
       <w:r>
         <w:rPr>
+          <w:color w:val="BFBFBF" w:themeColor="background1" w:themeShade="BF"/>
           <w:lang w:val="en-US"/>
         </w:rPr>
         <w:t>E.g. select</w:t>
       </w:r>
       <w:r>
         <w:rPr>
+          <w:color w:val="BFBFBF" w:themeColor="background1" w:themeShade="BF"/>
           <w:lang w:val="en-US"/>
         </w:rPr>
         <w:t xml:space="preserve"> </w:t>
       </w:r>
       <w:r>
         <w:rPr>
+          <w:color w:val="BFBFBF" w:themeColor="background1" w:themeShade="BF"/>
           <w:lang w:val="en-US"/>
         </w:rPr>
         <w:t>last</w:t>
       </w:r>
       <w:r>
         <w:rPr>
+          <w:color w:val="BFBFBF" w:themeColor="background1" w:themeShade="BF"/>
           <w:lang w:val="en-US"/>
         </w:rPr>
         <w:t xml:space="preserve"> dispatched</w:t>
       </w:r>
       <w:r>
         <w:rPr>
+          <w:color w:val="BFBFBF" w:themeColor="background1" w:themeShade="BF"/>
           <w:lang w:val="en-US"/>
         </w:rPr>
         <w:t xml:space="preserve"> Action </w:t>
       </w:r>
       <w:r>
         <w:rPr>
+          <w:color w:val="BFBFBF" w:themeColor="background1" w:themeShade="BF"/>
           <w:lang w:val="en-US"/>
         </w:rPr>
         <w:t>+</w:t>
       </w:r>
       <w:r>
         <w:rPr>
+          <w:color w:val="BFBFBF" w:themeColor="background1" w:themeShade="BF"/>
           <w:lang w:val="en-US"/>
         </w:rPr>
         <w:t xml:space="preserve"> see what is </w:t>
       </w:r>
       <w:r>
         <w:rPr>
+          <w:color w:val="BFBFBF" w:themeColor="background1" w:themeShade="BF"/>
           <w:lang w:val="en-US"/>
         </w:rPr>
         <w:t xml:space="preserve">in </w:t>
       </w:r>
       <w:r>
         <w:rPr>
+          <w:color w:val="BFBFBF" w:themeColor="background1" w:themeShade="BF"/>
           <w:lang w:val="en-US"/>
         </w:rPr>
         <w:t xml:space="preserve">the </w:t>
       </w:r>
       <w:r>
         <w:rPr>
+          <w:color w:val="BFBFBF" w:themeColor="background1" w:themeShade="BF"/>
           <w:lang w:val="en-US"/>
         </w:rPr>
         <w:t>State</w:t>
       </w:r>
       <w:r>
         <w:rPr>
+          <w:color w:val="BFBFBF" w:themeColor="background1" w:themeShade="BF"/>
           <w:lang w:val="en-US"/>
         </w:rPr>
         <w:t xml:space="preserve">. </w:t>
       </w:r>
       <w:r>
         <w:rPr>
+          <w:color w:val="BFBFBF" w:themeColor="background1" w:themeShade="BF"/>
           <w:lang w:val="en-US"/>
         </w:rPr>
         <w:t>Look</w:t>
       </w:r>
       <w:r>
         <w:rPr>
+          <w:color w:val="BFBFBF" w:themeColor="background1" w:themeShade="BF"/>
           <w:lang w:val="en-US"/>
         </w:rPr>
         <w:t xml:space="preserve"> careful</w:t>
       </w:r>
       <w:r>
         <w:rPr>
+          <w:color w:val="BFBFBF" w:themeColor="background1" w:themeShade="BF"/>
           <w:lang w:val="en-US"/>
         </w:rPr>
         <w:t xml:space="preserve">ly and </w:t>
       </w:r>
       <w:r>
         <w:rPr>
+          <w:color w:val="BFBFBF" w:themeColor="background1" w:themeShade="BF"/>
           <w:lang w:val="en-US"/>
         </w:rPr>
         <w:t>be exact!</w:t>
       </w:r>
       <w:r>
         <w:rPr>
+          <w:color w:val="BFBFBF" w:themeColor="background1" w:themeShade="BF"/>
           <w:lang w:val="en-US"/>
         </w:rPr>
         <w:t>)</w:t>
@@ -2019,11 +2057,28 @@
       <w:pPr>
         <w:ind w:firstLine="360"/>
         <w:rPr>
-          <w:lang w:val="en-US"/>
-        </w:rPr>
-      </w:pPr>
-      <w:r>
-        <w:rPr>
+          <w:color w:val="BFBFBF" w:themeColor="background1" w:themeShade="BF"/>
+          <w:lang w:val="en-US"/>
+        </w:rPr>
+      </w:pPr>
+      <w:r>
+        <w:rPr>
+          <w:b/>
+          <w:color w:val="BFBFBF" w:themeColor="background1" w:themeShade="BF"/>
+          <w:lang w:val="en-US"/>
+        </w:rPr>
+        <w:t>Redux</w:t>
+      </w:r>
+      <w:r>
+        <w:rPr>
+          <w:color w:val="BFBFBF" w:themeColor="background1" w:themeShade="BF"/>
+          <w:lang w:val="en-US"/>
+        </w:rPr>
+        <w:br/>
+      </w:r>
+      <w:r>
+        <w:rPr>
+          <w:color w:val="BFBFBF" w:themeColor="background1" w:themeShade="BF"/>
           <w:lang w:val="en-US"/>
         </w:rPr>
         <w:t>Reducers</w:t>
@@ -2037,29 +2092,34 @@
           <w:numId w:val="3"/>
         </w:numPr>
         <w:rPr>
-          <w:lang w:val="en-US"/>
-        </w:rPr>
-      </w:pPr>
-      <w:r>
-        <w:rPr>
+          <w:color w:val="BFBFBF" w:themeColor="background1" w:themeShade="BF"/>
+          <w:lang w:val="en-US"/>
+        </w:rPr>
+      </w:pPr>
+      <w:r>
+        <w:rPr>
+          <w:color w:val="BFBFBF" w:themeColor="background1" w:themeShade="BF"/>
           <w:lang w:val="en-US"/>
         </w:rPr>
         <w:t>When the application will start in the browser,</w:t>
       </w:r>
       <w:r>
         <w:rPr>
+          <w:color w:val="BFBFBF" w:themeColor="background1" w:themeShade="BF"/>
           <w:lang w:val="en-US"/>
         </w:rPr>
         <w:t xml:space="preserve"> </w:t>
       </w:r>
       <w:r>
         <w:rPr>
+          <w:color w:val="BFBFBF" w:themeColor="background1" w:themeShade="BF"/>
           <w:lang w:val="en-US"/>
         </w:rPr>
         <w:t xml:space="preserve">the reducers will get called </w:t>
       </w:r>
       <w:r>
         <w:rPr>
+          <w:color w:val="BFBFBF" w:themeColor="background1" w:themeShade="BF"/>
           <w:lang w:val="en-US"/>
         </w:rPr>
         <w:t>(the @@</w:t>
@@ -2067,6 +2127,7 @@
       <w:proofErr w:type="spellStart"/>
       <w:r>
         <w:rPr>
+          <w:color w:val="BFBFBF" w:themeColor="background1" w:themeShade="BF"/>
           <w:lang w:val="en-US"/>
         </w:rPr>
         <w:t>init</w:t>
@@ -2074,84 +2135,98 @@
       <w:proofErr w:type="spellEnd"/>
       <w:r>
         <w:rPr>
+          <w:color w:val="BFBFBF" w:themeColor="background1" w:themeShade="BF"/>
           <w:lang w:val="en-US"/>
         </w:rPr>
         <w:t xml:space="preserve"> action) </w:t>
       </w:r>
       <w:r>
         <w:rPr>
+          <w:color w:val="BFBFBF" w:themeColor="background1" w:themeShade="BF"/>
           <w:lang w:val="en-US"/>
         </w:rPr>
         <w:t>to create the initial state of the Redux store</w:t>
       </w:r>
       <w:r>
         <w:rPr>
+          <w:color w:val="BFBFBF" w:themeColor="background1" w:themeShade="BF"/>
           <w:lang w:val="en-US"/>
         </w:rPr>
         <w:t>.</w:t>
       </w:r>
       <w:r>
         <w:rPr>
+          <w:color w:val="BFBFBF" w:themeColor="background1" w:themeShade="BF"/>
           <w:lang w:val="en-US"/>
         </w:rPr>
         <w:t xml:space="preserve"> </w:t>
       </w:r>
       <w:r>
         <w:rPr>
+          <w:color w:val="BFBFBF" w:themeColor="background1" w:themeShade="BF"/>
           <w:lang w:val="en-US"/>
         </w:rPr>
         <w:t>Reducers use</w:t>
       </w:r>
       <w:r>
         <w:rPr>
+          <w:color w:val="BFBFBF" w:themeColor="background1" w:themeShade="BF"/>
           <w:lang w:val="en-US"/>
         </w:rPr>
         <w:t xml:space="preserve"> </w:t>
       </w:r>
       <w:r>
         <w:rPr>
+          <w:color w:val="BFBFBF" w:themeColor="background1" w:themeShade="BF"/>
           <w:lang w:val="en-US"/>
         </w:rPr>
         <w:t>your</w:t>
       </w:r>
       <w:r>
         <w:rPr>
+          <w:color w:val="BFBFBF" w:themeColor="background1" w:themeShade="BF"/>
           <w:lang w:val="en-US"/>
         </w:rPr>
         <w:t xml:space="preserve"> default values for the state, look at a reducer file for understanding this</w:t>
       </w:r>
       <w:r>
         <w:rPr>
+          <w:color w:val="BFBFBF" w:themeColor="background1" w:themeShade="BF"/>
           <w:lang w:val="en-US"/>
         </w:rPr>
         <w:t xml:space="preserve">, </w:t>
       </w:r>
       <w:r>
         <w:rPr>
+          <w:color w:val="BFBFBF" w:themeColor="background1" w:themeShade="BF"/>
           <w:lang w:val="en-US"/>
         </w:rPr>
         <w:t>in</w:t>
       </w:r>
       <w:r>
         <w:rPr>
+          <w:color w:val="BFBFBF" w:themeColor="background1" w:themeShade="BF"/>
           <w:lang w:val="en-US"/>
         </w:rPr>
         <w:t xml:space="preserve"> reducers</w:t>
       </w:r>
       <w:r>
         <w:rPr>
+          <w:color w:val="BFBFBF" w:themeColor="background1" w:themeShade="BF"/>
           <w:lang w:val="en-US"/>
         </w:rPr>
         <w:t xml:space="preserve"> folder</w:t>
       </w:r>
       <w:r>
         <w:rPr>
+          <w:color w:val="BFBFBF" w:themeColor="background1" w:themeShade="BF"/>
           <w:lang w:val="en-US"/>
         </w:rPr>
         <w:t xml:space="preserve">. </w:t>
       </w:r>
       <w:r>
         <w:rPr>
+          <w:color w:val="BFBFBF" w:themeColor="background1" w:themeShade="BF"/>
           <w:lang w:val="en-US"/>
         </w:rPr>
         <w:t xml:space="preserve"> </w:t>
@@ -2165,11 +2240,13 @@
           <w:numId w:val="3"/>
         </w:numPr>
         <w:rPr>
-          <w:lang w:val="en-US"/>
-        </w:rPr>
-      </w:pPr>
-      <w:r>
-        <w:rPr>
+          <w:color w:val="BFBFBF" w:themeColor="background1" w:themeShade="BF"/>
+          <w:lang w:val="en-US"/>
+        </w:rPr>
+      </w:pPr>
+      <w:r>
+        <w:rPr>
+          <w:color w:val="BFBFBF" w:themeColor="background1" w:themeShade="BF"/>
           <w:lang w:val="en-US"/>
         </w:rPr>
         <w:t xml:space="preserve">Reducers are functions that are passed </w:t>
@@ -2177,6 +2254,7 @@
       <w:r>
         <w:rPr>
           <w:b/>
+          <w:color w:val="BFBFBF" w:themeColor="background1" w:themeShade="BF"/>
           <w:lang w:val="en-US"/>
         </w:rPr>
         <w:t>actions</w:t>
@@ -2184,12 +2262,14 @@
       <w:r>
         <w:rPr>
           <w:b/>
+          <w:color w:val="BFBFBF" w:themeColor="background1" w:themeShade="BF"/>
           <w:lang w:val="en-US"/>
         </w:rPr>
         <w:t xml:space="preserve"> (=objects)</w:t>
       </w:r>
       <w:r>
         <w:rPr>
+          <w:color w:val="BFBFBF" w:themeColor="background1" w:themeShade="BF"/>
           <w:lang w:val="en-US"/>
         </w:rPr>
         <w:t xml:space="preserve"> so that they are able to find out how to modify the </w:t>
@@ -2197,12 +2277,14 @@
       <w:r>
         <w:rPr>
           <w:b/>
+          <w:color w:val="BFBFBF" w:themeColor="background1" w:themeShade="BF"/>
           <w:lang w:val="en-US"/>
         </w:rPr>
         <w:t>old state</w:t>
       </w:r>
       <w:r>
         <w:rPr>
+          <w:color w:val="BFBFBF" w:themeColor="background1" w:themeShade="BF"/>
           <w:lang w:val="en-US"/>
         </w:rPr>
         <w:t xml:space="preserve"> and =&gt; return the </w:t>
@@ -2210,12 +2292,14 @@
       <w:r>
         <w:rPr>
           <w:b/>
+          <w:color w:val="BFBFBF" w:themeColor="background1" w:themeShade="BF"/>
           <w:lang w:val="en-US"/>
         </w:rPr>
         <w:t>new state</w:t>
       </w:r>
       <w:r>
         <w:rPr>
+          <w:color w:val="BFBFBF" w:themeColor="background1" w:themeShade="BF"/>
           <w:lang w:val="en-US"/>
         </w:rPr>
         <w:t xml:space="preserve">. </w:t>
@@ -2229,23 +2313,27 @@
           <w:numId w:val="3"/>
         </w:numPr>
         <w:rPr>
-          <w:lang w:val="en-US"/>
-        </w:rPr>
-      </w:pPr>
-      <w:r>
-        <w:rPr>
+          <w:color w:val="BFBFBF" w:themeColor="background1" w:themeShade="BF"/>
+          <w:lang w:val="en-US"/>
+        </w:rPr>
+      </w:pPr>
+      <w:r>
+        <w:rPr>
+          <w:color w:val="BFBFBF" w:themeColor="background1" w:themeShade="BF"/>
           <w:lang w:val="en-US"/>
         </w:rPr>
         <w:t>Redux</w:t>
       </w:r>
       <w:r>
         <w:rPr>
+          <w:color w:val="BFBFBF" w:themeColor="background1" w:themeShade="BF"/>
           <w:lang w:val="en-US"/>
         </w:rPr>
         <w:t xml:space="preserve"> calls the redu</w:t>
       </w:r>
       <w:r>
         <w:rPr>
+          <w:color w:val="BFBFBF" w:themeColor="background1" w:themeShade="BF"/>
           <w:lang w:val="en-US"/>
         </w:rPr>
         <w:t>cers when an Action with certain ACTION_TYPE will be dispatch to it</w:t>
@@ -2259,11 +2347,13 @@
           <w:numId w:val="3"/>
         </w:numPr>
         <w:rPr>
-          <w:lang w:val="en-US"/>
-        </w:rPr>
-      </w:pPr>
-      <w:r>
-        <w:rPr>
+          <w:color w:val="BFBFBF" w:themeColor="background1" w:themeShade="BF"/>
+          <w:lang w:val="en-US"/>
+        </w:rPr>
+      </w:pPr>
+      <w:r>
+        <w:rPr>
+          <w:color w:val="BFBFBF" w:themeColor="background1" w:themeShade="BF"/>
           <w:lang w:val="en-US"/>
         </w:rPr>
         <w:t>Redux uses the reducer to update the state in the Redux Store</w:t>
@@ -2277,17 +2367,20 @@
           <w:numId w:val="3"/>
         </w:numPr>
         <w:rPr>
-          <w:lang w:val="en-US"/>
-        </w:rPr>
-      </w:pPr>
-      <w:r>
-        <w:rPr>
+          <w:color w:val="BFBFBF" w:themeColor="background1" w:themeShade="BF"/>
+          <w:lang w:val="en-US"/>
+        </w:rPr>
+      </w:pPr>
+      <w:r>
+        <w:rPr>
+          <w:color w:val="BFBFBF" w:themeColor="background1" w:themeShade="BF"/>
           <w:lang w:val="en-US"/>
         </w:rPr>
         <w:t>(And because the state in the</w:t>
       </w:r>
       <w:r>
         <w:rPr>
+          <w:color w:val="BFBFBF" w:themeColor="background1" w:themeShade="BF"/>
           <w:lang w:val="en-US"/>
         </w:rPr>
         <w:t xml:space="preserve"> Redux changes, the </w:t>
@@ -2295,6 +2388,7 @@
       <w:proofErr w:type="spellStart"/>
       <w:r>
         <w:rPr>
+          <w:color w:val="BFBFBF" w:themeColor="background1" w:themeShade="BF"/>
           <w:lang w:val="en-US"/>
         </w:rPr>
         <w:t>mapStateToProps</w:t>
@@ -2302,6 +2396,7 @@
       <w:proofErr w:type="spellEnd"/>
       <w:r>
         <w:rPr>
+          <w:color w:val="BFBFBF" w:themeColor="background1" w:themeShade="BF"/>
           <w:lang w:val="en-US"/>
         </w:rPr>
         <w:t xml:space="preserve"> causes Redux-connected React components props to change, which in turn causes the component to re-render…)</w:t>
@@ -2311,11 +2406,13 @@
       <w:pPr>
         <w:ind w:firstLine="360"/>
         <w:rPr>
-          <w:lang w:val="en-US"/>
-        </w:rPr>
-      </w:pPr>
-      <w:r>
-        <w:rPr>
+          <w:color w:val="BFBFBF" w:themeColor="background1" w:themeShade="BF"/>
+          <w:lang w:val="en-US"/>
+        </w:rPr>
+      </w:pPr>
+      <w:r>
+        <w:rPr>
+          <w:color w:val="BFBFBF" w:themeColor="background1" w:themeShade="BF"/>
           <w:lang w:val="en-US"/>
         </w:rPr>
         <w:t>Actions</w:t>
@@ -2329,17 +2426,20 @@
           <w:numId w:val="3"/>
         </w:numPr>
         <w:rPr>
-          <w:lang w:val="en-US"/>
-        </w:rPr>
-      </w:pPr>
-      <w:r>
-        <w:rPr>
+          <w:color w:val="BFBFBF" w:themeColor="background1" w:themeShade="BF"/>
+          <w:lang w:val="en-US"/>
+        </w:rPr>
+      </w:pPr>
+      <w:r>
+        <w:rPr>
+          <w:color w:val="BFBFBF" w:themeColor="background1" w:themeShade="BF"/>
           <w:lang w:val="en-US"/>
         </w:rPr>
         <w:t xml:space="preserve">Objects </w:t>
       </w:r>
       <w:r>
         <w:rPr>
+          <w:color w:val="BFBFBF" w:themeColor="background1" w:themeShade="BF"/>
           <w:lang w:val="en-US"/>
         </w:rPr>
         <w:t>that depict what kind of change we want to happen.</w:t>
@@ -2353,11 +2453,13 @@
           <w:numId w:val="3"/>
         </w:numPr>
         <w:rPr>
-          <w:lang w:val="en-US"/>
-        </w:rPr>
-      </w:pPr>
-      <w:r>
-        <w:rPr>
+          <w:color w:val="BFBFBF" w:themeColor="background1" w:themeShade="BF"/>
+          <w:lang w:val="en-US"/>
+        </w:rPr>
+      </w:pPr>
+      <w:r>
+        <w:rPr>
+          <w:color w:val="BFBFBF" w:themeColor="background1" w:themeShade="BF"/>
           <w:lang w:val="en-US"/>
         </w:rPr>
         <w:t xml:space="preserve">Action </w:t>
@@ -2365,6 +2467,7 @@
       <w:proofErr w:type="gramStart"/>
       <w:r>
         <w:rPr>
+          <w:color w:val="BFBFBF" w:themeColor="background1" w:themeShade="BF"/>
           <w:lang w:val="en-US"/>
         </w:rPr>
         <w:t>type,  the</w:t>
@@ -2372,12 +2475,14 @@
       <w:proofErr w:type="gramEnd"/>
       <w:r>
         <w:rPr>
+          <w:color w:val="BFBFBF" w:themeColor="background1" w:themeShade="BF"/>
           <w:lang w:val="en-US"/>
         </w:rPr>
         <w:t xml:space="preserve"> allowed ones listed in one place in the project</w:t>
       </w:r>
       <w:r>
         <w:rPr>
+          <w:color w:val="BFBFBF" w:themeColor="background1" w:themeShade="BF"/>
           <w:lang w:val="en-US"/>
         </w:rPr>
         <w:t>, E.g. IDEA_DELETE_REQ</w:t>
@@ -2391,17 +2496,20 @@
           <w:numId w:val="3"/>
         </w:numPr>
         <w:rPr>
-          <w:lang w:val="en-US"/>
-        </w:rPr>
-      </w:pPr>
-      <w:r>
-        <w:rPr>
+          <w:color w:val="BFBFBF" w:themeColor="background1" w:themeShade="BF"/>
+          <w:lang w:val="en-US"/>
+        </w:rPr>
+      </w:pPr>
+      <w:r>
+        <w:rPr>
+          <w:color w:val="BFBFBF" w:themeColor="background1" w:themeShade="BF"/>
           <w:lang w:val="en-US"/>
         </w:rPr>
         <w:t>(Possibly, but not always) Other payload</w:t>
       </w:r>
       <w:r>
         <w:rPr>
+          <w:color w:val="BFBFBF" w:themeColor="background1" w:themeShade="BF"/>
           <w:lang w:val="en-US"/>
         </w:rPr>
         <w:t>, like idea id: 3001</w:t>
@@ -2411,11 +2519,13 @@
       <w:pPr>
         <w:ind w:firstLine="360"/>
         <w:rPr>
-          <w:lang w:val="en-US"/>
-        </w:rPr>
-      </w:pPr>
-      <w:r>
-        <w:rPr>
+          <w:color w:val="BFBFBF" w:themeColor="background1" w:themeShade="BF"/>
+          <w:lang w:val="en-US"/>
+        </w:rPr>
+      </w:pPr>
+      <w:r>
+        <w:rPr>
+          <w:color w:val="BFBFBF" w:themeColor="background1" w:themeShade="BF"/>
           <w:lang w:val="en-US"/>
         </w:rPr>
         <w:t xml:space="preserve">Action-related helper functions, e.g. </w:t>
@@ -2423,6 +2533,7 @@
       <w:proofErr w:type="spellStart"/>
       <w:r>
         <w:rPr>
+          <w:color w:val="BFBFBF" w:themeColor="background1" w:themeShade="BF"/>
           <w:lang w:val="en-US"/>
         </w:rPr>
         <w:t>ideaDelete_REQ</w:t>
@@ -2430,6 +2541,7 @@
       <w:proofErr w:type="spellEnd"/>
       <w:r>
         <w:rPr>
+          <w:color w:val="BFBFBF" w:themeColor="background1" w:themeShade="BF"/>
           <w:lang w:val="en-US"/>
         </w:rPr>
         <w:t xml:space="preserve"> in our naming convention</w:t>
@@ -2443,11 +2555,13 @@
           <w:numId w:val="3"/>
         </w:numPr>
         <w:rPr>
-          <w:lang w:val="en-US"/>
-        </w:rPr>
-      </w:pPr>
-      <w:r>
-        <w:rPr>
+          <w:color w:val="BFBFBF" w:themeColor="background1" w:themeShade="BF"/>
+          <w:lang w:val="en-US"/>
+        </w:rPr>
+      </w:pPr>
+      <w:r>
+        <w:rPr>
+          <w:color w:val="BFBFBF" w:themeColor="background1" w:themeShade="BF"/>
           <w:lang w:val="en-US"/>
         </w:rPr>
         <w:t xml:space="preserve">Functions that </w:t>
@@ -2461,11 +2575,13 @@
           <w:numId w:val="3"/>
         </w:numPr>
         <w:rPr>
-          <w:lang w:val="en-US"/>
-        </w:rPr>
-      </w:pPr>
-      <w:r>
-        <w:rPr>
+          <w:color w:val="BFBFBF" w:themeColor="background1" w:themeShade="BF"/>
+          <w:lang w:val="en-US"/>
+        </w:rPr>
+      </w:pPr>
+      <w:r>
+        <w:rPr>
+          <w:color w:val="BFBFBF" w:themeColor="background1" w:themeShade="BF"/>
           <w:lang w:val="en-US"/>
         </w:rPr>
         <w:t>Set the loading flag up in the state, meaning the state for that part might be changing, as we have an ongoing backend service</w:t>
@@ -2479,11 +2595,13 @@
           <w:numId w:val="3"/>
         </w:numPr>
         <w:rPr>
-          <w:lang w:val="en-US"/>
-        </w:rPr>
-      </w:pPr>
-      <w:r>
-        <w:rPr>
+          <w:color w:val="BFBFBF" w:themeColor="background1" w:themeShade="BF"/>
+          <w:lang w:val="en-US"/>
+        </w:rPr>
+      </w:pPr>
+      <w:r>
+        <w:rPr>
+          <w:color w:val="BFBFBF" w:themeColor="background1" w:themeShade="BF"/>
           <w:lang w:val="en-US"/>
         </w:rPr>
         <w:t>dispatch the _REQ action indicating the start of the action that will go to backend</w:t>
@@ -2497,11 +2615,13 @@
           <w:numId w:val="3"/>
         </w:numPr>
         <w:rPr>
-          <w:lang w:val="en-US"/>
-        </w:rPr>
-      </w:pPr>
-      <w:r>
-        <w:rPr>
+          <w:color w:val="BFBFBF" w:themeColor="background1" w:themeShade="BF"/>
+          <w:lang w:val="en-US"/>
+        </w:rPr>
+      </w:pPr>
+      <w:r>
+        <w:rPr>
+          <w:color w:val="BFBFBF" w:themeColor="background1" w:themeShade="BF"/>
           <w:lang w:val="en-US"/>
         </w:rPr>
         <w:t>do the AJAX</w:t>
@@ -2515,11 +2635,13 @@
           <w:numId w:val="3"/>
         </w:numPr>
         <w:rPr>
-          <w:lang w:val="en-US"/>
-        </w:rPr>
-      </w:pPr>
-      <w:r>
-        <w:rPr>
+          <w:color w:val="BFBFBF" w:themeColor="background1" w:themeShade="BF"/>
+          <w:lang w:val="en-US"/>
+        </w:rPr>
+      </w:pPr>
+      <w:r>
+        <w:rPr>
+          <w:color w:val="BFBFBF" w:themeColor="background1" w:themeShade="BF"/>
           <w:lang w:val="en-US"/>
         </w:rPr>
         <w:t>and setup the call-back for the time when the AJAX action (asynchronous) is ready</w:t>
@@ -2533,41 +2655,48 @@
           <w:numId w:val="3"/>
         </w:numPr>
         <w:rPr>
-          <w:lang w:val="en-US"/>
-        </w:rPr>
-      </w:pPr>
-      <w:r>
-        <w:rPr>
+          <w:color w:val="BFBFBF" w:themeColor="background1" w:themeShade="BF"/>
+          <w:lang w:val="en-US"/>
+        </w:rPr>
+      </w:pPr>
+      <w:r>
+        <w:rPr>
+          <w:color w:val="BFBFBF" w:themeColor="background1" w:themeShade="BF"/>
           <w:lang w:val="en-US"/>
         </w:rPr>
         <w:t xml:space="preserve">Then, if successful return, dispatch the _OK </w:t>
       </w:r>
       <w:r>
         <w:rPr>
+          <w:color w:val="BFBFBF" w:themeColor="background1" w:themeShade="BF"/>
           <w:lang w:val="en-US"/>
         </w:rPr>
         <w:t>action</w:t>
       </w:r>
       <w:r>
         <w:rPr>
+          <w:color w:val="BFBFBF" w:themeColor="background1" w:themeShade="BF"/>
           <w:lang w:val="en-US"/>
         </w:rPr>
         <w:t xml:space="preserve"> and put the data </w:t>
       </w:r>
       <w:r>
         <w:rPr>
+          <w:color w:val="BFBFBF" w:themeColor="background1" w:themeShade="BF"/>
           <w:lang w:val="en-US"/>
         </w:rPr>
         <w:t xml:space="preserve">via reducer </w:t>
       </w:r>
       <w:r>
         <w:rPr>
+          <w:color w:val="BFBFBF" w:themeColor="background1" w:themeShade="BF"/>
           <w:lang w:val="en-US"/>
         </w:rPr>
         <w:t>to the</w:t>
       </w:r>
       <w:r>
         <w:rPr>
+          <w:color w:val="BFBFBF" w:themeColor="background1" w:themeShade="BF"/>
           <w:lang w:val="en-US"/>
         </w:rPr>
         <w:t xml:space="preserve"> state</w:t>
@@ -2581,11 +2710,13 @@
           <w:numId w:val="3"/>
         </w:numPr>
         <w:rPr>
-          <w:lang w:val="en-US"/>
-        </w:rPr>
-      </w:pPr>
-      <w:r>
-        <w:rPr>
+          <w:color w:val="BFBFBF" w:themeColor="background1" w:themeShade="BF"/>
+          <w:lang w:val="en-US"/>
+        </w:rPr>
+      </w:pPr>
+      <w:r>
+        <w:rPr>
+          <w:color w:val="BFBFBF" w:themeColor="background1" w:themeShade="BF"/>
           <w:lang w:val="en-US"/>
         </w:rPr>
         <w:t>or, if unsuccessful, dispatch the _X action to indicate failure</w:t>
@@ -2718,6 +2849,7 @@
         <w:rPr>
           <w:lang w:val="en-US"/>
         </w:rPr>
+        <w:lastRenderedPageBreak/>
         <w:t>Root component</w:t>
       </w:r>
     </w:p>
@@ -2736,7 +2868,6 @@
         <w:rPr>
           <w:lang w:val="en-US"/>
         </w:rPr>
-        <w:lastRenderedPageBreak/>
         <w:t xml:space="preserve">Includes other components, which in turn will be rendered to the page too. </w:t>
       </w:r>
     </w:p>
@@ -2899,11 +3030,32 @@
         <w:rPr>
           <w:lang w:val="en-US"/>
         </w:rPr>
-        <w:t>get data from the Redux store (</w:t>
+        <w:t>get data</w:t>
+      </w:r>
+      <w:r>
+        <w:rPr>
+          <w:lang w:val="en-US"/>
+        </w:rPr>
+        <w:t xml:space="preserve"> via AJAX either directly</w:t>
+      </w:r>
+      <w:r>
+        <w:rPr>
+          <w:color w:val="BFBFBF" w:themeColor="background1" w:themeShade="BF"/>
+          <w:lang w:val="en-US"/>
+        </w:rPr>
+        <w:t>, or</w:t>
+      </w:r>
+      <w:r>
+        <w:rPr>
+          <w:color w:val="BFBFBF" w:themeColor="background1" w:themeShade="BF"/>
+          <w:lang w:val="en-US"/>
+        </w:rPr>
+        <w:t xml:space="preserve"> from the Redux store (</w:t>
       </w:r>
       <w:proofErr w:type="spellStart"/>
       <w:r>
         <w:rPr>
+          <w:color w:val="BFBFBF" w:themeColor="background1" w:themeShade="BF"/>
           <w:lang w:val="en-US"/>
         </w:rPr>
         <w:t>mapStateToProps</w:t>
@@ -2911,6 +3063,7 @@
       <w:proofErr w:type="spellEnd"/>
       <w:r>
         <w:rPr>
+          <w:color w:val="BFBFBF" w:themeColor="background1" w:themeShade="BF"/>
           <w:lang w:val="en-US"/>
         </w:rPr>
         <w:t>)</w:t>
@@ -2924,17 +3077,20 @@
           <w:numId w:val="3"/>
         </w:numPr>
         <w:rPr>
-          <w:lang w:val="en-US"/>
-        </w:rPr>
-      </w:pPr>
-      <w:r>
-        <w:rPr>
+          <w:color w:val="BFBFBF" w:themeColor="background1" w:themeShade="BF"/>
+          <w:lang w:val="en-US"/>
+        </w:rPr>
+      </w:pPr>
+      <w:r>
+        <w:rPr>
+          <w:color w:val="BFBFBF" w:themeColor="background1" w:themeShade="BF"/>
           <w:lang w:val="en-US"/>
         </w:rPr>
         <w:t>dispatch Actions using the action-related helper functions</w:t>
       </w:r>
       <w:r>
         <w:rPr>
+          <w:color w:val="BFBFBF" w:themeColor="background1" w:themeShade="BF"/>
           <w:lang w:val="en-US"/>
         </w:rPr>
         <w:t xml:space="preserve"> mapped to the props (</w:t>
@@ -2942,6 +3098,7 @@
       <w:proofErr w:type="spellStart"/>
       <w:r>
         <w:rPr>
+          <w:color w:val="BFBFBF" w:themeColor="background1" w:themeShade="BF"/>
           <w:lang w:val="en-US"/>
         </w:rPr>
         <w:t>mapDispatchToProps</w:t>
@@ -2949,6 +3106,7 @@
       <w:proofErr w:type="spellEnd"/>
       <w:r>
         <w:rPr>
+          <w:color w:val="BFBFBF" w:themeColor="background1" w:themeShade="BF"/>
           <w:lang w:val="en-US"/>
         </w:rPr>
         <w:t>)</w:t>
@@ -2962,11 +3120,13 @@
           <w:numId w:val="3"/>
         </w:numPr>
         <w:rPr>
-          <w:lang w:val="en-US"/>
-        </w:rPr>
-      </w:pPr>
-      <w:r>
-        <w:rPr>
+          <w:color w:val="BFBFBF" w:themeColor="background1" w:themeShade="BF"/>
+          <w:lang w:val="en-US"/>
+        </w:rPr>
+      </w:pPr>
+      <w:r>
+        <w:rPr>
+          <w:color w:val="BFBFBF" w:themeColor="background1" w:themeShade="BF"/>
           <w:lang w:val="en-US"/>
         </w:rPr>
         <w:t xml:space="preserve">connected to Redux with the connect ….      </w:t>
@@ -2974,6 +3134,7 @@
       <w:proofErr w:type="spellStart"/>
       <w:r>
         <w:rPr>
+          <w:color w:val="BFBFBF" w:themeColor="background1" w:themeShade="BF"/>
           <w:lang w:val="en-US"/>
         </w:rPr>
         <w:t>withStyles</w:t>
@@ -2981,18 +3142,21 @@
       <w:proofErr w:type="spellEnd"/>
       <w:r>
         <w:rPr>
+          <w:color w:val="BFBFBF" w:themeColor="background1" w:themeShade="BF"/>
           <w:lang w:val="en-US"/>
         </w:rPr>
         <w:t xml:space="preserve"> ….     </w:t>
       </w:r>
       <w:r>
         <w:rPr>
+          <w:color w:val="BFBFBF" w:themeColor="background1" w:themeShade="BF"/>
           <w:lang w:val="en-US"/>
         </w:rPr>
         <w:t>–</w:t>
       </w:r>
       <w:r>
         <w:rPr>
+          <w:color w:val="BFBFBF" w:themeColor="background1" w:themeShade="BF"/>
           <w:lang w:val="en-US"/>
         </w:rPr>
         <w:t>way</w:t>
@@ -3056,7 +3220,7 @@
         <w:rPr>
           <w:lang w:val="en-US"/>
         </w:rPr>
-        <w:t>data via props, methods via props</w:t>
+        <w:t xml:space="preserve">data via props, </w:t>
       </w:r>
     </w:p>
     <w:p>
@@ -3074,43 +3238,7 @@
         <w:rPr>
           <w:lang w:val="en-US"/>
         </w:rPr>
-        <w:t xml:space="preserve">cause a change to </w:t>
-      </w:r>
-      <w:r>
-        <w:rPr>
-          <w:lang w:val="en-US"/>
-        </w:rPr>
-        <w:t xml:space="preserve">happen at backend and the </w:t>
-      </w:r>
-      <w:r>
-        <w:rPr>
-          <w:lang w:val="en-US"/>
-        </w:rPr>
-        <w:t xml:space="preserve">child </w:t>
-      </w:r>
-      <w:r>
-        <w:rPr>
-          <w:lang w:val="en-US"/>
-        </w:rPr>
-        <w:t xml:space="preserve">component </w:t>
-      </w:r>
-      <w:r>
-        <w:rPr>
-          <w:lang w:val="en-US"/>
-        </w:rPr>
-        <w:t xml:space="preserve">would be also connected to AJAX/Redux and get the data that way via </w:t>
-      </w:r>
-      <w:r>
-        <w:rPr>
-          <w:lang w:val="en-US"/>
-        </w:rPr>
-        <w:t xml:space="preserve">AJAX/Redux from the </w:t>
-      </w:r>
-      <w:r>
-        <w:rPr>
-          <w:lang w:val="en-US"/>
-        </w:rPr>
-        <w:t>backend</w:t>
+        <w:t>methods via props</w:t>
       </w:r>
     </w:p>
     <w:p>
@@ -3121,42 +3249,58 @@
           <w:numId w:val="7"/>
         </w:numPr>
         <w:rPr>
-          <w:lang w:val="en-US"/>
-        </w:rPr>
-      </w:pPr>
-      <w:r>
-        <w:rPr>
-          <w:lang w:val="en-US"/>
-        </w:rPr>
-        <w:t xml:space="preserve">cause a change to happen just in Redux (Rare cases </w:t>
-      </w:r>
-      <w:proofErr w:type="spellStart"/>
-      <w:r>
-        <w:rPr>
-          <w:lang w:val="en-US"/>
-        </w:rPr>
-        <w:t>whe</w:t>
-      </w:r>
-      <w:proofErr w:type="spellEnd"/>
-      <w:r>
-        <w:rPr>
-          <w:lang w:val="en-US"/>
-        </w:rPr>
-        <w:t xml:space="preserve"> no need to change the DB data yet)</w:t>
-      </w:r>
-    </w:p>
-    <w:p>
-      <w:pPr>
-        <w:ind w:left="360" w:firstLine="944"/>
-        <w:rPr>
-          <w:lang w:val="en-US"/>
-        </w:rPr>
-      </w:pPr>
-      <w:r>
-        <w:rPr>
-          <w:lang w:val="en-US"/>
-        </w:rPr>
-        <w:t>The ways child can pass anything to the mother:</w:t>
+          <w:color w:val="BFBFBF" w:themeColor="background1" w:themeShade="BF"/>
+          <w:lang w:val="en-US"/>
+        </w:rPr>
+      </w:pPr>
+      <w:r>
+        <w:rPr>
+          <w:color w:val="BFBFBF" w:themeColor="background1" w:themeShade="BF"/>
+          <w:lang w:val="en-US"/>
+        </w:rPr>
+        <w:t xml:space="preserve">cause a change to </w:t>
+      </w:r>
+      <w:r>
+        <w:rPr>
+          <w:color w:val="BFBFBF" w:themeColor="background1" w:themeShade="BF"/>
+          <w:lang w:val="en-US"/>
+        </w:rPr>
+        <w:t xml:space="preserve">happen at backend and the </w:t>
+      </w:r>
+      <w:r>
+        <w:rPr>
+          <w:color w:val="BFBFBF" w:themeColor="background1" w:themeShade="BF"/>
+          <w:lang w:val="en-US"/>
+        </w:rPr>
+        <w:t xml:space="preserve">child </w:t>
+      </w:r>
+      <w:r>
+        <w:rPr>
+          <w:color w:val="BFBFBF" w:themeColor="background1" w:themeShade="BF"/>
+          <w:lang w:val="en-US"/>
+        </w:rPr>
+        <w:t xml:space="preserve">component </w:t>
+      </w:r>
+      <w:r>
+        <w:rPr>
+          <w:color w:val="BFBFBF" w:themeColor="background1" w:themeShade="BF"/>
+          <w:lang w:val="en-US"/>
+        </w:rPr>
+        <w:t xml:space="preserve">would be also connected to AJAX/Redux and get the data that way via </w:t>
+      </w:r>
+      <w:r>
+        <w:rPr>
+          <w:color w:val="BFBFBF" w:themeColor="background1" w:themeShade="BF"/>
+          <w:lang w:val="en-US"/>
+        </w:rPr>
+        <w:t xml:space="preserve">AJAX/Redux from the </w:t>
+      </w:r>
+      <w:r>
+        <w:rPr>
+          <w:color w:val="BFBFBF" w:themeColor="background1" w:themeShade="BF"/>
+          <w:lang w:val="en-US"/>
+        </w:rPr>
+        <w:t>backend</w:t>
       </w:r>
     </w:p>
     <w:p>
@@ -3167,16 +3311,44 @@
           <w:numId w:val="7"/>
         </w:numPr>
         <w:rPr>
-          <w:strike/>
-          <w:lang w:val="en-US"/>
-        </w:rPr>
-      </w:pPr>
-      <w:r>
-        <w:rPr>
-          <w:strike/>
-          <w:lang w:val="en-US"/>
-        </w:rPr>
-        <w:t>state – No, child doesn’t see mother’s state</w:t>
+          <w:color w:val="BFBFBF" w:themeColor="background1" w:themeShade="BF"/>
+          <w:lang w:val="en-US"/>
+        </w:rPr>
+      </w:pPr>
+      <w:r>
+        <w:rPr>
+          <w:color w:val="BFBFBF" w:themeColor="background1" w:themeShade="BF"/>
+          <w:lang w:val="en-US"/>
+        </w:rPr>
+        <w:t>cause a change to happen just in Redux (Rare cases whe</w:t>
+      </w:r>
+      <w:r>
+        <w:rPr>
+          <w:color w:val="BFBFBF" w:themeColor="background1" w:themeShade="BF"/>
+          <w:lang w:val="en-US"/>
+        </w:rPr>
+        <w:t>n</w:t>
+      </w:r>
+      <w:r>
+        <w:rPr>
+          <w:color w:val="BFBFBF" w:themeColor="background1" w:themeShade="BF"/>
+          <w:lang w:val="en-US"/>
+        </w:rPr>
+        <w:t xml:space="preserve"> no need to change the DB data yet)</w:t>
+      </w:r>
+    </w:p>
+    <w:p>
+      <w:pPr>
+        <w:ind w:left="360" w:firstLine="944"/>
+        <w:rPr>
+          <w:lang w:val="en-US"/>
+        </w:rPr>
+      </w:pPr>
+      <w:r>
+        <w:rPr>
+          <w:lang w:val="en-US"/>
+        </w:rPr>
+        <w:t>The ways child can pass anything to the mother:</w:t>
       </w:r>
     </w:p>
     <w:p>
@@ -3196,7 +3368,7 @@
           <w:strike/>
           <w:lang w:val="en-US"/>
         </w:rPr>
-        <w:t>props – No, child doesn’t see mother’s props</w:t>
+        <w:t>state – No, child doesn’t see mother’s state</w:t>
       </w:r>
     </w:p>
     <w:p>
@@ -3207,38 +3379,16 @@
           <w:numId w:val="7"/>
         </w:numPr>
         <w:rPr>
-          <w:lang w:val="en-US"/>
-        </w:rPr>
-      </w:pPr>
-      <w:r>
-        <w:rPr>
-          <w:lang w:val="en-US"/>
-        </w:rPr>
-        <w:t>by calling the offered functions provided by Mother and adding the data to the</w:t>
-      </w:r>
-      <w:r>
-        <w:rPr>
-          <w:lang w:val="en-US"/>
-        </w:rPr>
-        <w:t xml:space="preserve"> function</w:t>
-      </w:r>
-      <w:r>
-        <w:rPr>
-          <w:lang w:val="en-US"/>
-        </w:rPr>
-        <w:t xml:space="preserve"> calls</w:t>
-      </w:r>
-      <w:r>
-        <w:rPr>
-          <w:lang w:val="en-US"/>
-        </w:rPr>
-        <w:t xml:space="preserve"> as parameter(s)</w:t>
-      </w:r>
-      <w:r>
-        <w:rPr>
-          <w:lang w:val="en-US"/>
-        </w:rPr>
-        <w:t>.</w:t>
+          <w:strike/>
+          <w:lang w:val="en-US"/>
+        </w:rPr>
+      </w:pPr>
+      <w:r>
+        <w:rPr>
+          <w:strike/>
+          <w:lang w:val="en-US"/>
+        </w:rPr>
+        <w:t>props – No, child doesn’t see mother’s props</w:t>
       </w:r>
     </w:p>
     <w:p>
@@ -3256,37 +3406,31 @@
         <w:rPr>
           <w:lang w:val="en-US"/>
         </w:rPr>
-        <w:t xml:space="preserve">cause a change to happen at </w:t>
-      </w:r>
-      <w:r>
-        <w:rPr>
-          <w:lang w:val="en-US"/>
-        </w:rPr>
-        <w:t xml:space="preserve">the </w:t>
-      </w:r>
-      <w:r>
-        <w:rPr>
-          <w:lang w:val="en-US"/>
-        </w:rPr>
-        <w:t xml:space="preserve">backend and </w:t>
-      </w:r>
-      <w:r>
-        <w:rPr>
-          <w:lang w:val="en-US"/>
-        </w:rPr>
-        <w:t>mother component</w:t>
-      </w:r>
-      <w:r>
-        <w:rPr>
-          <w:lang w:val="en-US"/>
-        </w:rPr>
-        <w:t xml:space="preserve"> would be also connected to AJAX/Redux and get the data that way </w:t>
-      </w:r>
-      <w:r>
-        <w:rPr>
-          <w:lang w:val="en-US"/>
-        </w:rPr>
-        <w:t>via AJAX/Redux from the backend</w:t>
+        <w:t>by calling the offered functions provided by Mother and adding the data to the</w:t>
+      </w:r>
+      <w:r>
+        <w:rPr>
+          <w:lang w:val="en-US"/>
+        </w:rPr>
+        <w:t xml:space="preserve"> function</w:t>
+      </w:r>
+      <w:r>
+        <w:rPr>
+          <w:lang w:val="en-US"/>
+        </w:rPr>
+        <w:t xml:space="preserve"> calls</w:t>
+      </w:r>
+      <w:r>
+        <w:rPr>
+          <w:lang w:val="en-US"/>
+        </w:rPr>
+        <w:t xml:space="preserve"> as parameter(s)</w:t>
+      </w:r>
+      <w:r>
+        <w:rPr>
+          <w:lang w:val="en-US"/>
+        </w:rPr>
+        <w:t>.</w:t>
       </w:r>
     </w:p>
     <w:p>
@@ -3297,25 +3441,82 @@
           <w:numId w:val="7"/>
         </w:numPr>
         <w:rPr>
-          <w:lang w:val="en-US"/>
-        </w:rPr>
-      </w:pPr>
-      <w:r>
-        <w:rPr>
-          <w:lang w:val="en-US"/>
-        </w:rPr>
-        <w:t xml:space="preserve">cause a change to happen just in Redux (Rare cases </w:t>
-      </w:r>
-      <w:proofErr w:type="spellStart"/>
-      <w:r>
-        <w:rPr>
-          <w:lang w:val="en-US"/>
-        </w:rPr>
-        <w:t>whe</w:t>
-      </w:r>
-      <w:proofErr w:type="spellEnd"/>
-      <w:r>
-        <w:rPr>
+          <w:color w:val="BFBFBF" w:themeColor="background1" w:themeShade="BF"/>
+          <w:lang w:val="en-US"/>
+        </w:rPr>
+      </w:pPr>
+      <w:r>
+        <w:rPr>
+          <w:color w:val="BFBFBF" w:themeColor="background1" w:themeShade="BF"/>
+          <w:lang w:val="en-US"/>
+        </w:rPr>
+        <w:t xml:space="preserve">cause a change to happen at </w:t>
+      </w:r>
+      <w:r>
+        <w:rPr>
+          <w:color w:val="BFBFBF" w:themeColor="background1" w:themeShade="BF"/>
+          <w:lang w:val="en-US"/>
+        </w:rPr>
+        <w:t xml:space="preserve">the </w:t>
+      </w:r>
+      <w:r>
+        <w:rPr>
+          <w:color w:val="BFBFBF" w:themeColor="background1" w:themeShade="BF"/>
+          <w:lang w:val="en-US"/>
+        </w:rPr>
+        <w:t xml:space="preserve">backend and </w:t>
+      </w:r>
+      <w:r>
+        <w:rPr>
+          <w:color w:val="BFBFBF" w:themeColor="background1" w:themeShade="BF"/>
+          <w:lang w:val="en-US"/>
+        </w:rPr>
+        <w:t>mother component</w:t>
+      </w:r>
+      <w:r>
+        <w:rPr>
+          <w:color w:val="BFBFBF" w:themeColor="background1" w:themeShade="BF"/>
+          <w:lang w:val="en-US"/>
+        </w:rPr>
+        <w:t xml:space="preserve"> would be also connected to AJAX/Redux and get the data that way </w:t>
+      </w:r>
+      <w:r>
+        <w:rPr>
+          <w:color w:val="BFBFBF" w:themeColor="background1" w:themeShade="BF"/>
+          <w:lang w:val="en-US"/>
+        </w:rPr>
+        <w:t>via AJAX/Redux from the backend</w:t>
+      </w:r>
+    </w:p>
+    <w:p>
+      <w:pPr>
+        <w:pStyle w:val="ListParagraph"/>
+        <w:numPr>
+          <w:ilvl w:val="2"/>
+          <w:numId w:val="7"/>
+        </w:numPr>
+        <w:rPr>
+          <w:color w:val="BFBFBF" w:themeColor="background1" w:themeShade="BF"/>
+          <w:lang w:val="en-US"/>
+        </w:rPr>
+      </w:pPr>
+      <w:r>
+        <w:rPr>
+          <w:color w:val="BFBFBF" w:themeColor="background1" w:themeShade="BF"/>
+          <w:lang w:val="en-US"/>
+        </w:rPr>
+        <w:t>cause a change to happen just in Redux (Rare cases whe</w:t>
+      </w:r>
+      <w:r>
+        <w:rPr>
+          <w:color w:val="BFBFBF" w:themeColor="background1" w:themeShade="BF"/>
+          <w:lang w:val="en-US"/>
+        </w:rPr>
+        <w:t>re</w:t>
+      </w:r>
+      <w:r>
+        <w:rPr>
+          <w:color w:val="BFBFBF" w:themeColor="background1" w:themeShade="BF"/>
           <w:lang w:val="en-US"/>
         </w:rPr>
         <w:t xml:space="preserve"> no need to change the DB data yet)</w:t>
@@ -3370,6 +3571,7 @@
       </w:pPr>
       <w:r>
         <w:rPr>
+          <w:color w:val="BFBFBF" w:themeColor="background1" w:themeShade="BF"/>
           <w:lang w:val="en-US"/>
         </w:rPr>
         <w:t xml:space="preserve">We use mainly Component’s </w:t>
@@ -3377,6 +3579,7 @@
       <w:r>
         <w:rPr>
           <w:b/>
+          <w:color w:val="BFBFBF" w:themeColor="background1" w:themeShade="BF"/>
           <w:lang w:val="en-US"/>
         </w:rPr>
         <w:t xml:space="preserve">Redux </w:t>
@@ -3384,21 +3587,30 @@
       <w:r>
         <w:rPr>
           <w:b/>
+          <w:color w:val="BFBFBF" w:themeColor="background1" w:themeShade="BF"/>
           <w:lang w:val="en-US"/>
         </w:rPr>
         <w:t>state</w:t>
       </w:r>
       <w:r>
         <w:rPr>
+          <w:color w:val="BFBFBF" w:themeColor="background1" w:themeShade="BF"/>
           <w:lang w:val="en-US"/>
         </w:rPr>
         <w:t xml:space="preserve"> </w:t>
       </w:r>
       <w:r>
         <w:rPr>
-          <w:lang w:val="en-US"/>
-        </w:rPr>
-        <w:t xml:space="preserve">connected Props in our case. But we can also use State of the Component object (Not to be confused with the Redux state). See the </w:t>
+          <w:color w:val="BFBFBF" w:themeColor="background1" w:themeShade="BF"/>
+          <w:lang w:val="en-US"/>
+        </w:rPr>
+        <w:t>connected Props in our case.</w:t>
+      </w:r>
+      <w:r>
+        <w:rPr>
+          <w:lang w:val="en-US"/>
+        </w:rPr>
+        <w:t xml:space="preserve"> But we can also use State of the Component object (Not to be confused with the Redux state). See the </w:t>
       </w:r>
       <w:proofErr w:type="spellStart"/>
       <w:r>
@@ -3578,53 +3790,62 @@
           <w:numId w:val="3"/>
         </w:numPr>
         <w:rPr>
-          <w:lang w:val="en-US"/>
-        </w:rPr>
-      </w:pPr>
-      <w:r>
-        <w:rPr>
+          <w:color w:val="BFBFBF" w:themeColor="background1" w:themeShade="BF"/>
+          <w:lang w:val="en-US"/>
+        </w:rPr>
+      </w:pPr>
+      <w:r>
+        <w:rPr>
+          <w:color w:val="BFBFBF" w:themeColor="background1" w:themeShade="BF"/>
           <w:lang w:val="en-US"/>
         </w:rPr>
         <w:t xml:space="preserve">The </w:t>
       </w:r>
       <w:r>
         <w:rPr>
+          <w:color w:val="BFBFBF" w:themeColor="background1" w:themeShade="BF"/>
           <w:lang w:val="en-US"/>
         </w:rPr>
         <w:t>possi</w:t>
       </w:r>
       <w:r>
         <w:rPr>
+          <w:color w:val="BFBFBF" w:themeColor="background1" w:themeShade="BF"/>
           <w:lang w:val="en-US"/>
         </w:rPr>
         <w:t xml:space="preserve">ble </w:t>
       </w:r>
       <w:r>
         <w:rPr>
+          <w:color w:val="BFBFBF" w:themeColor="background1" w:themeShade="BF"/>
           <w:lang w:val="en-US"/>
         </w:rPr>
         <w:t>constructor</w:t>
       </w:r>
       <w:r>
         <w:rPr>
+          <w:color w:val="BFBFBF" w:themeColor="background1" w:themeShade="BF"/>
           <w:lang w:val="en-US"/>
         </w:rPr>
         <w:t xml:space="preserve"> called, ((</w:t>
       </w:r>
       <w:r>
         <w:rPr>
+          <w:color w:val="BFBFBF" w:themeColor="background1" w:themeShade="BF"/>
           <w:lang w:val="en-US"/>
         </w:rPr>
         <w:t xml:space="preserve">And there </w:t>
       </w:r>
       <w:r>
         <w:rPr>
+          <w:color w:val="BFBFBF" w:themeColor="background1" w:themeShade="BF"/>
           <w:lang w:val="en-US"/>
         </w:rPr>
         <w:t>base</w:t>
       </w:r>
       <w:r>
         <w:rPr>
+          <w:color w:val="BFBFBF" w:themeColor="background1" w:themeShade="BF"/>
           <w:lang w:val="en-US"/>
         </w:rPr>
         <w:t xml:space="preserve"> class constructor </w:t>
@@ -3632,12 +3853,14 @@
       <w:proofErr w:type="gramStart"/>
       <w:r>
         <w:rPr>
+          <w:color w:val="BFBFBF" w:themeColor="background1" w:themeShade="BF"/>
           <w:lang w:val="en-US"/>
         </w:rPr>
         <w:t>super</w:t>
       </w:r>
       <w:r>
         <w:rPr>
+          <w:color w:val="BFBFBF" w:themeColor="background1" w:themeShade="BF"/>
           <w:lang w:val="en-US"/>
         </w:rPr>
         <w:t>( )</w:t>
@@ -3645,12 +3868,14 @@
       <w:proofErr w:type="gramEnd"/>
       <w:r>
         <w:rPr>
+          <w:color w:val="BFBFBF" w:themeColor="background1" w:themeShade="BF"/>
           <w:lang w:val="en-US"/>
         </w:rPr>
         <w:t xml:space="preserve"> </w:t>
       </w:r>
       <w:r>
         <w:rPr>
+          <w:color w:val="BFBFBF" w:themeColor="background1" w:themeShade="BF"/>
           <w:lang w:val="en-US"/>
         </w:rPr>
         <w:t>called as very first))</w:t>
@@ -3703,6 +3928,7 @@
           <w:numId w:val="3"/>
         </w:numPr>
         <w:rPr>
+          <w:color w:val="BFBFBF" w:themeColor="background1" w:themeShade="BF"/>
           <w:lang w:val="en-US"/>
         </w:rPr>
       </w:pPr>
@@ -3711,14 +3937,17 @@
       <w:r>
         <w:rPr>
           <w:b/>
-          <w:lang w:val="en-US"/>
-        </w:rPr>
+          <w:color w:val="BFBFBF" w:themeColor="background1" w:themeShade="BF"/>
+          <w:lang w:val="en-US"/>
+        </w:rPr>
+        <w:lastRenderedPageBreak/>
         <w:t>componentDidMount</w:t>
       </w:r>
       <w:proofErr w:type="spellEnd"/>
       <w:r>
         <w:rPr>
           <w:b/>
+          <w:color w:val="BFBFBF" w:themeColor="background1" w:themeShade="BF"/>
           <w:lang w:val="en-US"/>
         </w:rPr>
         <w:t>( )</w:t>
@@ -3726,6 +3955,7 @@
       <w:proofErr w:type="gramEnd"/>
       <w:r>
         <w:rPr>
+          <w:color w:val="BFBFBF" w:themeColor="background1" w:themeShade="BF"/>
           <w:lang w:val="en-US"/>
         </w:rPr>
         <w:t xml:space="preserve"> – We put fetching the data often here, so component is often rendered without data first, to not to hang the view</w:t>
@@ -3739,11 +3969,13 @@
           <w:numId w:val="3"/>
         </w:numPr>
         <w:rPr>
-          <w:lang w:val="en-US"/>
-        </w:rPr>
-      </w:pPr>
-      <w:r>
-        <w:rPr>
+          <w:color w:val="BFBFBF" w:themeColor="background1" w:themeShade="BF"/>
+          <w:lang w:val="en-US"/>
+        </w:rPr>
+      </w:pPr>
+      <w:r>
+        <w:rPr>
+          <w:color w:val="BFBFBF" w:themeColor="background1" w:themeShade="BF"/>
           <w:lang w:val="en-US"/>
         </w:rPr>
         <w:t>When Components state or props change (E.g. because Redux store changes, and is mapped to props)</w:t>
@@ -3757,12 +3989,14 @@
           <w:numId w:val="3"/>
         </w:numPr>
         <w:rPr>
+          <w:color w:val="BFBFBF" w:themeColor="background1" w:themeShade="BF"/>
           <w:lang w:val="en-US"/>
         </w:rPr>
       </w:pPr>
       <w:proofErr w:type="gramStart"/>
       <w:r>
         <w:rPr>
+          <w:color w:val="BFBFBF" w:themeColor="background1" w:themeShade="BF"/>
           <w:lang w:val="en-US"/>
         </w:rPr>
         <w:t>render( )</w:t>
@@ -3770,6 +4004,7 @@
       <w:proofErr w:type="gramEnd"/>
       <w:r>
         <w:rPr>
+          <w:color w:val="BFBFBF" w:themeColor="background1" w:themeShade="BF"/>
           <w:lang w:val="en-US"/>
         </w:rPr>
         <w:t xml:space="preserve"> – Updates will come visible</w:t>
@@ -3783,6 +4018,7 @@
           <w:numId w:val="3"/>
         </w:numPr>
         <w:rPr>
+          <w:color w:val="BFBFBF" w:themeColor="background1" w:themeShade="BF"/>
           <w:lang w:val="en-US"/>
         </w:rPr>
       </w:pPr>
@@ -3790,6 +4026,7 @@
       <w:proofErr w:type="gramStart"/>
       <w:r>
         <w:rPr>
+          <w:color w:val="BFBFBF" w:themeColor="background1" w:themeShade="BF"/>
           <w:lang w:val="en-US"/>
         </w:rPr>
         <w:t>componentDidUpdate</w:t>
@@ -3797,6 +4034,7 @@
       <w:proofErr w:type="spellEnd"/>
       <w:r>
         <w:rPr>
+          <w:color w:val="BFBFBF" w:themeColor="background1" w:themeShade="BF"/>
           <w:lang w:val="en-US"/>
         </w:rPr>
         <w:t>( )</w:t>
@@ -3811,14 +4049,15 @@
           <w:numId w:val="3"/>
         </w:numPr>
         <w:rPr>
-          <w:lang w:val="en-US"/>
-        </w:rPr>
-      </w:pPr>
-      <w:r>
-        <w:rPr>
-          <w:lang w:val="en-US"/>
-        </w:rPr>
-        <w:lastRenderedPageBreak/>
+          <w:color w:val="BFBFBF" w:themeColor="background1" w:themeShade="BF"/>
+          <w:lang w:val="en-US"/>
+        </w:rPr>
+      </w:pPr>
+      <w:r>
+        <w:rPr>
+          <w:color w:val="BFBFBF" w:themeColor="background1" w:themeShade="BF"/>
+          <w:lang w:val="en-US"/>
+        </w:rPr>
         <w:t>When unmounting the Component (E.g. leaving the view where that component is used)</w:t>
       </w:r>
     </w:p>
@@ -3830,6 +4069,7 @@
           <w:numId w:val="3"/>
         </w:numPr>
         <w:rPr>
+          <w:color w:val="BFBFBF" w:themeColor="background1" w:themeShade="BF"/>
           <w:lang w:val="en-US"/>
         </w:rPr>
       </w:pPr>
@@ -3838,6 +4078,7 @@
       <w:r>
         <w:rPr>
           <w:b/>
+          <w:color w:val="BFBFBF" w:themeColor="background1" w:themeShade="BF"/>
           <w:lang w:val="en-US"/>
         </w:rPr>
         <w:t>componentWillUnmount</w:t>
@@ -3846,6 +4087,7 @@
       <w:r>
         <w:rPr>
           <w:b/>
+          <w:color w:val="BFBFBF" w:themeColor="background1" w:themeShade="BF"/>
           <w:lang w:val="en-US"/>
         </w:rPr>
         <w:t>( )</w:t>
@@ -3853,6 +4095,7 @@
       <w:proofErr w:type="gramEnd"/>
       <w:r>
         <w:rPr>
+          <w:color w:val="BFBFBF" w:themeColor="background1" w:themeShade="BF"/>
           <w:lang w:val="en-US"/>
         </w:rPr>
         <w:t xml:space="preserve">    -  Here we could e.g. dispatch resetting </w:t>
@@ -3860,6 +4103,7 @@
       <w:proofErr w:type="spellStart"/>
       <w:r>
         <w:rPr>
+          <w:color w:val="BFBFBF" w:themeColor="background1" w:themeShade="BF"/>
           <w:lang w:val="en-US"/>
         </w:rPr>
         <w:t>locationCurrent</w:t>
@@ -3867,6 +4111,7 @@
       <w:proofErr w:type="spellEnd"/>
       <w:r>
         <w:rPr>
+          <w:color w:val="BFBFBF" w:themeColor="background1" w:themeShade="BF"/>
           <w:lang w:val="en-US"/>
         </w:rPr>
         <w:t xml:space="preserve"> to null </w:t>
@@ -3970,7 +4215,31 @@
         <w:rPr>
           <w:lang w:val="en-US"/>
         </w:rPr>
-        <w:t>table with and id and foreign key(s) to others, like Idea</w:t>
+        <w:t>table with an id and foreign key(s) to</w:t>
+      </w:r>
+      <w:r>
+        <w:rPr>
+          <w:lang w:val="en-US"/>
+        </w:rPr>
+        <w:t xml:space="preserve"> row(s)</w:t>
+      </w:r>
+      <w:r>
+        <w:rPr>
+          <w:lang w:val="en-US"/>
+        </w:rPr>
+        <w:t xml:space="preserve"> other</w:t>
+      </w:r>
+      <w:r>
+        <w:rPr>
+          <w:lang w:val="en-US"/>
+        </w:rPr>
+        <w:t xml:space="preserve"> table</w:t>
+      </w:r>
+      <w:r>
+        <w:rPr>
+          <w:lang w:val="en-US"/>
+        </w:rPr>
+        <w:t>s, like Idea</w:t>
       </w:r>
       <w:r>
         <w:rPr>
@@ -3994,7 +4263,19 @@
         <w:rPr>
           <w:lang w:val="en-US"/>
         </w:rPr>
-        <w:t>table without an id, PK composite key of mainly foreign keys to other tables</w:t>
+        <w:t xml:space="preserve">table without an id, </w:t>
+      </w:r>
+      <w:r>
+        <w:rPr>
+          <w:lang w:val="en-US"/>
+        </w:rPr>
+        <w:t xml:space="preserve">but with </w:t>
+      </w:r>
+      <w:r>
+        <w:rPr>
+          <w:lang w:val="en-US"/>
+        </w:rPr>
+        <w:t>PK composite key of mainly foreign keys to other tables</w:t>
       </w:r>
       <w:r>
         <w:rPr>
@@ -4082,6 +4363,12 @@
         </w:rPr>
         <w:t>database</w:t>
       </w:r>
+      <w:r>
+        <w:rPr>
+          <w:lang w:val="en-US"/>
+        </w:rPr>
+        <w:t xml:space="preserve"> in a single transaction, or rolled back.</w:t>
+      </w:r>
     </w:p>
     <w:p>
       <w:pPr>
@@ -4098,30 +4385,42 @@
         <w:rPr>
           <w:lang w:val="en-US"/>
         </w:rPr>
-        <w:t>Remember the ICT principle, the rule of one: Only one place where all colors are from, only one place where server address etc.</w:t>
-      </w:r>
-    </w:p>
-    <w:p>
-      <w:pPr>
-        <w:rPr>
-          <w:lang w:val="en-US"/>
-        </w:rPr>
-      </w:pPr>
-    </w:p>
-    <w:p>
-      <w:pPr>
-        <w:rPr>
-          <w:lang w:val="en-US"/>
-        </w:rPr>
-      </w:pPr>
-      <w:r>
-        <w:rPr>
-          <w:lang w:val="en-US"/>
-        </w:rPr>
-        <w:br w:type="page"/>
+        <w:t xml:space="preserve">Remember the ICT principle, the rule of one: Only one place where all colors are from, only one place where server address </w:t>
+      </w:r>
+      <w:r>
+        <w:rPr>
+          <w:lang w:val="en-US"/>
+        </w:rPr>
+        <w:t xml:space="preserve">is set </w:t>
       </w:r>
       <w:bookmarkStart w:id="0" w:name="_GoBack"/>
       <w:bookmarkEnd w:id="0"/>
+      <w:r>
+        <w:rPr>
+          <w:lang w:val="en-US"/>
+        </w:rPr>
+        <w:t>etc.</w:t>
+      </w:r>
+    </w:p>
+    <w:p>
+      <w:pPr>
+        <w:rPr>
+          <w:lang w:val="en-US"/>
+        </w:rPr>
+      </w:pPr>
+    </w:p>
+    <w:p>
+      <w:pPr>
+        <w:rPr>
+          <w:lang w:val="en-US"/>
+        </w:rPr>
+      </w:pPr>
+      <w:r>
+        <w:rPr>
+          <w:lang w:val="en-US"/>
+        </w:rPr>
+        <w:br w:type="page"/>
+      </w:r>
     </w:p>
     <w:p>
       <w:pPr>
@@ -5787,6 +6086,7 @@
     <w:lsdException w:name="HTML Sample" w:semiHidden="1" w:unhideWhenUsed="1"/>
     <w:lsdException w:name="HTML Typewriter" w:semiHidden="1" w:unhideWhenUsed="1"/>
     <w:lsdException w:name="HTML Variable" w:semiHidden="1" w:unhideWhenUsed="1"/>
+    <w:lsdException w:name="Normal Table" w:semiHidden="1" w:unhideWhenUsed="1"/>
     <w:lsdException w:name="annotation subject" w:semiHidden="1" w:unhideWhenUsed="1"/>
     <w:lsdException w:name="No List" w:semiHidden="1" w:unhideWhenUsed="1"/>
     <w:lsdException w:name="Outline List 1" w:semiHidden="1" w:unhideWhenUsed="1"/>
@@ -5830,8 +6130,10 @@
     <w:lsdException w:name="Table Elegant" w:semiHidden="1" w:unhideWhenUsed="1"/>
     <w:lsdException w:name="Table Professional" w:semiHidden="1" w:unhideWhenUsed="1"/>
     <w:lsdException w:name="Table Subtle 1" w:semiHidden="1" w:unhideWhenUsed="1"/>
+    <w:lsdException w:name="Table Subtle 2" w:semiHidden="1" w:unhideWhenUsed="1"/>
     <w:lsdException w:name="Table Web 1" w:semiHidden="1" w:unhideWhenUsed="1"/>
     <w:lsdException w:name="Table Web 2" w:semiHidden="1" w:unhideWhenUsed="1"/>
+    <w:lsdException w:name="Table Web 3" w:semiHidden="1" w:unhideWhenUsed="1"/>
     <w:lsdException w:name="Balloon Text" w:semiHidden="1" w:unhideWhenUsed="1"/>
     <w:lsdException w:name="Table Grid" w:uiPriority="39"/>
     <w:lsdException w:name="Table Theme" w:semiHidden="1" w:unhideWhenUsed="1"/>

</xml_diff>

<commit_message>
Improve understandability. Add more annotation of videos. No added scope. useContext added as means to pass info e.g. Mother<->Child
</commit_message>
<xml_diff>
--- a/FrontendRelatedSteps_SimilarToOurCases.docx
+++ b/FrontendRelatedSteps_SimilarToOurCases.docx
@@ -3602,92 +3602,36 @@
           <w:numId w:val="7"/>
         </w:numPr>
         <w:rPr>
-          <w:strike/>
-          <w:color w:val="BFBFBF" w:themeColor="background1" w:themeShade="BF"/>
-          <w:lang w:val="en-US"/>
-        </w:rPr>
-      </w:pPr>
-      <w:r>
-        <w:rPr>
-          <w:lang w:val="en-US"/>
-        </w:rPr>
-        <w:t xml:space="preserve">cause a change to </w:t>
-      </w:r>
-      <w:r>
-        <w:rPr>
-          <w:lang w:val="en-US"/>
-        </w:rPr>
-        <w:t xml:space="preserve">happen at backend and the </w:t>
-      </w:r>
-      <w:r>
-        <w:rPr>
-          <w:lang w:val="en-US"/>
-        </w:rPr>
-        <w:t xml:space="preserve">child </w:t>
-      </w:r>
-      <w:r>
-        <w:rPr>
-          <w:lang w:val="en-US"/>
-        </w:rPr>
-        <w:t xml:space="preserve">component </w:t>
-      </w:r>
-      <w:r>
-        <w:rPr>
-          <w:lang w:val="en-US"/>
-        </w:rPr>
-        <w:t xml:space="preserve">would be also connected </w:t>
-      </w:r>
-      <w:r>
-        <w:rPr>
-          <w:lang w:val="en-US"/>
-        </w:rPr>
-        <w:t>via</w:t>
-      </w:r>
-      <w:r>
-        <w:rPr>
-          <w:lang w:val="en-US"/>
-        </w:rPr>
-        <w:t xml:space="preserve"> AJAX</w:t>
-      </w:r>
-      <w:r>
-        <w:rPr>
-          <w:strike/>
-          <w:color w:val="BFBFBF" w:themeColor="background1" w:themeShade="BF"/>
-          <w:lang w:val="en-US"/>
-        </w:rPr>
-        <w:t>/</w:t>
-      </w:r>
-      <w:r>
-        <w:rPr>
-          <w:strike/>
-          <w:color w:val="BFBFBF" w:themeColor="background1" w:themeShade="BF"/>
-          <w:lang w:val="en-US"/>
-        </w:rPr>
-        <w:t xml:space="preserve">to </w:t>
-      </w:r>
-      <w:r>
-        <w:rPr>
-          <w:strike/>
-          <w:color w:val="BFBFBF" w:themeColor="background1" w:themeShade="BF"/>
-          <w:lang w:val="en-US"/>
-        </w:rPr>
-        <w:t xml:space="preserve">Redux and get the data that way via </w:t>
-      </w:r>
-      <w:r>
-        <w:rPr>
-          <w:strike/>
-          <w:color w:val="BFBFBF" w:themeColor="background1" w:themeShade="BF"/>
-          <w:lang w:val="en-US"/>
-        </w:rPr>
-        <w:t xml:space="preserve">AJAX/Redux from the </w:t>
-      </w:r>
-      <w:r>
-        <w:rPr>
-          <w:strike/>
-          <w:color w:val="BFBFBF" w:themeColor="background1" w:themeShade="BF"/>
-          <w:lang w:val="en-US"/>
-        </w:rPr>
-        <w:t>backend</w:t>
+          <w:b/>
+          <w:color w:val="538135" w:themeColor="accent6" w:themeShade="BF"/>
+          <w:lang w:val="en-US"/>
+        </w:rPr>
+      </w:pPr>
+      <w:r>
+        <w:rPr>
+          <w:b/>
+          <w:color w:val="538135" w:themeColor="accent6" w:themeShade="BF"/>
+          <w:lang w:val="en-US"/>
+        </w:rPr>
+        <w:t xml:space="preserve">(via shared context with the </w:t>
+      </w:r>
+      <w:proofErr w:type="spellStart"/>
+      <w:r>
+        <w:rPr>
+          <w:b/>
+          <w:color w:val="538135" w:themeColor="accent6" w:themeShade="BF"/>
+          <w:lang w:val="en-US"/>
+        </w:rPr>
+        <w:t>useContext</w:t>
+      </w:r>
+      <w:proofErr w:type="spellEnd"/>
+      <w:r>
+        <w:rPr>
+          <w:b/>
+          <w:color w:val="538135" w:themeColor="accent6" w:themeShade="BF"/>
+          <w:lang w:val="en-US"/>
+        </w:rPr>
+        <w:t xml:space="preserve"> hook!)</w:t>
       </w:r>
     </w:p>
     <w:p>
@@ -3705,67 +3649,103 @@
       </w:pPr>
       <w:r>
         <w:rPr>
-          <w:strike/>
-          <w:color w:val="BFBFBF" w:themeColor="background1" w:themeShade="BF"/>
-          <w:lang w:val="en-US"/>
-        </w:rPr>
-        <w:t>cause a change to happen just in Redux (Rare cases whe</w:t>
-      </w:r>
-      <w:r>
-        <w:rPr>
-          <w:strike/>
-          <w:color w:val="BFBFBF" w:themeColor="background1" w:themeShade="BF"/>
-          <w:lang w:val="en-US"/>
-        </w:rPr>
-        <w:t>n</w:t>
-      </w:r>
-      <w:r>
-        <w:rPr>
-          <w:strike/>
-          <w:color w:val="BFBFBF" w:themeColor="background1" w:themeShade="BF"/>
-          <w:lang w:val="en-US"/>
-        </w:rPr>
-        <w:t xml:space="preserve"> no need to change the DB data yet)</w:t>
-      </w:r>
-    </w:p>
-    <w:p>
-      <w:pPr>
-        <w:ind w:left="360" w:firstLine="944"/>
-        <w:rPr>
-          <w:lang w:val="en-US"/>
-        </w:rPr>
-      </w:pPr>
-      <w:r>
-        <w:rPr>
-          <w:lang w:val="en-US"/>
-        </w:rPr>
-        <w:t xml:space="preserve">The ways </w:t>
-      </w:r>
-      <w:r>
-        <w:rPr>
-          <w:b/>
-          <w:lang w:val="en-US"/>
-        </w:rPr>
-        <w:t>child</w:t>
-      </w:r>
-      <w:r>
-        <w:rPr>
-          <w:lang w:val="en-US"/>
-        </w:rPr>
-        <w:t xml:space="preserve"> can pass anything </w:t>
-      </w:r>
-      <w:r>
-        <w:rPr>
-          <w:b/>
-          <w:lang w:val="en-US"/>
-        </w:rPr>
-        <w:t>to the mother</w:t>
-      </w:r>
-      <w:r>
-        <w:rPr>
-          <w:lang w:val="en-US"/>
-        </w:rPr>
-        <w:t>:</w:t>
+          <w:lang w:val="en-US"/>
+        </w:rPr>
+        <w:t xml:space="preserve">cause a change to </w:t>
+      </w:r>
+      <w:r>
+        <w:rPr>
+          <w:lang w:val="en-US"/>
+        </w:rPr>
+        <w:t xml:space="preserve">happen at backend and the </w:t>
+      </w:r>
+      <w:r>
+        <w:rPr>
+          <w:lang w:val="en-US"/>
+        </w:rPr>
+        <w:t xml:space="preserve">child </w:t>
+      </w:r>
+      <w:r>
+        <w:rPr>
+          <w:lang w:val="en-US"/>
+        </w:rPr>
+        <w:t xml:space="preserve">component </w:t>
+      </w:r>
+      <w:r>
+        <w:rPr>
+          <w:lang w:val="en-US"/>
+        </w:rPr>
+        <w:t xml:space="preserve">would be also connected </w:t>
+      </w:r>
+      <w:r>
+        <w:rPr>
+          <w:lang w:val="en-US"/>
+        </w:rPr>
+        <w:t>via</w:t>
+      </w:r>
+      <w:r>
+        <w:rPr>
+          <w:lang w:val="en-US"/>
+        </w:rPr>
+        <w:t xml:space="preserve"> AJAX</w:t>
+      </w:r>
+      <w:proofErr w:type="gramStart"/>
+      <w:r>
+        <w:rPr>
+          <w:strike/>
+          <w:color w:val="BFBFBF" w:themeColor="background1" w:themeShade="BF"/>
+          <w:lang w:val="en-US"/>
+        </w:rPr>
+        <w:t>/</w:t>
+      </w:r>
+      <w:r>
+        <w:rPr>
+          <w:strike/>
+          <w:color w:val="BFBFBF" w:themeColor="background1" w:themeShade="BF"/>
+          <w:lang w:val="en-US"/>
+        </w:rPr>
+        <w:t>(</w:t>
+      </w:r>
+      <w:proofErr w:type="gramEnd"/>
+      <w:r>
+        <w:rPr>
+          <w:strike/>
+          <w:color w:val="BFBFBF" w:themeColor="background1" w:themeShade="BF"/>
+          <w:lang w:val="en-US"/>
+        </w:rPr>
+        <w:t xml:space="preserve">not in our case, but works) </w:t>
+      </w:r>
+      <w:r>
+        <w:rPr>
+          <w:strike/>
+          <w:color w:val="BFBFBF" w:themeColor="background1" w:themeShade="BF"/>
+          <w:lang w:val="en-US"/>
+        </w:rPr>
+        <w:t xml:space="preserve">to </w:t>
+      </w:r>
+      <w:r>
+        <w:rPr>
+          <w:strike/>
+          <w:color w:val="BFBFBF" w:themeColor="background1" w:themeShade="BF"/>
+          <w:lang w:val="en-US"/>
+        </w:rPr>
+        <w:t xml:space="preserve">Redux and get the data that way via </w:t>
+      </w:r>
+      <w:r>
+        <w:rPr>
+          <w:strike/>
+          <w:color w:val="BFBFBF" w:themeColor="background1" w:themeShade="BF"/>
+          <w:lang w:val="en-US"/>
+        </w:rPr>
+        <w:t xml:space="preserve">AJAX/Redux from the </w:t>
+      </w:r>
+      <w:r>
+        <w:rPr>
+          <w:strike/>
+          <w:color w:val="BFBFBF" w:themeColor="background1" w:themeShade="BF"/>
+          <w:lang w:val="en-US"/>
+        </w:rPr>
+        <w:t>backend</w:t>
       </w:r>
     </w:p>
     <w:p>
@@ -3776,6 +3756,84 @@
           <w:numId w:val="7"/>
         </w:numPr>
         <w:rPr>
+          <w:strike/>
+          <w:color w:val="BFBFBF" w:themeColor="background1" w:themeShade="BF"/>
+          <w:lang w:val="en-US"/>
+        </w:rPr>
+      </w:pPr>
+      <w:r>
+        <w:rPr>
+          <w:strike/>
+          <w:color w:val="BFBFBF" w:themeColor="background1" w:themeShade="BF"/>
+          <w:lang w:val="en-US"/>
+        </w:rPr>
+        <w:t>cause a change to happen just in Redux (Rare cases whe</w:t>
+      </w:r>
+      <w:r>
+        <w:rPr>
+          <w:strike/>
+          <w:color w:val="BFBFBF" w:themeColor="background1" w:themeShade="BF"/>
+          <w:lang w:val="en-US"/>
+        </w:rPr>
+        <w:t>n</w:t>
+      </w:r>
+      <w:r>
+        <w:rPr>
+          <w:strike/>
+          <w:color w:val="BFBFBF" w:themeColor="background1" w:themeShade="BF"/>
+          <w:lang w:val="en-US"/>
+        </w:rPr>
+        <w:t xml:space="preserve"> no need to change the DB data yet)</w:t>
+      </w:r>
+    </w:p>
+    <w:p>
+      <w:pPr>
+        <w:ind w:left="360" w:firstLine="944"/>
+        <w:rPr>
+          <w:lang w:val="en-US"/>
+        </w:rPr>
+      </w:pPr>
+      <w:r>
+        <w:rPr>
+          <w:lang w:val="en-US"/>
+        </w:rPr>
+        <w:t xml:space="preserve">The ways </w:t>
+      </w:r>
+      <w:r>
+        <w:rPr>
+          <w:b/>
+          <w:lang w:val="en-US"/>
+        </w:rPr>
+        <w:t>child</w:t>
+      </w:r>
+      <w:r>
+        <w:rPr>
+          <w:lang w:val="en-US"/>
+        </w:rPr>
+        <w:t xml:space="preserve"> can pass anything </w:t>
+      </w:r>
+      <w:r>
+        <w:rPr>
+          <w:b/>
+          <w:lang w:val="en-US"/>
+        </w:rPr>
+        <w:t>to the mother</w:t>
+      </w:r>
+      <w:r>
+        <w:rPr>
+          <w:lang w:val="en-US"/>
+        </w:rPr>
+        <w:t>:</w:t>
+      </w:r>
+    </w:p>
+    <w:p>
+      <w:pPr>
+        <w:pStyle w:val="ListParagraph"/>
+        <w:numPr>
+          <w:ilvl w:val="2"/>
+          <w:numId w:val="7"/>
+        </w:numPr>
+        <w:rPr>
           <w:color w:val="C00000"/>
           <w:lang w:val="en-US"/>
         </w:rPr>
@@ -3900,109 +3958,36 @@
           <w:numId w:val="7"/>
         </w:numPr>
         <w:rPr>
-          <w:strike/>
-          <w:color w:val="BFBFBF" w:themeColor="background1" w:themeShade="BF"/>
-          <w:lang w:val="en-US"/>
-        </w:rPr>
-      </w:pPr>
-      <w:r>
-        <w:rPr>
-          <w:lang w:val="en-US"/>
-        </w:rPr>
-        <w:t>(</w:t>
-      </w:r>
-      <w:r>
-        <w:rPr>
-          <w:lang w:val="en-US"/>
-        </w:rPr>
-        <w:t xml:space="preserve">cause a change to happen at </w:t>
-      </w:r>
-      <w:r>
-        <w:rPr>
-          <w:lang w:val="en-US"/>
-        </w:rPr>
-        <w:t xml:space="preserve">the </w:t>
-      </w:r>
-      <w:r>
-        <w:rPr>
-          <w:lang w:val="en-US"/>
-        </w:rPr>
-        <w:t xml:space="preserve">backend and </w:t>
-      </w:r>
-      <w:r>
-        <w:rPr>
-          <w:lang w:val="en-US"/>
-        </w:rPr>
-        <w:t>mother component</w:t>
-      </w:r>
-      <w:r>
-        <w:rPr>
-          <w:lang w:val="en-US"/>
-        </w:rPr>
-        <w:t xml:space="preserve"> would be also connected </w:t>
-      </w:r>
-      <w:r>
-        <w:rPr>
-          <w:lang w:val="en-US"/>
-        </w:rPr>
-        <w:t>via</w:t>
-      </w:r>
-      <w:r>
-        <w:rPr>
-          <w:lang w:val="en-US"/>
-        </w:rPr>
-        <w:t xml:space="preserve"> AJAX</w:t>
-      </w:r>
-      <w:r>
-        <w:rPr>
-          <w:lang w:val="en-US"/>
-        </w:rPr>
-        <w:t xml:space="preserve"> (and Mother would somehow know to refresh </w:t>
-      </w:r>
-      <w:proofErr w:type="gramStart"/>
-      <w:r>
-        <w:rPr>
-          <w:lang w:val="en-US"/>
-        </w:rPr>
-        <w:t>it's</w:t>
-      </w:r>
-      <w:proofErr w:type="gramEnd"/>
-      <w:r>
-        <w:rPr>
-          <w:lang w:val="en-US"/>
-        </w:rPr>
-        <w:t xml:space="preserve"> data?))</w:t>
-      </w:r>
-      <w:r>
-        <w:rPr>
-          <w:color w:val="BFBFBF" w:themeColor="background1" w:themeShade="BF"/>
-          <w:lang w:val="en-US"/>
-        </w:rPr>
-        <w:t>/</w:t>
-      </w:r>
-      <w:r>
-        <w:rPr>
-          <w:strike/>
-          <w:color w:val="BFBFBF" w:themeColor="background1" w:themeShade="BF"/>
-          <w:lang w:val="en-US"/>
-        </w:rPr>
-        <w:t xml:space="preserve">to </w:t>
-      </w:r>
-      <w:r>
-        <w:rPr>
-          <w:strike/>
-          <w:color w:val="BFBFBF" w:themeColor="background1" w:themeShade="BF"/>
-          <w:lang w:val="en-US"/>
-        </w:rPr>
-        <w:t xml:space="preserve">Redux and get the data that way </w:t>
-      </w:r>
-      <w:r>
-        <w:rPr>
-          <w:strike/>
-          <w:color w:val="BFBFBF" w:themeColor="background1" w:themeShade="BF"/>
-          <w:lang w:val="en-US"/>
-        </w:rPr>
-        <w:t>via AJAX/Redux from the backend</w:t>
+          <w:b/>
+          <w:color w:val="538135" w:themeColor="accent6" w:themeShade="BF"/>
+          <w:lang w:val="en-US"/>
+        </w:rPr>
+      </w:pPr>
+      <w:r>
+        <w:rPr>
+          <w:b/>
+          <w:color w:val="538135" w:themeColor="accent6" w:themeShade="BF"/>
+          <w:lang w:val="en-US"/>
+        </w:rPr>
+        <w:t xml:space="preserve">(via shared context with the </w:t>
+      </w:r>
+      <w:proofErr w:type="spellStart"/>
+      <w:r>
+        <w:rPr>
+          <w:b/>
+          <w:color w:val="538135" w:themeColor="accent6" w:themeShade="BF"/>
+          <w:lang w:val="en-US"/>
+        </w:rPr>
+        <w:t>useContext</w:t>
+      </w:r>
+      <w:proofErr w:type="spellEnd"/>
+      <w:r>
+        <w:rPr>
+          <w:b/>
+          <w:color w:val="538135" w:themeColor="accent6" w:themeShade="BF"/>
+          <w:lang w:val="en-US"/>
+        </w:rPr>
+        <w:t xml:space="preserve"> hook!)</w:t>
       </w:r>
     </w:p>
     <w:p>
@@ -4020,6 +4005,137 @@
       </w:pPr>
       <w:r>
         <w:rPr>
+          <w:lang w:val="en-US"/>
+        </w:rPr>
+        <w:t>(</w:t>
+      </w:r>
+      <w:r>
+        <w:rPr>
+          <w:lang w:val="en-US"/>
+        </w:rPr>
+        <w:t xml:space="preserve">cause a change to happen at </w:t>
+      </w:r>
+      <w:r>
+        <w:rPr>
+          <w:lang w:val="en-US"/>
+        </w:rPr>
+        <w:t xml:space="preserve">the </w:t>
+      </w:r>
+      <w:r>
+        <w:rPr>
+          <w:lang w:val="en-US"/>
+        </w:rPr>
+        <w:t xml:space="preserve">backend and </w:t>
+      </w:r>
+      <w:r>
+        <w:rPr>
+          <w:lang w:val="en-US"/>
+        </w:rPr>
+        <w:t>mother component</w:t>
+      </w:r>
+      <w:r>
+        <w:rPr>
+          <w:lang w:val="en-US"/>
+        </w:rPr>
+        <w:t xml:space="preserve"> would be also connected </w:t>
+      </w:r>
+      <w:r>
+        <w:rPr>
+          <w:lang w:val="en-US"/>
+        </w:rPr>
+        <w:t>via</w:t>
+      </w:r>
+      <w:r>
+        <w:rPr>
+          <w:lang w:val="en-US"/>
+        </w:rPr>
+        <w:t xml:space="preserve"> AJAX</w:t>
+      </w:r>
+      <w:r>
+        <w:rPr>
+          <w:lang w:val="en-US"/>
+        </w:rPr>
+        <w:t xml:space="preserve"> (and Mother would somehow know to refresh </w:t>
+      </w:r>
+      <w:proofErr w:type="gramStart"/>
+      <w:r>
+        <w:rPr>
+          <w:lang w:val="en-US"/>
+        </w:rPr>
+        <w:t>it's</w:t>
+      </w:r>
+      <w:proofErr w:type="gramEnd"/>
+      <w:r>
+        <w:rPr>
+          <w:lang w:val="en-US"/>
+        </w:rPr>
+        <w:t xml:space="preserve"> data?))</w:t>
+      </w:r>
+      <w:r>
+        <w:rPr>
+          <w:color w:val="BFBFBF" w:themeColor="background1" w:themeShade="BF"/>
+          <w:lang w:val="en-US"/>
+        </w:rPr>
+        <w:t>/</w:t>
+      </w:r>
+      <w:r>
+        <w:rPr>
+          <w:strike/>
+          <w:color w:val="BFBFBF" w:themeColor="background1" w:themeShade="BF"/>
+          <w:lang w:val="en-US"/>
+        </w:rPr>
+        <w:t xml:space="preserve">to </w:t>
+      </w:r>
+      <w:r>
+        <w:rPr>
+          <w:strike/>
+          <w:color w:val="BFBFBF" w:themeColor="background1" w:themeShade="BF"/>
+          <w:lang w:val="en-US"/>
+        </w:rPr>
+        <w:t xml:space="preserve">Redux and get the data that way </w:t>
+      </w:r>
+      <w:r>
+        <w:rPr>
+          <w:strike/>
+          <w:color w:val="BFBFBF" w:themeColor="background1" w:themeShade="BF"/>
+          <w:lang w:val="en-US"/>
+        </w:rPr>
+        <w:t>via AJAX/</w:t>
+      </w:r>
+      <w:r>
+        <w:rPr>
+          <w:strike/>
+          <w:color w:val="BFBFBF" w:themeColor="background1" w:themeShade="BF"/>
+          <w:lang w:val="en-US"/>
+        </w:rPr>
+        <w:t xml:space="preserve">(not in our case, but works) </w:t>
+      </w:r>
+      <w:bookmarkStart w:id="0" w:name="_GoBack"/>
+      <w:bookmarkEnd w:id="0"/>
+      <w:r>
+        <w:rPr>
+          <w:strike/>
+          <w:color w:val="BFBFBF" w:themeColor="background1" w:themeShade="BF"/>
+          <w:lang w:val="en-US"/>
+        </w:rPr>
+        <w:t>Redux from the backend</w:t>
+      </w:r>
+    </w:p>
+    <w:p>
+      <w:pPr>
+        <w:pStyle w:val="ListParagraph"/>
+        <w:numPr>
+          <w:ilvl w:val="2"/>
+          <w:numId w:val="7"/>
+        </w:numPr>
+        <w:rPr>
+          <w:strike/>
+          <w:color w:val="BFBFBF" w:themeColor="background1" w:themeShade="BF"/>
+          <w:lang w:val="en-US"/>
+        </w:rPr>
+      </w:pPr>
+      <w:r>
+        <w:rPr>
           <w:strike/>
           <w:color w:val="BFBFBF" w:themeColor="background1" w:themeShade="BF"/>
           <w:lang w:val="en-US"/>
@@ -4377,7 +4493,6 @@
         <w:rPr>
           <w:lang w:val="en-US"/>
         </w:rPr>
-        <w:lastRenderedPageBreak/>
         <w:t>Component JavaScript object created</w:t>
       </w:r>
     </w:p>
@@ -5567,15 +5682,7 @@
         <w:rPr>
           <w:lang w:val="en-US"/>
         </w:rPr>
-        <w:t xml:space="preserve"> (As arrow function takes the ‘this’ reference from the outer lexical context = from th</w:t>
-      </w:r>
-      <w:bookmarkStart w:id="0" w:name="_GoBack"/>
-      <w:bookmarkEnd w:id="0"/>
-      <w:r>
-        <w:rPr>
-          <w:lang w:val="en-US"/>
-        </w:rPr>
-        <w:t>e React component).</w:t>
+        <w:t xml:space="preserve"> (As arrow function takes the ‘this’ reference from the outer lexical context = from the React component).</w:t>
       </w:r>
       <w:r>
         <w:rPr>
@@ -5606,6 +5713,7 @@
         <w:rPr>
           <w:lang w:val="en-US"/>
         </w:rPr>
+        <w:lastRenderedPageBreak/>
         <w:t xml:space="preserve">5. </w:t>
       </w:r>
       <w:r>
@@ -5661,7 +5769,6 @@
         <w:rPr>
           <w:lang w:val="en-US"/>
         </w:rPr>
-        <w:lastRenderedPageBreak/>
         <w:t xml:space="preserve">6. </w:t>
       </w:r>
       <w:r>

</xml_diff>

<commit_message>
Updating the frontend exam docs
</commit_message>
<xml_diff>
--- a/FrontendRelatedSteps_SimilarToOurCases.docx
+++ b/FrontendRelatedSteps_SimilarToOurCases.docx
@@ -111,14 +111,14 @@
           <w:sz w:val="28"/>
           <w:lang w:val="en-US"/>
         </w:rPr>
-        <w:t>-0</w:t>
+        <w:t>-</w:t>
       </w:r>
       <w:r>
         <w:rPr>
           <w:sz w:val="28"/>
           <w:lang w:val="en-US"/>
         </w:rPr>
-        <w:t>4</w:t>
+        <w:t>10</w:t>
       </w:r>
       <w:r>
         <w:rPr>
@@ -127,19 +127,27 @@
         </w:rPr>
         <w:t>-</w:t>
       </w:r>
-      <w:proofErr w:type="gramStart"/>
       <w:r>
         <w:rPr>
           <w:sz w:val="28"/>
           <w:lang w:val="en-US"/>
         </w:rPr>
-        <w:t>26</w:t>
+        <w:t>0</w:t>
       </w:r>
       <w:r>
         <w:rPr>
           <w:sz w:val="28"/>
           <w:lang w:val="en-US"/>
         </w:rPr>
+        <w:t>2</w:t>
+      </w:r>
+      <w:bookmarkStart w:id="0" w:name="_GoBack"/>
+      <w:bookmarkEnd w:id="0"/>
+      <w:r>
+        <w:rPr>
+          <w:sz w:val="28"/>
+          <w:lang w:val="en-US"/>
+        </w:rPr>
         <w:t xml:space="preserve"> </w:t>
       </w:r>
       <w:r>
@@ -147,15 +155,7 @@
           <w:sz w:val="28"/>
           <w:lang w:val="en-US"/>
         </w:rPr>
-        <w:t xml:space="preserve"> by</w:t>
-      </w:r>
-      <w:proofErr w:type="gramEnd"/>
-      <w:r>
-        <w:rPr>
-          <w:sz w:val="28"/>
-          <w:lang w:val="en-US"/>
-        </w:rPr>
-        <w:t xml:space="preserve"> JV</w:t>
+        <w:t xml:space="preserve"> by JV</w:t>
       </w:r>
       <w:r>
         <w:rPr>
@@ -811,23 +811,30 @@
         <w:rPr>
           <w:lang w:val="en-US"/>
         </w:rPr>
-        <w:t>, icons, form stuff</w:t>
+        <w:t xml:space="preserve">, icons, form </w:t>
       </w:r>
       <w:proofErr w:type="gramStart"/>
       <w:r>
         <w:rPr>
           <w:lang w:val="en-US"/>
         </w:rPr>
-        <w:t>… )</w:t>
+        <w:t>lib?</w:t>
+      </w:r>
+      <w:r>
+        <w:rPr>
+          <w:lang w:val="en-US"/>
+        </w:rPr>
+        <w:t>…</w:t>
       </w:r>
       <w:proofErr w:type="gramEnd"/>
       <w:r>
         <w:rPr>
           <w:lang w:val="en-US"/>
         </w:rPr>
-        <w:t xml:space="preserve"> references to the </w:t>
+        <w:t xml:space="preserve"> ) references to the </w:t>
       </w:r>
       <w:proofErr w:type="spellStart"/>
+      <w:proofErr w:type="gramStart"/>
       <w:r>
         <w:rPr>
           <w:i/>
@@ -836,6 +843,7 @@
         <w:t>package.json</w:t>
       </w:r>
       <w:proofErr w:type="spellEnd"/>
+      <w:proofErr w:type="gramEnd"/>
       <w:r>
         <w:rPr>
           <w:lang w:val="en-US"/>
@@ -4055,63 +4063,65 @@
         <w:rPr>
           <w:lang w:val="en-US"/>
         </w:rPr>
-        <w:t xml:space="preserve"> (and Mother would somehow know to refresh </w:t>
+        <w:t xml:space="preserve"> (and Mother would somehow know to refresh it's data?))</w:t>
+      </w:r>
+      <w:r>
+        <w:rPr>
+          <w:color w:val="BFBFBF" w:themeColor="background1" w:themeShade="BF"/>
+          <w:lang w:val="en-US"/>
+        </w:rPr>
+        <w:t>/</w:t>
+      </w:r>
+      <w:r>
+        <w:rPr>
+          <w:strike/>
+          <w:color w:val="BFBFBF" w:themeColor="background1" w:themeShade="BF"/>
+          <w:lang w:val="en-US"/>
+        </w:rPr>
+        <w:t xml:space="preserve">to </w:t>
+      </w:r>
+      <w:r>
+        <w:rPr>
+          <w:strike/>
+          <w:color w:val="BFBFBF" w:themeColor="background1" w:themeShade="BF"/>
+          <w:lang w:val="en-US"/>
+        </w:rPr>
+        <w:t xml:space="preserve">Redux and get the data that way </w:t>
+      </w:r>
+      <w:r>
+        <w:rPr>
+          <w:strike/>
+          <w:color w:val="BFBFBF" w:themeColor="background1" w:themeShade="BF"/>
+          <w:lang w:val="en-US"/>
+        </w:rPr>
+        <w:t>via AJAX</w:t>
       </w:r>
       <w:proofErr w:type="gramStart"/>
       <w:r>
         <w:rPr>
-          <w:lang w:val="en-US"/>
-        </w:rPr>
-        <w:t>it's</w:t>
+          <w:strike/>
+          <w:color w:val="BFBFBF" w:themeColor="background1" w:themeShade="BF"/>
+          <w:lang w:val="en-US"/>
+        </w:rPr>
+        <w:t>/</w:t>
+      </w:r>
+      <w:r>
+        <w:rPr>
+          <w:strike/>
+          <w:color w:val="BFBFBF" w:themeColor="background1" w:themeShade="BF"/>
+          <w:lang w:val="en-US"/>
+        </w:rPr>
+        <w:t>(</w:t>
       </w:r>
       <w:proofErr w:type="gramEnd"/>
       <w:r>
         <w:rPr>
-          <w:lang w:val="en-US"/>
-        </w:rPr>
-        <w:t xml:space="preserve"> data?))</w:t>
-      </w:r>
-      <w:r>
-        <w:rPr>
-          <w:color w:val="BFBFBF" w:themeColor="background1" w:themeShade="BF"/>
-          <w:lang w:val="en-US"/>
-        </w:rPr>
-        <w:t>/</w:t>
-      </w:r>
-      <w:r>
-        <w:rPr>
-          <w:strike/>
-          <w:color w:val="BFBFBF" w:themeColor="background1" w:themeShade="BF"/>
-          <w:lang w:val="en-US"/>
-        </w:rPr>
-        <w:t xml:space="preserve">to </w:t>
-      </w:r>
-      <w:r>
-        <w:rPr>
-          <w:strike/>
-          <w:color w:val="BFBFBF" w:themeColor="background1" w:themeShade="BF"/>
-          <w:lang w:val="en-US"/>
-        </w:rPr>
-        <w:t xml:space="preserve">Redux and get the data that way </w:t>
-      </w:r>
-      <w:r>
-        <w:rPr>
-          <w:strike/>
-          <w:color w:val="BFBFBF" w:themeColor="background1" w:themeShade="BF"/>
-          <w:lang w:val="en-US"/>
-        </w:rPr>
-        <w:t>via AJAX/</w:t>
-      </w:r>
-      <w:r>
-        <w:rPr>
-          <w:strike/>
-          <w:color w:val="BFBFBF" w:themeColor="background1" w:themeShade="BF"/>
-          <w:lang w:val="en-US"/>
-        </w:rPr>
-        <w:t xml:space="preserve">(not in our case, but works) </w:t>
-      </w:r>
-      <w:bookmarkStart w:id="0" w:name="_GoBack"/>
-      <w:bookmarkEnd w:id="0"/>
+          <w:strike/>
+          <w:color w:val="BFBFBF" w:themeColor="background1" w:themeShade="BF"/>
+          <w:lang w:val="en-US"/>
+        </w:rPr>
+        <w:t xml:space="preserve">not in our case, but works) </w:t>
+      </w:r>
       <w:r>
         <w:rPr>
           <w:strike/>
@@ -4994,6 +5004,13 @@
           <w:color w:val="538135" w:themeColor="accent6" w:themeShade="BF"/>
           <w:lang w:val="en-US"/>
         </w:rPr>
+        <w:t xml:space="preserve"> in</w:t>
+      </w:r>
+      <w:r>
+        <w:rPr>
+          <w:color w:val="538135" w:themeColor="accent6" w:themeShade="BF"/>
+          <w:lang w:val="en-US"/>
+        </w:rPr>
         <w:t xml:space="preserve"> other</w:t>
       </w:r>
       <w:r>
@@ -5065,6 +5082,13 @@
           <w:color w:val="538135" w:themeColor="accent6" w:themeShade="BF"/>
           <w:lang w:val="en-US"/>
         </w:rPr>
+        <w:t xml:space="preserve">(possible </w:t>
+      </w:r>
+      <w:r>
+        <w:rPr>
+          <w:color w:val="538135" w:themeColor="accent6" w:themeShade="BF"/>
+          <w:lang w:val="en-US"/>
+        </w:rPr>
         <w:t>composite</w:t>
       </w:r>
       <w:r>
@@ -5079,13 +5103,41 @@
           <w:color w:val="538135" w:themeColor="accent6" w:themeShade="BF"/>
           <w:lang w:val="en-US"/>
         </w:rPr>
-        <w:t xml:space="preserve"> key of mainly foreign keys to other tables</w:t>
+        <w:t xml:space="preserve"> key</w:t>
       </w:r>
       <w:r>
         <w:rPr>
           <w:color w:val="538135" w:themeColor="accent6" w:themeShade="BF"/>
           <w:lang w:val="en-US"/>
         </w:rPr>
+        <w:t>)</w:t>
+      </w:r>
+      <w:r>
+        <w:rPr>
+          <w:color w:val="538135" w:themeColor="accent6" w:themeShade="BF"/>
+          <w:lang w:val="en-US"/>
+        </w:rPr>
+        <w:t xml:space="preserve"> foreign key</w:t>
+      </w:r>
+      <w:r>
+        <w:rPr>
+          <w:color w:val="538135" w:themeColor="accent6" w:themeShade="BF"/>
+          <w:lang w:val="en-US"/>
+        </w:rPr>
+        <w:t xml:space="preserve"> combo</w:t>
+      </w:r>
+      <w:r>
+        <w:rPr>
+          <w:color w:val="538135" w:themeColor="accent6" w:themeShade="BF"/>
+          <w:lang w:val="en-US"/>
+        </w:rPr>
+        <w:t xml:space="preserve"> to other tables</w:t>
+      </w:r>
+      <w:r>
+        <w:rPr>
+          <w:color w:val="538135" w:themeColor="accent6" w:themeShade="BF"/>
+          <w:lang w:val="en-US"/>
+        </w:rPr>
         <w:t xml:space="preserve">, like </w:t>
       </w:r>
       <w:proofErr w:type="spellStart"/>
@@ -5130,7 +5182,21 @@
           <w:color w:val="538135" w:themeColor="accent6" w:themeShade="BF"/>
           <w:lang w:val="en-US"/>
         </w:rPr>
-        <w:t xml:space="preserve">. It has </w:t>
+        <w:t xml:space="preserve">. It </w:t>
+      </w:r>
+      <w:r>
+        <w:rPr>
+          <w:color w:val="538135" w:themeColor="accent6" w:themeShade="BF"/>
+          <w:lang w:val="en-US"/>
+        </w:rPr>
+        <w:t>has/needs</w:t>
+      </w:r>
+      <w:r>
+        <w:rPr>
+          <w:color w:val="538135" w:themeColor="accent6" w:themeShade="BF"/>
+          <w:lang w:val="en-US"/>
+        </w:rPr>
+        <w:t xml:space="preserve"> </w:t>
       </w:r>
       <w:proofErr w:type="spellStart"/>
       <w:r>
@@ -5146,7 +5212,22 @@
           <w:color w:val="538135" w:themeColor="accent6" w:themeShade="BF"/>
           <w:lang w:val="en-US"/>
         </w:rPr>
-        <w:t xml:space="preserve"> and </w:t>
+        <w:t xml:space="preserve"> </w:t>
+      </w:r>
+      <w:r>
+        <w:rPr>
+          <w:b/>
+          <w:color w:val="538135" w:themeColor="accent6" w:themeShade="BF"/>
+          <w:lang w:val="en-US"/>
+        </w:rPr>
+        <w:t>and</w:t>
+      </w:r>
+      <w:r>
+        <w:rPr>
+          <w:color w:val="538135" w:themeColor="accent6" w:themeShade="BF"/>
+          <w:lang w:val="en-US"/>
+        </w:rPr>
+        <w:t xml:space="preserve"> </w:t>
       </w:r>
       <w:proofErr w:type="spellStart"/>
       <w:r>

</xml_diff>

<commit_message>
Improving some docs for readability and understandability. Pluse update for current code versions
</commit_message>
<xml_diff>
--- a/FrontendRelatedSteps_SimilarToOurCases.docx
+++ b/FrontendRelatedSteps_SimilarToOurCases.docx
@@ -139,7 +139,7 @@
           <w:sz w:val="24"/>
           <w:lang w:val="en-US"/>
         </w:rPr>
-        <w:t>0</w:t>
+        <w:t>1</w:t>
       </w:r>
       <w:r>
         <w:rPr>
@@ -188,35 +188,16 @@
           <w:sz w:val="24"/>
           <w:lang w:val="en-US"/>
         </w:rPr>
-        <w:t xml:space="preserve">until week before each exam, </w:t>
-      </w:r>
+        <w:t>constantly</w:t>
+      </w:r>
+      <w:bookmarkStart w:id="0" w:name="_GoBack"/>
+      <w:bookmarkEnd w:id="0"/>
       <w:r>
         <w:rPr>
           <w:sz w:val="24"/>
           <w:lang w:val="en-US"/>
         </w:rPr>
-        <w:t>and</w:t>
-      </w:r>
-      <w:r>
-        <w:rPr>
-          <w:sz w:val="24"/>
-          <w:lang w:val="en-US"/>
-        </w:rPr>
-        <w:t xml:space="preserve"> after </w:t>
-      </w:r>
-      <w:r>
-        <w:rPr>
-          <w:sz w:val="24"/>
-          <w:lang w:val="en-US"/>
-        </w:rPr>
-        <w:t>each</w:t>
-      </w:r>
-      <w:r>
-        <w:rPr>
-          <w:sz w:val="24"/>
-          <w:lang w:val="en-US"/>
-        </w:rPr>
-        <w:t xml:space="preserve"> exam)</w:t>
+        <w:t>)</w:t>
       </w:r>
       <w:r>
         <w:rPr>
@@ -282,19 +263,18 @@
       </w:r>
       <w:r>
         <w:rPr>
+          <w:color w:val="808080" w:themeColor="background1" w:themeShade="80"/>
           <w:sz w:val="24"/>
           <w:lang w:val="en-US"/>
         </w:rPr>
-        <w:t xml:space="preserve"> at least not </w:t>
-      </w:r>
-      <w:bookmarkStart w:id="0" w:name="_GoBack"/>
-      <w:bookmarkEnd w:id="0"/>
+        <w:t>,</w:t>
+      </w:r>
       <w:r>
         <w:rPr>
           <w:sz w:val="24"/>
           <w:lang w:val="en-US"/>
         </w:rPr>
-        <w:t>in the first frontend exam.</w:t>
+        <w:t xml:space="preserve"> at least not in the first frontend exam.</w:t>
       </w:r>
     </w:p>
     <w:p>
@@ -783,6 +763,13 @@
           <w:b/>
           <w:lang w:val="en-US"/>
         </w:rPr>
+        <w:t>/Fetch</w:t>
+      </w:r>
+      <w:r>
+        <w:rPr>
+          <w:b/>
+          <w:lang w:val="en-US"/>
+        </w:rPr>
         <w:t xml:space="preserve">, </w:t>
       </w:r>
       <w:r>
@@ -899,6 +886,26 @@
         </w:rPr>
         <w:t>)</w:t>
       </w:r>
+      <w:r>
+        <w:rPr>
+          <w:lang w:val="en-US"/>
+        </w:rPr>
+        <w:t xml:space="preserve"> with several tools configured, like babel, </w:t>
+      </w:r>
+      <w:proofErr w:type="spellStart"/>
+      <w:r>
+        <w:rPr>
+          <w:lang w:val="en-US"/>
+        </w:rPr>
+        <w:t>nodemon</w:t>
+      </w:r>
+      <w:proofErr w:type="spellEnd"/>
+      <w:r>
+        <w:rPr>
+          <w:lang w:val="en-US"/>
+        </w:rPr>
+        <w:t>.</w:t>
+      </w:r>
     </w:p>
     <w:p>
       <w:pPr>
@@ -927,13 +934,59 @@
         <w:rPr>
           <w:lang w:val="en-US"/>
         </w:rPr>
-        <w:t xml:space="preserve"> to add more module (redux, </w:t>
+        <w:t xml:space="preserve"> to add more module (</w:t>
+      </w:r>
+      <w:r>
+        <w:rPr>
+          <w:lang w:val="en-US"/>
+        </w:rPr>
+        <w:t>react-router-</w:t>
       </w:r>
       <w:proofErr w:type="spellStart"/>
       <w:r>
         <w:rPr>
           <w:lang w:val="en-US"/>
         </w:rPr>
+        <w:t>dom</w:t>
+      </w:r>
+      <w:proofErr w:type="spellEnd"/>
+      <w:r>
+        <w:rPr>
+          <w:lang w:val="en-US"/>
+        </w:rPr>
+        <w:t xml:space="preserve"> </w:t>
+      </w:r>
+      <w:proofErr w:type="gramStart"/>
+      <w:r>
+        <w:rPr>
+          <w:lang w:val="en-US"/>
+        </w:rPr>
+        <w:t>redux</w:t>
+      </w:r>
+      <w:r>
+        <w:rPr>
+          <w:lang w:val="en-US"/>
+        </w:rPr>
+        <w:t>?</w:t>
+      </w:r>
+      <w:r>
+        <w:rPr>
+          <w:lang w:val="en-US"/>
+        </w:rPr>
+        <w:t>,</w:t>
+      </w:r>
+      <w:proofErr w:type="gramEnd"/>
+      <w:r>
+        <w:rPr>
+          <w:lang w:val="en-US"/>
+        </w:rPr>
+        <w:t xml:space="preserve"> </w:t>
+      </w:r>
+      <w:proofErr w:type="spellStart"/>
+      <w:r>
+        <w:rPr>
+          <w:lang w:val="en-US"/>
+        </w:rPr>
         <w:t>axios</w:t>
       </w:r>
       <w:proofErr w:type="spellEnd"/>
@@ -941,6 +994,12 @@
         <w:rPr>
           <w:lang w:val="en-US"/>
         </w:rPr>
+        <w:t>?</w:t>
+      </w:r>
+      <w:r>
+        <w:rPr>
+          <w:lang w:val="en-US"/>
+        </w:rPr>
         <w:t>, material-</w:t>
       </w:r>
       <w:proofErr w:type="spellStart"/>
@@ -955,9 +1014,20 @@
         <w:rPr>
           <w:lang w:val="en-US"/>
         </w:rPr>
-        <w:t xml:space="preserve">, icons, form </w:t>
-      </w:r>
-      <w:proofErr w:type="gramStart"/>
+        <w:t>, icons,</w:t>
+      </w:r>
+      <w:r>
+        <w:rPr>
+          <w:lang w:val="en-US"/>
+        </w:rPr>
+        <w:t xml:space="preserve"> </w:t>
+      </w:r>
+      <w:r>
+        <w:rPr>
+          <w:lang w:val="en-US"/>
+        </w:rPr>
+        <w:t xml:space="preserve">form </w:t>
+      </w:r>
       <w:r>
         <w:rPr>
           <w:lang w:val="en-US"/>
@@ -968,14 +1038,7 @@
         <w:rPr>
           <w:lang w:val="en-US"/>
         </w:rPr>
-        <w:t>…</w:t>
-      </w:r>
-      <w:proofErr w:type="gramEnd"/>
-      <w:r>
-        <w:rPr>
-          <w:lang w:val="en-US"/>
-        </w:rPr>
-        <w:t xml:space="preserve"> ) references to the </w:t>
+        <w:t xml:space="preserve">… ) references to the </w:t>
       </w:r>
       <w:proofErr w:type="spellStart"/>
       <w:proofErr w:type="gramStart"/>
@@ -998,7 +1061,13 @@
         <w:rPr>
           <w:lang w:val="en-US"/>
         </w:rPr>
-        <w:t>The developer who adds them.</w:t>
+        <w:t>Just by one</w:t>
+      </w:r>
+      <w:r>
+        <w:rPr>
+          <w:lang w:val="en-US"/>
+        </w:rPr>
+        <w:t xml:space="preserve"> developer who adds them.</w:t>
       </w:r>
     </w:p>
     <w:p>
@@ -1070,7 +1139,19 @@
         <w:rPr>
           <w:lang w:val="en-US"/>
         </w:rPr>
-        <w:t xml:space="preserve">if </w:t>
+        <w:t>if</w:t>
+      </w:r>
+      <w:r>
+        <w:rPr>
+          <w:lang w:val="en-US"/>
+        </w:rPr>
+        <w:t xml:space="preserve"> you are</w:t>
+      </w:r>
+      <w:r>
+        <w:rPr>
+          <w:lang w:val="en-US"/>
+        </w:rPr>
+        <w:t xml:space="preserve"> </w:t>
       </w:r>
       <w:r>
         <w:rPr>
@@ -1626,7 +1707,6 @@
           <w:lang w:val="en-US"/>
         </w:rPr>
       </w:pPr>
-      <w:proofErr w:type="gramStart"/>
       <w:r>
         <w:rPr>
           <w:lang w:val="en-US"/>
@@ -1641,12 +1721,23 @@
         <w:t>jsx</w:t>
       </w:r>
       <w:proofErr w:type="spellEnd"/>
-      <w:proofErr w:type="gramEnd"/>
-      <w:r>
-        <w:rPr>
-          <w:lang w:val="en-US"/>
-        </w:rPr>
-        <w:t xml:space="preserve"> anymore</w:t>
+      <w:r>
+        <w:rPr>
+          <w:lang w:val="en-US"/>
+        </w:rPr>
+        <w:t xml:space="preserve"> </w:t>
+      </w:r>
+      <w:r>
+        <w:rPr>
+          <w:lang w:val="en-US"/>
+        </w:rPr>
+        <w:t xml:space="preserve">files </w:t>
+      </w:r>
+      <w:r>
+        <w:rPr>
+          <w:lang w:val="en-US"/>
+        </w:rPr>
+        <w:t>anymore</w:t>
       </w:r>
     </w:p>
     <w:p>
@@ -1664,13 +1755,32 @@
         <w:rPr>
           <w:lang w:val="en-US"/>
         </w:rPr>
-        <w:t xml:space="preserve">All code will be optimized and packed to </w:t>
-      </w:r>
-      <w:r>
-        <w:rPr>
-          <w:lang w:val="en-US"/>
-        </w:rPr>
-        <w:t xml:space="preserve">few static JavaScript/HTML/CSS files and served from a static folder of your production server to </w:t>
+        <w:t>All code will be optimized and packed to</w:t>
+      </w:r>
+      <w:r>
+        <w:rPr>
+          <w:lang w:val="en-US"/>
+        </w:rPr>
+        <w:t xml:space="preserve"> only</w:t>
+      </w:r>
+      <w:r>
+        <w:rPr>
+          <w:lang w:val="en-US"/>
+        </w:rPr>
+        <w:t xml:space="preserve"> </w:t>
+      </w:r>
+      <w:r>
+        <w:rPr>
+          <w:b/>
+          <w:lang w:val="en-US"/>
+        </w:rPr>
+        <w:t>few</w:t>
+      </w:r>
+      <w:r>
+        <w:rPr>
+          <w:lang w:val="en-US"/>
+        </w:rPr>
+        <w:t xml:space="preserve"> static JavaScript/HTML/CSS files and served from a static folder of your production server to </w:t>
       </w:r>
       <w:r>
         <w:rPr>
@@ -1694,7 +1804,43 @@
         <w:rPr>
           <w:lang w:val="en-US"/>
         </w:rPr>
-        <w:t xml:space="preserve"> JavaScript engine/environment that runs those like there was no development version ever</w:t>
+        <w:t xml:space="preserve"> JavaScript engine/environment</w:t>
+      </w:r>
+      <w:r>
+        <w:rPr>
+          <w:lang w:val="en-US"/>
+        </w:rPr>
+        <w:t>.</w:t>
+      </w:r>
+      <w:r>
+        <w:rPr>
+          <w:lang w:val="en-US"/>
+        </w:rPr>
+        <w:t xml:space="preserve"> </w:t>
+      </w:r>
+      <w:r>
+        <w:rPr>
+          <w:lang w:val="en-US"/>
+        </w:rPr>
+        <w:t>T</w:t>
+      </w:r>
+      <w:r>
+        <w:rPr>
+          <w:lang w:val="en-US"/>
+        </w:rPr>
+        <w:t>hat</w:t>
+      </w:r>
+      <w:r>
+        <w:rPr>
+          <w:lang w:val="en-US"/>
+        </w:rPr>
+        <w:t xml:space="preserve"> environment</w:t>
+      </w:r>
+      <w:r>
+        <w:rPr>
+          <w:lang w:val="en-US"/>
+        </w:rPr>
+        <w:t xml:space="preserve"> runs those like there was no development version ever</w:t>
       </w:r>
       <w:r>
         <w:rPr>
@@ -1975,7 +2121,19 @@
         <w:rPr>
           <w:lang w:val="en-US"/>
         </w:rPr>
-        <w:t xml:space="preserve"> node</w:t>
+        <w:t xml:space="preserve"> </w:t>
+      </w:r>
+      <w:r>
+        <w:rPr>
+          <w:lang w:val="en-US"/>
+        </w:rPr>
+        <w:t>N</w:t>
+      </w:r>
+      <w:r>
+        <w:rPr>
+          <w:lang w:val="en-US"/>
+        </w:rPr>
+        <w:t>ode</w:t>
       </w:r>
       <w:r>
         <w:rPr>
@@ -2013,7 +2171,19 @@
         <w:rPr>
           <w:lang w:val="en-US"/>
         </w:rPr>
-        <w:t xml:space="preserve"> node </w:t>
+        <w:t xml:space="preserve"> </w:t>
+      </w:r>
+      <w:r>
+        <w:rPr>
+          <w:lang w:val="en-US"/>
+        </w:rPr>
+        <w:t>N</w:t>
+      </w:r>
+      <w:r>
+        <w:rPr>
+          <w:lang w:val="en-US"/>
+        </w:rPr>
+        <w:t xml:space="preserve">ode </w:t>
       </w:r>
       <w:r>
         <w:rPr>
@@ -2026,7 +2196,21 @@
         <w:rPr>
           <w:lang w:val="en-US"/>
         </w:rPr>
-        <w:t xml:space="preserve"> (where you run e.g. npm start, npm run db:init. Backend prints and errors here)</w:t>
+        <w:t xml:space="preserve"> (where you run e.g. npm start, npm run </w:t>
+      </w:r>
+      <w:proofErr w:type="gramStart"/>
+      <w:r>
+        <w:rPr>
+          <w:lang w:val="en-US"/>
+        </w:rPr>
+        <w:t>db:init.</w:t>
+      </w:r>
+      <w:proofErr w:type="gramEnd"/>
+      <w:r>
+        <w:rPr>
+          <w:lang w:val="en-US"/>
+        </w:rPr>
+        <w:t xml:space="preserve"> Backend prints and errors here)</w:t>
       </w:r>
     </w:p>
     <w:p>
@@ -2037,20 +2221,16 @@
           <w:numId w:val="4"/>
         </w:numPr>
         <w:rPr>
-          <w:lang w:val="en-US"/>
-        </w:rPr>
-      </w:pPr>
-      <w:r>
-        <w:rPr>
-          <w:lang w:val="en-US"/>
-        </w:rPr>
-        <w:t xml:space="preserve">Console </w:t>
-      </w:r>
-      <w:r>
-        <w:rPr>
-          <w:lang w:val="en-US"/>
-        </w:rPr>
-        <w:t>where you created the SSH pipe. Usually you don’t have to keep that console open, but with some consoles the SSH (pipe) process dies when you close the console!</w:t>
+          <w:color w:val="808080" w:themeColor="background1" w:themeShade="80"/>
+          <w:lang w:val="en-US"/>
+        </w:rPr>
+      </w:pPr>
+      <w:r>
+        <w:rPr>
+          <w:color w:val="808080" w:themeColor="background1" w:themeShade="80"/>
+          <w:lang w:val="en-US"/>
+        </w:rPr>
+        <w:t>Console where you created the SSH pipe. Usually you don’t have to keep that console open, but with some consoles the SSH (pipe) process dies when you close the console!</w:t>
       </w:r>
     </w:p>
     <w:p>
@@ -2341,7 +2521,13 @@
         <w:rPr>
           <w:lang w:val="en-US"/>
         </w:rPr>
-        <w:t xml:space="preserve">Extra </w:t>
+        <w:t>Possible e</w:t>
+      </w:r>
+      <w:r>
+        <w:rPr>
+          <w:lang w:val="en-US"/>
+        </w:rPr>
+        <w:t xml:space="preserve">xtra </w:t>
       </w:r>
       <w:r>
         <w:rPr>
@@ -3156,7 +3342,19 @@
         <w:rPr>
           <w:lang w:val="en-US"/>
         </w:rPr>
+        <w:t>React DOM (</w:t>
+      </w:r>
+      <w:r>
+        <w:rPr>
+          <w:lang w:val="en-US"/>
+        </w:rPr>
         <w:t>Virtual DOM</w:t>
+      </w:r>
+      <w:r>
+        <w:rPr>
+          <w:lang w:val="en-US"/>
+        </w:rPr>
+        <w:t xml:space="preserve">) </w:t>
       </w:r>
     </w:p>
     <w:p>
@@ -3224,7 +3422,20 @@
         <w:rPr>
           <w:lang w:val="en-US"/>
         </w:rPr>
-        <w:t xml:space="preserve"> (The so called ‘delta’, change)</w:t>
+        <w:t xml:space="preserve"> (The so called ‘delta’, </w:t>
+      </w:r>
+      <w:r>
+        <w:rPr>
+          <w:b/>
+          <w:lang w:val="en-US"/>
+        </w:rPr>
+        <w:t>change</w:t>
+      </w:r>
+      <w:r>
+        <w:rPr>
+          <w:lang w:val="en-US"/>
+        </w:rPr>
+        <w:t>)</w:t>
       </w:r>
       <w:r>
         <w:rPr>
@@ -4284,6 +4495,53 @@
           <w:lang w:val="en-US"/>
         </w:rPr>
       </w:pPr>
+      <w:r>
+        <w:rPr>
+          <w:lang w:val="en-US"/>
+        </w:rPr>
+        <w:t>The react-router-</w:t>
+      </w:r>
+      <w:proofErr w:type="spellStart"/>
+      <w:r>
+        <w:rPr>
+          <w:lang w:val="en-US"/>
+        </w:rPr>
+        <w:t>dom</w:t>
+      </w:r>
+      <w:proofErr w:type="spellEnd"/>
+      <w:r>
+        <w:rPr>
+          <w:lang w:val="en-US"/>
+        </w:rPr>
+        <w:t xml:space="preserve"> version 6 allows to create also routing contexts where the views belonging to the same nested subsection of routing can share layouts and data </w:t>
+      </w:r>
+      <w:r>
+        <w:rPr>
+          <w:b/>
+          <w:lang w:val="en-US"/>
+        </w:rPr>
+        <w:t>context</w:t>
+      </w:r>
+      <w:r>
+        <w:rPr>
+          <w:lang w:val="en-US"/>
+        </w:rPr>
+        <w:t xml:space="preserve">! So that would be like the </w:t>
+      </w:r>
+      <w:proofErr w:type="spellStart"/>
+      <w:r>
+        <w:rPr>
+          <w:lang w:val="en-US"/>
+        </w:rPr>
+        <w:t>useContext</w:t>
+      </w:r>
+      <w:proofErr w:type="spellEnd"/>
+      <w:r>
+        <w:rPr>
+          <w:lang w:val="en-US"/>
+        </w:rPr>
+        <w:t xml:space="preserve"> context, but now maybe even better, organized and shared by the nested routing block.</w:t>
+      </w:r>
     </w:p>
     <w:p>
       <w:pPr>
@@ -4474,6 +4732,7 @@
         <w:rPr>
           <w:lang w:val="en-US"/>
         </w:rPr>
+        <w:lastRenderedPageBreak/>
         <w:t>While using the React Component’s state we cannot modify it directly by assignment. We should do it with the</w:t>
       </w:r>
       <w:r>
@@ -4649,7 +4908,58 @@
         <w:rPr>
           <w:lang w:val="en-US"/>
         </w:rPr>
-        <w:t>Component JavaScript object created</w:t>
+        <w:t xml:space="preserve">Component JavaScript </w:t>
+      </w:r>
+      <w:r>
+        <w:rPr>
+          <w:b/>
+          <w:lang w:val="en-US"/>
+        </w:rPr>
+        <w:t>object created</w:t>
+      </w:r>
+      <w:r>
+        <w:rPr>
+          <w:lang w:val="en-US"/>
+        </w:rPr>
+        <w:t xml:space="preserve">. </w:t>
+      </w:r>
+      <w:r>
+        <w:rPr>
+          <w:lang w:val="en-US"/>
+        </w:rPr>
+        <w:t xml:space="preserve">Initial </w:t>
+      </w:r>
+      <w:r>
+        <w:rPr>
+          <w:b/>
+          <w:lang w:val="en-US"/>
+        </w:rPr>
+        <w:t>states</w:t>
+      </w:r>
+      <w:r>
+        <w:rPr>
+          <w:lang w:val="en-US"/>
+        </w:rPr>
+        <w:t xml:space="preserve"> set up. </w:t>
+      </w:r>
+      <w:r>
+        <w:rPr>
+          <w:b/>
+          <w:lang w:val="en-US"/>
+        </w:rPr>
+        <w:t>Hooks</w:t>
+      </w:r>
+      <w:r>
+        <w:rPr>
+          <w:lang w:val="en-US"/>
+        </w:rPr>
+        <w:t xml:space="preserve"> set up. </w:t>
+      </w:r>
+      <w:r>
+        <w:rPr>
+          <w:lang w:val="en-US"/>
+        </w:rPr>
+        <w:t>When we have navigated to that view.</w:t>
       </w:r>
     </w:p>
     <w:p>
@@ -4775,26 +5085,51 @@
           <w:lang w:val="en-US"/>
         </w:rPr>
       </w:pPr>
+      <w:r>
+        <w:rPr>
+          <w:b/>
+          <w:lang w:val="en-US"/>
+        </w:rPr>
+        <w:t>return (&lt;rendered components here…</w:t>
+      </w:r>
       <w:proofErr w:type="gramStart"/>
       <w:r>
         <w:rPr>
           <w:b/>
           <w:lang w:val="en-US"/>
         </w:rPr>
-        <w:t>render( )</w:t>
+        <w:t>&gt;)</w:t>
+      </w:r>
+      <w:r>
+        <w:rPr>
+          <w:lang w:val="en-US"/>
+        </w:rPr>
+        <w:t xml:space="preserve">  -</w:t>
       </w:r>
       <w:proofErr w:type="gramEnd"/>
       <w:r>
         <w:rPr>
           <w:lang w:val="en-US"/>
         </w:rPr>
-        <w:t xml:space="preserve">  - </w:t>
-      </w:r>
-      <w:r>
-        <w:rPr>
-          <w:lang w:val="en-US"/>
-        </w:rPr>
-        <w:t xml:space="preserve"> After render the component </w:t>
+        <w:t xml:space="preserve"> </w:t>
+      </w:r>
+      <w:r>
+        <w:rPr>
+          <w:lang w:val="en-US"/>
+        </w:rPr>
+        <w:t xml:space="preserve"> After </w:t>
+      </w:r>
+      <w:r>
+        <w:rPr>
+          <w:lang w:val="en-US"/>
+        </w:rPr>
+        <w:t>this</w:t>
+      </w:r>
+      <w:r>
+        <w:rPr>
+          <w:lang w:val="en-US"/>
+        </w:rPr>
+        <w:t xml:space="preserve"> the component </w:t>
       </w:r>
       <w:r>
         <w:rPr>
@@ -4851,6 +5186,42 @@
       <w:pPr>
         <w:pStyle w:val="ListParagraph"/>
         <w:numPr>
+          <w:ilvl w:val="1"/>
+          <w:numId w:val="3"/>
+        </w:numPr>
+        <w:rPr>
+          <w:lang w:val="en-US"/>
+        </w:rPr>
+      </w:pPr>
+      <w:proofErr w:type="spellStart"/>
+      <w:proofErr w:type="gramStart"/>
+      <w:r>
+        <w:rPr>
+          <w:b/>
+          <w:lang w:val="en-US"/>
+        </w:rPr>
+        <w:t>useEffect</w:t>
+      </w:r>
+      <w:proofErr w:type="spellEnd"/>
+      <w:r>
+        <w:rPr>
+          <w:b/>
+          <w:lang w:val="en-US"/>
+        </w:rPr>
+        <w:t>( )</w:t>
+      </w:r>
+      <w:proofErr w:type="gramEnd"/>
+      <w:r>
+        <w:rPr>
+          <w:lang w:val="en-US"/>
+        </w:rPr>
+        <w:t xml:space="preserve"> will be called once after the component mounted to the SPA DOM, e.g. when we have navigated to that view. </w:t>
+      </w:r>
+    </w:p>
+    <w:p>
+      <w:pPr>
+        <w:pStyle w:val="ListParagraph"/>
+        <w:numPr>
           <w:ilvl w:val="0"/>
           <w:numId w:val="3"/>
         </w:numPr>
@@ -4899,6 +5270,33 @@
           <w:lang w:val="en-US"/>
         </w:rPr>
         <w:t xml:space="preserve"> – Updates will come visible</w:t>
+      </w:r>
+    </w:p>
+    <w:p>
+      <w:pPr>
+        <w:pStyle w:val="ListParagraph"/>
+        <w:numPr>
+          <w:ilvl w:val="1"/>
+          <w:numId w:val="3"/>
+        </w:numPr>
+        <w:rPr>
+          <w:strike/>
+          <w:color w:val="BFBFBF" w:themeColor="background1" w:themeShade="BF"/>
+          <w:lang w:val="en-US"/>
+        </w:rPr>
+      </w:pPr>
+      <w:r>
+        <w:rPr>
+          <w:b/>
+          <w:lang w:val="en-US"/>
+        </w:rPr>
+        <w:t>return (&lt;rendered components here…&gt;)</w:t>
+      </w:r>
+      <w:r>
+        <w:rPr>
+          <w:lang w:val="en-US"/>
+        </w:rPr>
+        <w:t xml:space="preserve">  -  After each state or props change.</w:t>
       </w:r>
     </w:p>
     <w:p>

</xml_diff>

<commit_message>
Still formatting nicer for readers
</commit_message>
<xml_diff>
--- a/FrontendRelatedSteps_SimilarToOurCases.docx
+++ b/FrontendRelatedSteps_SimilarToOurCases.docx
@@ -604,23 +604,7 @@
           <w:b/>
           <w:lang w:val="en-US"/>
         </w:rPr>
-        <w:t xml:space="preserve">   </w:t>
-      </w:r>
-      <w:proofErr w:type="gramStart"/>
-      <w:r>
-        <w:rPr>
-          <w:b/>
-          <w:lang w:val="en-US"/>
-        </w:rPr>
-        <w:t>-  Node</w:t>
-      </w:r>
-      <w:proofErr w:type="gramEnd"/>
-      <w:r>
-        <w:rPr>
-          <w:b/>
-          <w:lang w:val="en-US"/>
-        </w:rPr>
-        <w:t xml:space="preserve">, </w:t>
+        <w:t xml:space="preserve">   -  Node, </w:t>
       </w:r>
       <w:proofErr w:type="spellStart"/>
       <w:r>
@@ -644,7 +628,16 @@
           <w:b/>
           <w:lang w:val="en-US"/>
         </w:rPr>
-        <w:t>, npm/yarn, React, Redux, AJAX</w:t>
+        <w:t xml:space="preserve">, npm/yarn, React, </w:t>
+      </w:r>
+      <w:bookmarkStart w:id="0" w:name="_GoBack"/>
+      <w:bookmarkEnd w:id="0"/>
+      <w:r>
+        <w:rPr>
+          <w:b/>
+          <w:lang w:val="en-US"/>
+        </w:rPr>
+        <w:t>AJAX</w:t>
       </w:r>
       <w:r>
         <w:rPr>
@@ -1705,6 +1698,14 @@
           <w:lang w:val="en-US"/>
         </w:rPr>
         <w:lastRenderedPageBreak/>
+        <w:t>10.</w:t>
+      </w:r>
+      <w:r>
+        <w:rPr>
+          <w:b/>
+          <w:i/>
+          <w:lang w:val="en-US"/>
+        </w:rPr>
         <w:t xml:space="preserve">Testing and running the </w:t>
       </w:r>
       <w:proofErr w:type="spellStart"/>
@@ -2199,32 +2200,44 @@
     <w:p>
       <w:pPr>
         <w:rPr>
-          <w:lang w:val="en-US"/>
-        </w:rPr>
-      </w:pPr>
-      <w:r>
-        <w:rPr>
+          <w:sz w:val="28"/>
+          <w:lang w:val="en-US"/>
+        </w:rPr>
+      </w:pPr>
+      <w:r>
+        <w:rPr>
+          <w:sz w:val="28"/>
           <w:lang w:val="en-US"/>
         </w:rPr>
         <w:t>Understanding</w:t>
       </w:r>
       <w:r>
         <w:rPr>
+          <w:sz w:val="28"/>
           <w:lang w:val="en-US"/>
         </w:rPr>
         <w:t xml:space="preserve"> the </w:t>
       </w:r>
       <w:r>
         <w:rPr>
+          <w:sz w:val="28"/>
           <w:lang w:val="en-US"/>
         </w:rPr>
         <w:t xml:space="preserve">Front-end part of our </w:t>
       </w:r>
       <w:r>
         <w:rPr>
+          <w:sz w:val="28"/>
           <w:lang w:val="en-US"/>
         </w:rPr>
         <w:t>architecture</w:t>
+      </w:r>
+      <w:r>
+        <w:rPr>
+          <w:sz w:val="28"/>
+          <w:lang w:val="en-US"/>
+        </w:rPr>
+        <w:t xml:space="preserve"> and technology</w:t>
       </w:r>
     </w:p>
     <w:p>
@@ -2602,6 +2615,19 @@
     </w:p>
     <w:p>
       <w:pPr>
+        <w:rPr>
+          <w:lang w:val="en-US"/>
+        </w:rPr>
+      </w:pPr>
+      <w:r>
+        <w:rPr>
+          <w:lang w:val="en-US"/>
+        </w:rPr>
+        <w:br w:type="page"/>
+      </w:r>
+    </w:p>
+    <w:p>
+      <w:pPr>
         <w:ind w:left="360"/>
         <w:rPr>
           <w:lang w:val="en-US"/>
@@ -2611,6 +2637,7 @@
         <w:rPr>
           <w:lang w:val="en-US"/>
         </w:rPr>
+        <w:lastRenderedPageBreak/>
         <w:t>Think</w:t>
       </w:r>
       <w:r>
@@ -3020,7 +3047,6 @@
         <w:rPr>
           <w:lang w:val="en-US"/>
         </w:rPr>
-        <w:lastRenderedPageBreak/>
         <w:t>(</w:t>
       </w:r>
       <w:r>
@@ -3332,15 +3358,7 @@
         <w:rPr>
           <w:lang w:val="en-US"/>
         </w:rPr>
-        <w:t xml:space="preserve">the </w:t>
-      </w:r>
-      <w:bookmarkStart w:id="0" w:name="_GoBack"/>
-      <w:bookmarkEnd w:id="0"/>
-      <w:r>
-        <w:rPr>
-          <w:lang w:val="en-US"/>
-        </w:rPr>
-        <w:t xml:space="preserve">function </w:t>
+        <w:t xml:space="preserve">the function </w:t>
       </w:r>
       <w:proofErr w:type="spellStart"/>
       <w:r>
@@ -3793,6 +3811,14 @@
           <w:color w:val="538135" w:themeColor="accent6" w:themeShade="BF"/>
           <w:lang w:val="en-US"/>
         </w:rPr>
+        <w:t>((</w:t>
+      </w:r>
+      <w:r>
+        <w:rPr>
+          <w:b/>
+          <w:color w:val="538135" w:themeColor="accent6" w:themeShade="BF"/>
+          <w:lang w:val="en-US"/>
+        </w:rPr>
         <w:t>In</w:t>
       </w:r>
       <w:r>
@@ -3809,39 +3835,14 @@
           <w:color w:val="538135" w:themeColor="accent6" w:themeShade="BF"/>
           <w:lang w:val="en-US"/>
         </w:rPr>
-        <w:t xml:space="preserve"> foreign key </w:t>
-      </w:r>
-      <w:proofErr w:type="gramStart"/>
-      <w:r>
-        <w:rPr>
-          <w:b/>
-          <w:color w:val="538135" w:themeColor="accent6" w:themeShade="BF"/>
-          <w:lang w:val="en-US"/>
-        </w:rPr>
-        <w:t>handling</w:t>
-      </w:r>
-      <w:r>
-        <w:rPr>
-          <w:b/>
-          <w:color w:val="538135" w:themeColor="accent6" w:themeShade="BF"/>
-          <w:lang w:val="en-US"/>
-        </w:rPr>
-        <w:t xml:space="preserve"> </w:t>
-      </w:r>
-      <w:r>
-        <w:rPr>
-          <w:color w:val="538135" w:themeColor="accent6" w:themeShade="BF"/>
-          <w:lang w:val="en-US"/>
-        </w:rPr>
-        <w:t>,</w:t>
-      </w:r>
-      <w:proofErr w:type="gramEnd"/>
-      <w:r>
-        <w:rPr>
-          <w:color w:val="538135" w:themeColor="accent6" w:themeShade="BF"/>
-          <w:lang w:val="en-US"/>
-        </w:rPr>
-        <w:t xml:space="preserve"> t</w:t>
+        <w:t xml:space="preserve"> foreign key handling</w:t>
+      </w:r>
+      <w:r>
+        <w:rPr>
+          <w:color w:val="538135" w:themeColor="accent6" w:themeShade="BF"/>
+          <w:lang w:val="en-US"/>
+        </w:rPr>
+        <w:t>, t</w:t>
       </w:r>
       <w:r>
         <w:rPr>
@@ -3870,7 +3871,7 @@
         <w:pStyle w:val="ListParagraph"/>
         <w:numPr>
           <w:ilvl w:val="1"/>
-          <w:numId w:val="2"/>
+          <w:numId w:val="8"/>
         </w:numPr>
         <w:rPr>
           <w:color w:val="538135" w:themeColor="accent6" w:themeShade="BF"/>
@@ -3925,7 +3926,7 @@
         <w:pStyle w:val="ListParagraph"/>
         <w:numPr>
           <w:ilvl w:val="1"/>
-          <w:numId w:val="2"/>
+          <w:numId w:val="8"/>
         </w:numPr>
         <w:rPr>
           <w:color w:val="538135" w:themeColor="accent6" w:themeShade="BF"/>
@@ -4017,7 +4018,7 @@
         <w:pStyle w:val="ListParagraph"/>
         <w:numPr>
           <w:ilvl w:val="1"/>
-          <w:numId w:val="2"/>
+          <w:numId w:val="8"/>
         </w:numPr>
         <w:rPr>
           <w:color w:val="538135" w:themeColor="accent6" w:themeShade="BF"/>
@@ -4268,6 +4269,13 @@
           <w:lang w:val="en-US"/>
         </w:rPr>
         <w:t>. Though this time primary key is surrogate key id, generated to give identity to each comment.</w:t>
+      </w:r>
+      <w:r>
+        <w:rPr>
+          <w:color w:val="538135" w:themeColor="accent6" w:themeShade="BF"/>
+          <w:lang w:val="en-US"/>
+        </w:rPr>
+        <w:t>))</w:t>
       </w:r>
     </w:p>
     <w:p>
@@ -4285,6 +4293,12 @@
         <w:rPr>
           <w:lang w:val="en-US"/>
         </w:rPr>
+        <w:t>((</w:t>
+      </w:r>
+      <w:r>
+        <w:rPr>
+          <w:lang w:val="en-US"/>
+        </w:rPr>
         <w:t>Possibly</w:t>
       </w:r>
       <w:r>
@@ -4345,107 +4359,30 @@
         <w:rPr>
           <w:lang w:val="en-US"/>
         </w:rPr>
-        <w:t xml:space="preserve"> </w:t>
-      </w:r>
-      <w:proofErr w:type="gramStart"/>
-      <w:r>
-        <w:rPr>
-          <w:lang w:val="en-US"/>
-        </w:rPr>
-        <w:t>Thus</w:t>
-      </w:r>
-      <w:proofErr w:type="gramEnd"/>
+        <w:t xml:space="preserve"> Thus</w:t>
+      </w:r>
+      <w:r>
+        <w:rPr>
+          <w:lang w:val="en-US"/>
+        </w:rPr>
+        <w:t>,</w:t>
+      </w:r>
       <w:r>
         <w:rPr>
           <w:lang w:val="en-US"/>
         </w:rPr>
         <w:t xml:space="preserve"> frontend will ask for the operation but then in AJAX be ready for both success and failure responses.</w:t>
       </w:r>
-    </w:p>
-    <w:p>
-      <w:pPr>
-        <w:pStyle w:val="ListParagraph"/>
-        <w:numPr>
-          <w:ilvl w:val="0"/>
-          <w:numId w:val="2"/>
-        </w:numPr>
-        <w:rPr>
-          <w:lang w:val="en-US"/>
-        </w:rPr>
-      </w:pPr>
-      <w:r>
-        <w:rPr>
-          <w:lang w:val="en-US"/>
-        </w:rPr>
-        <w:t xml:space="preserve">Remember the ICT principle, the </w:t>
-      </w:r>
-      <w:r>
-        <w:rPr>
-          <w:b/>
-          <w:lang w:val="en-US"/>
-        </w:rPr>
-        <w:t xml:space="preserve">rule of </w:t>
-      </w:r>
-      <w:r>
-        <w:rPr>
-          <w:b/>
-          <w:lang w:val="en-US"/>
-        </w:rPr>
-        <w:t>'</w:t>
-      </w:r>
-      <w:r>
-        <w:rPr>
-          <w:b/>
-          <w:lang w:val="en-US"/>
-        </w:rPr>
-        <w:t>one</w:t>
-      </w:r>
-      <w:r>
-        <w:rPr>
-          <w:b/>
-          <w:lang w:val="en-US"/>
-        </w:rPr>
-        <w:t>'</w:t>
-      </w:r>
-      <w:r>
-        <w:rPr>
-          <w:lang w:val="en-US"/>
-        </w:rPr>
-        <w:t xml:space="preserve">: Only one place where all colors are from, only one place where server address </w:t>
-      </w:r>
-      <w:r>
-        <w:rPr>
-          <w:lang w:val="en-US"/>
-        </w:rPr>
-        <w:t xml:space="preserve">is set </w:t>
-      </w:r>
-      <w:r>
-        <w:rPr>
-          <w:lang w:val="en-US"/>
-        </w:rPr>
-        <w:t>etc.</w:t>
-      </w:r>
-    </w:p>
-    <w:p>
-      <w:pPr>
-        <w:rPr>
-          <w:b/>
-          <w:lang w:val="en-US"/>
-        </w:rPr>
-      </w:pPr>
-    </w:p>
-    <w:p>
-      <w:pPr>
-        <w:rPr>
-          <w:b/>
-          <w:lang w:val="en-US"/>
-        </w:rPr>
-      </w:pPr>
-    </w:p>
-    <w:p>
-      <w:pPr>
-        <w:rPr>
-          <w:b/>
+      <w:r>
+        <w:rPr>
+          <w:lang w:val="en-US"/>
+        </w:rPr>
+        <w:t>))</w:t>
+      </w:r>
+    </w:p>
+    <w:p>
+      <w:pPr>
+        <w:rPr>
           <w:lang w:val="en-US"/>
         </w:rPr>
       </w:pPr>
@@ -5578,13 +5515,7 @@
         <w:rPr>
           <w:lang w:val="en-US"/>
         </w:rPr>
-        <w:t xml:space="preserve"> </w:t>
-      </w:r>
-      <w:r>
-        <w:rPr>
-          <w:lang w:val="en-US"/>
-        </w:rPr>
-        <w:t>&lt;</w:t>
+        <w:t xml:space="preserve"> &lt;</w:t>
       </w:r>
       <w:proofErr w:type="spellStart"/>
       <w:r>
@@ -5761,55 +5692,6 @@
           <w:lang w:val="en-US"/>
         </w:rPr>
         <w:br/>
-      </w:r>
-      <w:r>
-        <w:rPr>
-          <w:lang w:val="en-US"/>
-        </w:rPr>
-        <w:br/>
-        <w:t>*) “XML-like”: JSX is not valid XML,</w:t>
-      </w:r>
-      <w:r>
-        <w:rPr>
-          <w:lang w:val="en-US"/>
-        </w:rPr>
-        <w:t xml:space="preserve"> as it’</w:t>
-      </w:r>
-      <w:r>
-        <w:rPr>
-          <w:lang w:val="en-US"/>
-        </w:rPr>
-        <w:t>s not even well-formed</w:t>
-      </w:r>
-      <w:r>
-        <w:rPr>
-          <w:lang w:val="en-US"/>
-        </w:rPr>
-        <w:t xml:space="preserve"> </w:t>
-      </w:r>
-      <w:r>
-        <w:rPr>
-          <w:lang w:val="en-US"/>
-        </w:rPr>
-        <w:t xml:space="preserve">XML. It </w:t>
-      </w:r>
-      <w:r>
-        <w:rPr>
-          <w:lang w:val="en-US"/>
-        </w:rPr>
-        <w:t xml:space="preserve">follows some </w:t>
-      </w:r>
-      <w:r>
-        <w:rPr>
-          <w:lang w:val="en-US"/>
-        </w:rPr>
-        <w:t xml:space="preserve">but not all </w:t>
-      </w:r>
-      <w:r>
-        <w:rPr>
-          <w:lang w:val="en-US"/>
-        </w:rPr>
-        <w:t>of XML structure ideas.</w:t>
       </w:r>
     </w:p>
     <w:sectPr>
@@ -5827,7 +5709,7 @@
   <w:abstractNum w:abstractNumId="0" w15:restartNumberingAfterBreak="0">
     <w:nsid w:val="08403A68"/>
     <w:multiLevelType w:val="hybridMultilevel"/>
-    <w:tmpl w:val="BC5E05B4"/>
+    <w:tmpl w:val="1F3ED080"/>
     <w:lvl w:ilvl="0" w:tplc="040B000F">
       <w:start w:val="1"/>
       <w:numFmt w:val="decimal"/>
@@ -6136,6 +6018,92 @@
     </w:lvl>
   </w:abstractNum>
   <w:abstractNum w:abstractNumId="3" w15:restartNumberingAfterBreak="0">
+    <w:nsid w:val="30707CCE"/>
+    <w:multiLevelType w:val="hybridMultilevel"/>
+    <w:tmpl w:val="BC5E05B4"/>
+    <w:lvl w:ilvl="0" w:tplc="040B000F">
+      <w:start w:val="1"/>
+      <w:numFmt w:val="decimal"/>
+      <w:lvlText w:val="%1."/>
+      <w:lvlJc w:val="left"/>
+      <w:pPr>
+        <w:ind w:left="360" w:hanging="360"/>
+      </w:pPr>
+    </w:lvl>
+    <w:lvl w:ilvl="1" w:tplc="040B0019">
+      <w:start w:val="1"/>
+      <w:numFmt w:val="lowerLetter"/>
+      <w:lvlText w:val="%2."/>
+      <w:lvlJc w:val="left"/>
+      <w:pPr>
+        <w:ind w:left="1080" w:hanging="360"/>
+      </w:pPr>
+    </w:lvl>
+    <w:lvl w:ilvl="2" w:tplc="040B001B" w:tentative="1">
+      <w:start w:val="1"/>
+      <w:numFmt w:val="lowerRoman"/>
+      <w:lvlText w:val="%3."/>
+      <w:lvlJc w:val="right"/>
+      <w:pPr>
+        <w:ind w:left="1800" w:hanging="180"/>
+      </w:pPr>
+    </w:lvl>
+    <w:lvl w:ilvl="3" w:tplc="040B000F" w:tentative="1">
+      <w:start w:val="1"/>
+      <w:numFmt w:val="decimal"/>
+      <w:lvlText w:val="%4."/>
+      <w:lvlJc w:val="left"/>
+      <w:pPr>
+        <w:ind w:left="2520" w:hanging="360"/>
+      </w:pPr>
+    </w:lvl>
+    <w:lvl w:ilvl="4" w:tplc="040B0019" w:tentative="1">
+      <w:start w:val="1"/>
+      <w:numFmt w:val="lowerLetter"/>
+      <w:lvlText w:val="%5."/>
+      <w:lvlJc w:val="left"/>
+      <w:pPr>
+        <w:ind w:left="3240" w:hanging="360"/>
+      </w:pPr>
+    </w:lvl>
+    <w:lvl w:ilvl="5" w:tplc="040B001B" w:tentative="1">
+      <w:start w:val="1"/>
+      <w:numFmt w:val="lowerRoman"/>
+      <w:lvlText w:val="%6."/>
+      <w:lvlJc w:val="right"/>
+      <w:pPr>
+        <w:ind w:left="3960" w:hanging="180"/>
+      </w:pPr>
+    </w:lvl>
+    <w:lvl w:ilvl="6" w:tplc="040B000F" w:tentative="1">
+      <w:start w:val="1"/>
+      <w:numFmt w:val="decimal"/>
+      <w:lvlText w:val="%7."/>
+      <w:lvlJc w:val="left"/>
+      <w:pPr>
+        <w:ind w:left="4680" w:hanging="360"/>
+      </w:pPr>
+    </w:lvl>
+    <w:lvl w:ilvl="7" w:tplc="040B0019" w:tentative="1">
+      <w:start w:val="1"/>
+      <w:numFmt w:val="lowerLetter"/>
+      <w:lvlText w:val="%8."/>
+      <w:lvlJc w:val="left"/>
+      <w:pPr>
+        <w:ind w:left="5400" w:hanging="360"/>
+      </w:pPr>
+    </w:lvl>
+    <w:lvl w:ilvl="8" w:tplc="040B001B" w:tentative="1">
+      <w:start w:val="1"/>
+      <w:numFmt w:val="lowerRoman"/>
+      <w:lvlText w:val="%9."/>
+      <w:lvlJc w:val="right"/>
+      <w:pPr>
+        <w:ind w:left="6120" w:hanging="180"/>
+      </w:pPr>
+    </w:lvl>
+  </w:abstractNum>
+  <w:abstractNum w:abstractNumId="4" w15:restartNumberingAfterBreak="0">
     <w:nsid w:val="367554E9"/>
     <w:multiLevelType w:val="hybridMultilevel"/>
     <w:tmpl w:val="B01493E4"/>
@@ -6224,7 +6192,7 @@
       </w:pPr>
     </w:lvl>
   </w:abstractNum>
-  <w:abstractNum w:abstractNumId="4" w15:restartNumberingAfterBreak="0">
+  <w:abstractNum w:abstractNumId="5" w15:restartNumberingAfterBreak="0">
     <w:nsid w:val="37822A4D"/>
     <w:multiLevelType w:val="hybridMultilevel"/>
     <w:tmpl w:val="F2C626FC"/>
@@ -6337,7 +6305,7 @@
       </w:rPr>
     </w:lvl>
   </w:abstractNum>
-  <w:abstractNum w:abstractNumId="5" w15:restartNumberingAfterBreak="0">
+  <w:abstractNum w:abstractNumId="6" w15:restartNumberingAfterBreak="0">
     <w:nsid w:val="5A0E1425"/>
     <w:multiLevelType w:val="hybridMultilevel"/>
     <w:tmpl w:val="FD425DE8"/>
@@ -6450,7 +6418,7 @@
       </w:rPr>
     </w:lvl>
   </w:abstractNum>
-  <w:abstractNum w:abstractNumId="6" w15:restartNumberingAfterBreak="0">
+  <w:abstractNum w:abstractNumId="7" w15:restartNumberingAfterBreak="0">
     <w:nsid w:val="5A372831"/>
     <w:multiLevelType w:val="hybridMultilevel"/>
     <w:tmpl w:val="EADA4118"/>
@@ -6563,7 +6531,7 @@
     </w:lvl>
   </w:abstractNum>
   <w:num w:numId="1">
-    <w:abstractNumId w:val="6"/>
+    <w:abstractNumId w:val="7"/>
   </w:num>
   <w:num w:numId="2">
     <w:abstractNumId w:val="0"/>
@@ -6572,16 +6540,19 @@
     <w:abstractNumId w:val="2"/>
   </w:num>
   <w:num w:numId="4">
-    <w:abstractNumId w:val="4"/>
+    <w:abstractNumId w:val="5"/>
   </w:num>
   <w:num w:numId="5">
-    <w:abstractNumId w:val="3"/>
+    <w:abstractNumId w:val="4"/>
   </w:num>
   <w:num w:numId="6">
     <w:abstractNumId w:val="1"/>
   </w:num>
   <w:num w:numId="7">
-    <w:abstractNumId w:val="5"/>
+    <w:abstractNumId w:val="6"/>
+  </w:num>
+  <w:num w:numId="8">
+    <w:abstractNumId w:val="3"/>
   </w:num>
 </w:numbering>
 </file>

</xml_diff>

<commit_message>
First updates for the Fall 2023 FE exam
</commit_message>
<xml_diff>
--- a/FrontendRelatedSteps_SimilarToOurCases.docx
+++ b/FrontendRelatedSteps_SimilarToOurCases.docx
@@ -628,16 +628,7 @@
           <w:b/>
           <w:lang w:val="en-US"/>
         </w:rPr>
-        <w:t xml:space="preserve">, npm/yarn, React, </w:t>
-      </w:r>
-      <w:bookmarkStart w:id="0" w:name="_GoBack"/>
-      <w:bookmarkEnd w:id="0"/>
-      <w:r>
-        <w:rPr>
-          <w:b/>
-          <w:lang w:val="en-US"/>
-        </w:rPr>
-        <w:t>AJAX</w:t>
+        <w:t>, npm/yarn, React, AJAX</w:t>
       </w:r>
       <w:r>
         <w:rPr>
@@ -719,7 +710,41 @@
         <w:rPr>
           <w:lang w:val="en-US"/>
         </w:rPr>
-        <w:t xml:space="preserve"> and running it to generate a running basic </w:t>
+        <w:t xml:space="preserve"> </w:t>
+      </w:r>
+      <w:r>
+        <w:rPr>
+          <w:lang w:val="en-US"/>
+        </w:rPr>
+        <w:t xml:space="preserve">OR </w:t>
+      </w:r>
+      <w:proofErr w:type="spellStart"/>
+      <w:r>
+        <w:rPr>
+          <w:i/>
+          <w:lang w:val="en-US"/>
+        </w:rPr>
+        <w:t>v</w:t>
+      </w:r>
+      <w:r>
+        <w:rPr>
+          <w:i/>
+          <w:lang w:val="en-US"/>
+        </w:rPr>
+        <w:t>ite</w:t>
+      </w:r>
+      <w:proofErr w:type="spellEnd"/>
+      <w:r>
+        <w:rPr>
+          <w:lang w:val="en-US"/>
+        </w:rPr>
+        <w:t xml:space="preserve"> </w:t>
+      </w:r>
+      <w:r>
+        <w:rPr>
+          <w:lang w:val="en-US"/>
+        </w:rPr>
+        <w:t xml:space="preserve">and running it to generate a running basic </w:t>
       </w:r>
       <w:r>
         <w:rPr>
@@ -819,14 +844,38 @@
         <w:rPr>
           <w:lang w:val="en-US"/>
         </w:rPr>
-        <w:t xml:space="preserve">using npm </w:t>
-      </w:r>
-      <w:r>
-        <w:rPr>
+        <w:t xml:space="preserve">using </w:t>
+      </w:r>
+      <w:r>
+        <w:rPr>
+          <w:i/>
+          <w:lang w:val="en-US"/>
+        </w:rPr>
+        <w:t xml:space="preserve">npm </w:t>
+      </w:r>
+      <w:r>
+        <w:rPr>
+          <w:i/>
           <w:lang w:val="en-US"/>
         </w:rPr>
         <w:t>install</w:t>
       </w:r>
+      <w:r>
+        <w:rPr>
+          <w:i/>
+          <w:lang w:val="en-US"/>
+        </w:rPr>
+        <w:t xml:space="preserve"> </w:t>
+      </w:r>
+      <w:proofErr w:type="spellStart"/>
+      <w:r>
+        <w:rPr>
+          <w:i/>
+          <w:lang w:val="en-US"/>
+        </w:rPr>
+        <w:t>xyz</w:t>
+      </w:r>
+      <w:proofErr w:type="spellEnd"/>
       <w:r>
         <w:rPr>
           <w:lang w:val="en-US"/>
@@ -1034,7 +1083,36 @@
         <w:rPr>
           <w:lang w:val="en-US"/>
         </w:rPr>
-        <w:t xml:space="preserve">the create-react-app </w:t>
+        <w:t xml:space="preserve">the </w:t>
+      </w:r>
+      <w:r>
+        <w:rPr>
+          <w:i/>
+          <w:lang w:val="en-US"/>
+        </w:rPr>
+        <w:t xml:space="preserve">create-react-app </w:t>
+      </w:r>
+      <w:r>
+        <w:rPr>
+          <w:i/>
+          <w:lang w:val="en-US"/>
+        </w:rPr>
+        <w:t xml:space="preserve">/ </w:t>
+      </w:r>
+      <w:proofErr w:type="spellStart"/>
+      <w:r>
+        <w:rPr>
+          <w:i/>
+          <w:lang w:val="en-US"/>
+        </w:rPr>
+        <w:t>vite</w:t>
+      </w:r>
+      <w:proofErr w:type="spellEnd"/>
+      <w:r>
+        <w:rPr>
+          <w:lang w:val="en-US"/>
+        </w:rPr>
+        <w:t xml:space="preserve"> </w:t>
       </w:r>
       <w:r>
         <w:rPr>
@@ -1100,83 +1178,71 @@
           <w:numId w:val="2"/>
         </w:numPr>
         <w:rPr>
-          <w:color w:val="BFBFBF" w:themeColor="background1" w:themeShade="BF"/>
-          <w:lang w:val="en-US"/>
-        </w:rPr>
-      </w:pPr>
-      <w:r>
-        <w:rPr>
-          <w:color w:val="BFBFBF" w:themeColor="background1" w:themeShade="BF"/>
+          <w:lang w:val="en-US"/>
+        </w:rPr>
+      </w:pPr>
+      <w:r>
+        <w:rPr>
           <w:lang w:val="en-US"/>
         </w:rPr>
         <w:t>T</w:t>
       </w:r>
       <w:r>
         <w:rPr>
-          <w:color w:val="BFBFBF" w:themeColor="background1" w:themeShade="BF"/>
           <w:lang w:val="en-US"/>
         </w:rPr>
         <w:t xml:space="preserve">o </w:t>
       </w:r>
       <w:r>
         <w:rPr>
-          <w:color w:val="BFBFBF" w:themeColor="background1" w:themeShade="BF"/>
           <w:lang w:val="en-US"/>
         </w:rPr>
         <w:t xml:space="preserve">be able to </w:t>
       </w:r>
       <w:r>
         <w:rPr>
-          <w:color w:val="BFBFBF" w:themeColor="background1" w:themeShade="BF"/>
           <w:lang w:val="en-US"/>
         </w:rPr>
         <w:t xml:space="preserve">use </w:t>
       </w:r>
       <w:r>
         <w:rPr>
-          <w:color w:val="BFBFBF" w:themeColor="background1" w:themeShade="BF"/>
           <w:lang w:val="en-US"/>
         </w:rPr>
         <w:t xml:space="preserve">a </w:t>
       </w:r>
       <w:r>
         <w:rPr>
-          <w:color w:val="BFBFBF" w:themeColor="background1" w:themeShade="BF"/>
           <w:lang w:val="en-US"/>
         </w:rPr>
         <w:t>common theme</w:t>
       </w:r>
       <w:r>
         <w:rPr>
-          <w:color w:val="BFBFBF" w:themeColor="background1" w:themeShade="BF"/>
           <w:lang w:val="en-US"/>
         </w:rPr>
         <w:t xml:space="preserve"> for all of your Material-UI React components</w:t>
       </w:r>
       <w:r>
         <w:rPr>
-          <w:color w:val="BFBFBF" w:themeColor="background1" w:themeShade="BF"/>
           <w:lang w:val="en-US"/>
         </w:rPr>
         <w:t>, wrap the root</w:t>
       </w:r>
       <w:r>
         <w:rPr>
-          <w:color w:val="BFBFBF" w:themeColor="background1" w:themeShade="BF"/>
           <w:lang w:val="en-US"/>
         </w:rPr>
         <w:t xml:space="preserve"> React</w:t>
       </w:r>
       <w:r>
         <w:rPr>
-          <w:color w:val="BFBFBF" w:themeColor="background1" w:themeShade="BF"/>
           <w:lang w:val="en-US"/>
         </w:rPr>
         <w:t xml:space="preserve"> component inside </w:t>
       </w:r>
       <w:r>
         <w:rPr>
-          <w:color w:val="BFBFBF" w:themeColor="background1" w:themeShade="BF"/>
           <w:lang w:val="en-US"/>
         </w:rPr>
         <w:t xml:space="preserve">a </w:t>
@@ -1184,7 +1250,7 @@
       <w:proofErr w:type="spellStart"/>
       <w:r>
         <w:rPr>
-          <w:color w:val="BFBFBF" w:themeColor="background1" w:themeShade="BF"/>
+          <w:i/>
           <w:lang w:val="en-US"/>
         </w:rPr>
         <w:t>MuiThemeProvider</w:t>
@@ -1192,14 +1258,18 @@
       <w:proofErr w:type="spellEnd"/>
       <w:r>
         <w:rPr>
-          <w:color w:val="BFBFBF" w:themeColor="background1" w:themeShade="BF"/>
+          <w:lang w:val="en-US"/>
+        </w:rPr>
+        <w:t xml:space="preserve"> or similar</w:t>
+      </w:r>
+      <w:r>
+        <w:rPr>
           <w:lang w:val="en-US"/>
         </w:rPr>
         <w:t xml:space="preserve"> (Mui = Material-UI)</w:t>
       </w:r>
       <w:r>
         <w:rPr>
-          <w:color w:val="BFBFBF" w:themeColor="background1" w:themeShade="BF"/>
           <w:lang w:val="en-US"/>
         </w:rPr>
         <w:t xml:space="preserve"> that is given your theme file reference</w:t>
@@ -1216,7 +1286,27 @@
         <w:rPr>
           <w:lang w:val="en-US"/>
         </w:rPr>
-        <w:t xml:space="preserve">Note that the create-react-app generated </w:t>
+        <w:t>Note that the create-react-app</w:t>
+      </w:r>
+      <w:r>
+        <w:rPr>
+          <w:lang w:val="en-US"/>
+        </w:rPr>
+        <w:t xml:space="preserve"> / </w:t>
+      </w:r>
+      <w:proofErr w:type="spellStart"/>
+      <w:r>
+        <w:rPr>
+          <w:lang w:val="en-US"/>
+        </w:rPr>
+        <w:t>vite</w:t>
+      </w:r>
+      <w:proofErr w:type="spellEnd"/>
+      <w:r>
+        <w:rPr>
+          <w:lang w:val="en-US"/>
+        </w:rPr>
+        <w:t xml:space="preserve"> generated </w:t>
       </w:r>
       <w:r>
         <w:rPr>
@@ -1310,7 +1400,19 @@
         <w:rPr>
           <w:lang w:val="en-US"/>
         </w:rPr>
-        <w:t xml:space="preserve"> Node.js for </w:t>
+        <w:t xml:space="preserve"> Node.js </w:t>
+      </w:r>
+      <w:r>
+        <w:rPr>
+          <w:lang w:val="en-US"/>
+        </w:rPr>
+        <w:t>server (</w:t>
+      </w:r>
+      <w:r>
+        <w:rPr>
+          <w:lang w:val="en-US"/>
+        </w:rPr>
+        <w:t xml:space="preserve">for </w:t>
       </w:r>
       <w:r>
         <w:rPr>
@@ -1334,7 +1436,7 @@
         <w:rPr>
           <w:lang w:val="en-US"/>
         </w:rPr>
-        <w:t xml:space="preserve"> (</w:t>
+        <w:t xml:space="preserve">, </w:t>
       </w:r>
       <w:r>
         <w:rPr>
@@ -1354,13 +1456,37 @@
         <w:rPr>
           <w:lang w:val="en-US"/>
         </w:rPr>
-        <w:t xml:space="preserve">) server at port 3000 or </w:t>
+        <w:t>? webpack?</w:t>
+      </w:r>
+      <w:r>
+        <w:rPr>
+          <w:lang w:val="en-US"/>
+        </w:rPr>
+        <w:t>) at port 3000</w:t>
+      </w:r>
+      <w:r>
+        <w:rPr>
+          <w:lang w:val="en-US"/>
+        </w:rPr>
+        <w:t>,</w:t>
+      </w:r>
+      <w:r>
+        <w:rPr>
+          <w:lang w:val="en-US"/>
+        </w:rPr>
+        <w:t xml:space="preserve"> or </w:t>
       </w:r>
       <w:r>
         <w:rPr>
           <w:lang w:val="en-US"/>
         </w:rPr>
         <w:t>other</w:t>
+      </w:r>
+      <w:r>
+        <w:rPr>
+          <w:lang w:val="en-US"/>
+        </w:rPr>
+        <w:t xml:space="preserve"> you specify with env variable PORT</w:t>
       </w:r>
       <w:r>
         <w:rPr>
@@ -1522,7 +1648,33 @@
         <w:rPr>
           <w:lang w:val="en-US"/>
         </w:rPr>
-        <w:t>no .</w:t>
+        <w:t xml:space="preserve">no </w:t>
+      </w:r>
+      <w:r>
+        <w:rPr>
+          <w:lang w:val="en-US"/>
+        </w:rPr>
+        <w:t>.</w:t>
+      </w:r>
+      <w:proofErr w:type="spellStart"/>
+      <w:r>
+        <w:rPr>
+          <w:lang w:val="en-US"/>
+        </w:rPr>
+        <w:t>ts</w:t>
+      </w:r>
+      <w:proofErr w:type="spellEnd"/>
+      <w:r>
+        <w:rPr>
+          <w:lang w:val="en-US"/>
+        </w:rPr>
+        <w:t xml:space="preserve">/ nor even </w:t>
+      </w:r>
+      <w:r>
+        <w:rPr>
+          <w:lang w:val="en-US"/>
+        </w:rPr>
+        <w:t>.</w:t>
       </w:r>
       <w:proofErr w:type="spellStart"/>
       <w:r>
@@ -1591,7 +1743,20 @@
         <w:rPr>
           <w:lang w:val="en-US"/>
         </w:rPr>
-        <w:t xml:space="preserve"> static JavaScript/HTML/CSS files and served from a static folder of your production server to </w:t>
+        <w:t xml:space="preserve"> static </w:t>
+      </w:r>
+      <w:r>
+        <w:rPr>
+          <w:u w:val="single"/>
+          <w:lang w:val="en-US"/>
+        </w:rPr>
+        <w:t>Java</w:t>
+      </w:r>
+      <w:r>
+        <w:rPr>
+          <w:lang w:val="en-US"/>
+        </w:rPr>
+        <w:t xml:space="preserve">Script/HTML/CSS files and served from a static folder of your production server to </w:t>
       </w:r>
       <w:r>
         <w:rPr>
@@ -1708,23 +1873,29 @@
         </w:rPr>
         <w:t xml:space="preserve">Testing and running the </w:t>
       </w:r>
-      <w:proofErr w:type="spellStart"/>
       <w:r>
         <w:rPr>
           <w:b/>
           <w:i/>
           <w:lang w:val="en-US"/>
         </w:rPr>
-        <w:t>fullstack</w:t>
-      </w:r>
-      <w:proofErr w:type="spellEnd"/>
+        <w:t>full</w:t>
+      </w:r>
       <w:r>
         <w:rPr>
           <w:b/>
           <w:i/>
           <w:lang w:val="en-US"/>
         </w:rPr>
-        <w:t xml:space="preserve"> </w:t>
+        <w:t>-</w:t>
+      </w:r>
+      <w:r>
+        <w:rPr>
+          <w:b/>
+          <w:i/>
+          <w:lang w:val="en-US"/>
+        </w:rPr>
+        <w:t xml:space="preserve">stack </w:t>
       </w:r>
       <w:r>
         <w:rPr>
@@ -2077,7 +2248,35 @@
           <w:b/>
           <w:lang w:val="en-US"/>
         </w:rPr>
-        <w:t>/VS code rest client</w:t>
+        <w:t xml:space="preserve">/VS </w:t>
+      </w:r>
+      <w:r>
+        <w:rPr>
+          <w:b/>
+          <w:lang w:val="en-US"/>
+        </w:rPr>
+        <w:t>C</w:t>
+      </w:r>
+      <w:r>
+        <w:rPr>
+          <w:b/>
+          <w:lang w:val="en-US"/>
+        </w:rPr>
+        <w:t xml:space="preserve">ode </w:t>
+      </w:r>
+      <w:r>
+        <w:rPr>
+          <w:b/>
+          <w:lang w:val="en-US"/>
+        </w:rPr>
+        <w:t>REST</w:t>
+      </w:r>
+      <w:r>
+        <w:rPr>
+          <w:b/>
+          <w:lang w:val="en-US"/>
+        </w:rPr>
+        <w:t xml:space="preserve"> client</w:t>
       </w:r>
       <w:r>
         <w:rPr>
@@ -2199,6 +2398,56 @@
     </w:p>
     <w:p>
       <w:pPr>
+        <w:pStyle w:val="ListParagraph"/>
+        <w:numPr>
+          <w:ilvl w:val="0"/>
+          <w:numId w:val="4"/>
+        </w:numPr>
+        <w:rPr>
+          <w:lang w:val="en-US"/>
+        </w:rPr>
+      </w:pPr>
+      <w:r>
+        <w:rPr>
+          <w:lang w:val="en-US"/>
+        </w:rPr>
+        <w:t xml:space="preserve">Backend log </w:t>
+      </w:r>
+      <w:proofErr w:type="gramStart"/>
+      <w:r>
+        <w:rPr>
+          <w:lang w:val="en-US"/>
+        </w:rPr>
+        <w:t>files</w:t>
+      </w:r>
+      <w:r>
+        <w:rPr>
+          <w:lang w:val="en-US"/>
+        </w:rPr>
+        <w:t xml:space="preserve">  (</w:t>
+      </w:r>
+      <w:proofErr w:type="gramEnd"/>
+      <w:r>
+        <w:rPr>
+          <w:lang w:val="en-US"/>
+        </w:rPr>
+        <w:t>Linux command tail exists to monitor constantly e.g. last 10 rows in a changing file</w:t>
+      </w:r>
+      <w:r>
+        <w:rPr>
+          <w:lang w:val="en-US"/>
+        </w:rPr>
+        <w:t>, in a console window</w:t>
+      </w:r>
+      <w:r>
+        <w:rPr>
+          <w:lang w:val="en-US"/>
+        </w:rPr>
+        <w:t>)</w:t>
+      </w:r>
+    </w:p>
+    <w:p>
+      <w:pPr>
         <w:rPr>
           <w:sz w:val="28"/>
           <w:lang w:val="en-US"/>
@@ -2811,7 +3060,25 @@
         <w:rPr>
           <w:lang w:val="en-US"/>
         </w:rPr>
-        <w:t xml:space="preserve">would be also connected </w:t>
+        <w:t>c</w:t>
+      </w:r>
+      <w:r>
+        <w:rPr>
+          <w:lang w:val="en-US"/>
+        </w:rPr>
+        <w:t>ould be also connected</w:t>
+      </w:r>
+      <w:r>
+        <w:rPr>
+          <w:lang w:val="en-US"/>
+        </w:rPr>
+        <w:t xml:space="preserve"> to backend</w:t>
+      </w:r>
+      <w:r>
+        <w:rPr>
+          <w:lang w:val="en-US"/>
+        </w:rPr>
+        <w:t xml:space="preserve"> </w:t>
       </w:r>
       <w:r>
         <w:rPr>
@@ -2823,7 +3090,25 @@
         <w:rPr>
           <w:lang w:val="en-US"/>
         </w:rPr>
-        <w:t xml:space="preserve"> AJAX</w:t>
+        <w:t xml:space="preserve"> </w:t>
+      </w:r>
+      <w:r>
+        <w:rPr>
+          <w:lang w:val="en-US"/>
+        </w:rPr>
+        <w:t xml:space="preserve">some </w:t>
+      </w:r>
+      <w:r>
+        <w:rPr>
+          <w:lang w:val="en-US"/>
+        </w:rPr>
+        <w:t>AJAX</w:t>
+      </w:r>
+      <w:r>
+        <w:rPr>
+          <w:lang w:val="en-US"/>
+        </w:rPr>
+        <w:t xml:space="preserve"> operations</w:t>
       </w:r>
     </w:p>
     <w:p>
@@ -2883,7 +3168,21 @@
           <w:color w:val="C00000"/>
           <w:lang w:val="en-US"/>
         </w:rPr>
-        <w:t xml:space="preserve">state – </w:t>
+        <w:t>state</w:t>
+      </w:r>
+      <w:r>
+        <w:rPr>
+          <w:color w:val="C00000"/>
+          <w:lang w:val="en-US"/>
+        </w:rPr>
+        <w:t>?</w:t>
+      </w:r>
+      <w:r>
+        <w:rPr>
+          <w:color w:val="C00000"/>
+          <w:lang w:val="en-US"/>
+        </w:rPr>
+        <w:t xml:space="preserve"> – </w:t>
       </w:r>
       <w:r>
         <w:rPr>
@@ -2918,7 +3217,21 @@
           <w:color w:val="C00000"/>
           <w:lang w:val="en-US"/>
         </w:rPr>
-        <w:t xml:space="preserve">props – </w:t>
+        <w:t>props</w:t>
+      </w:r>
+      <w:r>
+        <w:rPr>
+          <w:color w:val="C00000"/>
+          <w:lang w:val="en-US"/>
+        </w:rPr>
+        <w:t>?</w:t>
+      </w:r>
+      <w:r>
+        <w:rPr>
+          <w:color w:val="C00000"/>
+          <w:lang w:val="en-US"/>
+        </w:rPr>
+        <w:t xml:space="preserve"> – </w:t>
       </w:r>
       <w:r>
         <w:rPr>
@@ -3077,7 +3390,25 @@
         <w:rPr>
           <w:lang w:val="en-US"/>
         </w:rPr>
-        <w:t xml:space="preserve"> would be also connected </w:t>
+        <w:t xml:space="preserve"> </w:t>
+      </w:r>
+      <w:r>
+        <w:rPr>
+          <w:lang w:val="en-US"/>
+        </w:rPr>
+        <w:t>c</w:t>
+      </w:r>
+      <w:r>
+        <w:rPr>
+          <w:lang w:val="en-US"/>
+        </w:rPr>
+        <w:t xml:space="preserve">ould be also connected </w:t>
+      </w:r>
+      <w:r>
+        <w:rPr>
+          <w:lang w:val="en-US"/>
+        </w:rPr>
+        <w:t xml:space="preserve">to backend </w:t>
       </w:r>
       <w:r>
         <w:rPr>
@@ -3164,7 +3495,22 @@
           <w:color w:val="806000" w:themeColor="accent4" w:themeShade="80"/>
           <w:lang w:val="en-US"/>
         </w:rPr>
-        <w:t xml:space="preserve"> version 6 allows to create also routing contexts where the views belonging to the same nested subsection of routing can share layouts and data </w:t>
+        <w:t xml:space="preserve"> version 6 allows to create also </w:t>
+      </w:r>
+      <w:r>
+        <w:rPr>
+          <w:b/>
+          <w:color w:val="806000" w:themeColor="accent4" w:themeShade="80"/>
+          <w:lang w:val="en-US"/>
+        </w:rPr>
+        <w:t>routing contexts</w:t>
+      </w:r>
+      <w:r>
+        <w:rPr>
+          <w:color w:val="806000" w:themeColor="accent4" w:themeShade="80"/>
+          <w:lang w:val="en-US"/>
+        </w:rPr>
+        <w:t xml:space="preserve"> where the views belonging to the same nested subsection of routing can share layouts and data </w:t>
       </w:r>
       <w:r>
         <w:rPr>
@@ -4537,7 +4883,26 @@
         <w:rPr>
           <w:lang w:val="en-US"/>
         </w:rPr>
-        <w:t xml:space="preserve"> ), or start it from the very same line as the keyword "return". </w:t>
+        <w:t xml:space="preserve"> ),</w:t>
+      </w:r>
+      <w:r>
+        <w:rPr>
+          <w:b/>
+          <w:lang w:val="en-US"/>
+        </w:rPr>
+        <w:t xml:space="preserve"> or</w:t>
+      </w:r>
+      <w:r>
+        <w:rPr>
+          <w:lang w:val="en-US"/>
+        </w:rPr>
+        <w:t xml:space="preserve"> start it from the very same line as the keyword "return". </w:t>
+      </w:r>
+      <w:r>
+        <w:rPr>
+          <w:lang w:val="en-US"/>
+        </w:rPr>
+        <w:t>Safer to use the parenthesis.</w:t>
       </w:r>
     </w:p>
     <w:p>
@@ -5693,6 +6058,8 @@
         </w:rPr>
         <w:br/>
       </w:r>
+      <w:bookmarkStart w:id="0" w:name="_GoBack"/>
+      <w:bookmarkEnd w:id="0"/>
     </w:p>
     <w:sectPr>
       <w:pgSz w:w="11906" w:h="16838"/>

</xml_diff>

<commit_message>
Updates for Frontend exam fall 2023
</commit_message>
<xml_diff>
--- a/FrontendRelatedSteps_SimilarToOurCases.docx
+++ b/FrontendRelatedSteps_SimilarToOurCases.docx
@@ -396,7 +396,19 @@
         <w:rPr>
           <w:lang w:val="en-US"/>
         </w:rPr>
-        <w:t>Use case (Business Process/Navigation) design</w:t>
+        <w:t xml:space="preserve">Use case </w:t>
+      </w:r>
+      <w:r>
+        <w:rPr>
+          <w:lang w:val="en-US"/>
+        </w:rPr>
+        <w:t xml:space="preserve">design </w:t>
+      </w:r>
+      <w:r>
+        <w:rPr>
+          <w:lang w:val="en-US"/>
+        </w:rPr>
+        <w:t>(Business Process/Navigation)</w:t>
       </w:r>
     </w:p>
     <w:p>
@@ -437,59 +449,88 @@
           <w:numId w:val="2"/>
         </w:numPr>
         <w:rPr>
-          <w:lang w:val="en-US"/>
-        </w:rPr>
-      </w:pPr>
-      <w:r>
-        <w:rPr>
-          <w:lang w:val="en-US"/>
-        </w:rPr>
-        <w:t>(</w:t>
-      </w:r>
-      <w:r>
-        <w:rPr>
-          <w:lang w:val="en-US"/>
-        </w:rPr>
-        <w:t xml:space="preserve">Conceptual </w:t>
-      </w:r>
-      <w:r>
-        <w:rPr>
-          <w:lang w:val="en-US"/>
-        </w:rPr>
-        <w:t>Data model design, that was handled in the other doc)</w:t>
+          <w:color w:val="808080" w:themeColor="background1" w:themeShade="80"/>
+          <w:lang w:val="en-US"/>
+        </w:rPr>
+      </w:pPr>
+      <w:r>
+        <w:rPr>
+          <w:color w:val="808080" w:themeColor="background1" w:themeShade="80"/>
+          <w:lang w:val="en-US"/>
+        </w:rPr>
+        <w:t>Data model design</w:t>
       </w:r>
     </w:p>
     <w:p>
       <w:pPr>
         <w:pStyle w:val="ListParagraph"/>
         <w:numPr>
-          <w:ilvl w:val="1"/>
+          <w:ilvl w:val="2"/>
           <w:numId w:val="2"/>
         </w:numPr>
         <w:rPr>
-          <w:lang w:val="en-US"/>
-        </w:rPr>
-      </w:pPr>
-      <w:r>
-        <w:rPr>
+          <w:color w:val="808080" w:themeColor="background1" w:themeShade="80"/>
+          <w:lang w:val="en-US"/>
+        </w:rPr>
+      </w:pPr>
+      <w:r>
+        <w:rPr>
+          <w:color w:val="808080" w:themeColor="background1" w:themeShade="80"/>
           <w:lang w:val="en-US"/>
         </w:rPr>
         <w:t>(</w:t>
       </w:r>
       <w:r>
         <w:rPr>
+          <w:color w:val="808080" w:themeColor="background1" w:themeShade="80"/>
+          <w:lang w:val="en-US"/>
+        </w:rPr>
+        <w:t xml:space="preserve">Conceptual </w:t>
+      </w:r>
+      <w:r>
+        <w:rPr>
+          <w:color w:val="808080" w:themeColor="background1" w:themeShade="80"/>
+          <w:lang w:val="en-US"/>
+        </w:rPr>
+        <w:t>Data model design, that was handled in the other doc)</w:t>
+      </w:r>
+    </w:p>
+    <w:p>
+      <w:pPr>
+        <w:pStyle w:val="ListParagraph"/>
+        <w:numPr>
+          <w:ilvl w:val="2"/>
+          <w:numId w:val="2"/>
+        </w:numPr>
+        <w:rPr>
+          <w:color w:val="808080" w:themeColor="background1" w:themeShade="80"/>
+          <w:lang w:val="en-US"/>
+        </w:rPr>
+      </w:pPr>
+      <w:r>
+        <w:rPr>
+          <w:color w:val="808080" w:themeColor="background1" w:themeShade="80"/>
+          <w:lang w:val="en-US"/>
+        </w:rPr>
+        <w:t>(</w:t>
+      </w:r>
+      <w:r>
+        <w:rPr>
+          <w:color w:val="808080" w:themeColor="background1" w:themeShade="80"/>
           <w:lang w:val="en-US"/>
         </w:rPr>
         <w:t>Logical etc. level</w:t>
       </w:r>
       <w:r>
         <w:rPr>
+          <w:color w:val="808080" w:themeColor="background1" w:themeShade="80"/>
           <w:lang w:val="en-US"/>
         </w:rPr>
         <w:t xml:space="preserve"> </w:t>
       </w:r>
       <w:r>
         <w:rPr>
+          <w:color w:val="808080" w:themeColor="background1" w:themeShade="80"/>
           <w:lang w:val="en-US"/>
         </w:rPr>
         <w:t>Data model design, that was handled in the other doc)</w:t>
@@ -721,17 +762,11 @@
       <w:proofErr w:type="spellStart"/>
       <w:r>
         <w:rPr>
+          <w:b/>
           <w:i/>
           <w:lang w:val="en-US"/>
         </w:rPr>
-        <w:t>v</w:t>
-      </w:r>
-      <w:r>
-        <w:rPr>
-          <w:i/>
-          <w:lang w:val="en-US"/>
-        </w:rPr>
-        <w:t>ite</w:t>
+        <w:t>vite</w:t>
       </w:r>
       <w:proofErr w:type="spellEnd"/>
       <w:r>
@@ -1149,7 +1184,19 @@
         <w:rPr>
           <w:lang w:val="en-US"/>
         </w:rPr>
-        <w:t xml:space="preserve"> folder, e.g.</w:t>
+        <w:t xml:space="preserve"> folder</w:t>
+      </w:r>
+      <w:r>
+        <w:rPr>
+          <w:lang w:val="en-US"/>
+        </w:rPr>
+        <w:t xml:space="preserve"> and project root folder</w:t>
+      </w:r>
+      <w:r>
+        <w:rPr>
+          <w:lang w:val="en-US"/>
+        </w:rPr>
+        <w:t>, e.g.</w:t>
       </w:r>
       <w:r>
         <w:rPr>
@@ -2583,8 +2630,6 @@
         </w:rPr>
         <w:t>(s).</w:t>
       </w:r>
-      <w:bookmarkStart w:id="0" w:name="_GoBack"/>
-      <w:bookmarkEnd w:id="0"/>
       <w:r>
         <w:rPr>
           <w:lang w:val="en-US"/>
@@ -4239,7 +4284,6 @@
         </w:rPr>
       </w:pPr>
       <w:proofErr w:type="spellStart"/>
-      <w:proofErr w:type="gramStart"/>
       <w:r>
         <w:rPr>
           <w:b/>
@@ -4255,7 +4299,6 @@
         </w:rPr>
         <w:t>( )</w:t>
       </w:r>
-      <w:proofErr w:type="gramEnd"/>
       <w:r>
         <w:rPr>
           <w:lang w:val="en-US"/>
@@ -4288,8 +4331,16 @@
         <w:rPr>
           <w:lang w:val="en-US"/>
         </w:rPr>
-        <w:t xml:space="preserve"> hook is not active then.</w:t>
-      </w:r>
+        <w:t xml:space="preserve"> hook is not activ</w:t>
+      </w:r>
+      <w:r>
+        <w:rPr>
+          <w:lang w:val="en-US"/>
+        </w:rPr>
+        <w:t>e then.</w:t>
+      </w:r>
+      <w:bookmarkStart w:id="0" w:name="_GoBack"/>
+      <w:bookmarkEnd w:id="0"/>
       <w:r>
         <w:rPr>
           <w:lang w:val="en-US"/>
@@ -6251,7 +6302,7 @@
         <w:ind w:left="1080" w:hanging="360"/>
       </w:pPr>
     </w:lvl>
-    <w:lvl w:ilvl="2" w:tplc="040B001B" w:tentative="1">
+    <w:lvl w:ilvl="2" w:tplc="040B001B">
       <w:start w:val="1"/>
       <w:numFmt w:val="lowerRoman"/>
       <w:lvlText w:val="%3."/>

</xml_diff>

<commit_message>
Upd frontend exam materials
</commit_message>
<xml_diff>
--- a/FrontendRelatedSteps_SimilarToOurCases.docx
+++ b/FrontendRelatedSteps_SimilarToOurCases.docx
@@ -1,6 +1,6 @@
 
 <file path=word/document.xml><?xml version="1.0" encoding="utf-8"?>
-<w:document xmlns:wpc="http://schemas.microsoft.com/office/word/2010/wordprocessingCanvas" xmlns:cx="http://schemas.microsoft.com/office/drawing/2014/chartex" xmlns:cx1="http://schemas.microsoft.com/office/drawing/2015/9/8/chartex" xmlns:cx2="http://schemas.microsoft.com/office/drawing/2015/10/21/chartex" xmlns:cx3="http://schemas.microsoft.com/office/drawing/2016/5/9/chartex" xmlns:cx4="http://schemas.microsoft.com/office/drawing/2016/5/10/chartex" xmlns:cx5="http://schemas.microsoft.com/office/drawing/2016/5/11/chartex" xmlns:cx6="http://schemas.microsoft.com/office/drawing/2016/5/12/chartex" xmlns:cx7="http://schemas.microsoft.com/office/drawing/2016/5/13/chartex" xmlns:cx8="http://schemas.microsoft.com/office/drawing/2016/5/14/chartex" xmlns:mc="http://schemas.openxmlformats.org/markup-compatibility/2006" xmlns:aink="http://schemas.microsoft.com/office/drawing/2016/ink" xmlns:am3d="http://schemas.microsoft.com/office/drawing/2017/model3d" xmlns:o="urn:schemas-microsoft-com:office:office" xmlns:r="http://schemas.openxmlformats.org/officeDocument/2006/relationships" xmlns:m="http://schemas.openxmlformats.org/officeDocument/2006/math" xmlns:v="urn:schemas-microsoft-com:vml" xmlns:wp14="http://schemas.microsoft.com/office/word/2010/wordprocessingDrawing" xmlns:wp="http://schemas.openxmlformats.org/drawingml/2006/wordprocessingDrawing" xmlns:w10="urn:schemas-microsoft-com:office:word" xmlns:w="http://schemas.openxmlformats.org/wordprocessingml/2006/main" xmlns:w14="http://schemas.microsoft.com/office/word/2010/wordml" xmlns:w15="http://schemas.microsoft.com/office/word/2012/wordml" xmlns:w16cid="http://schemas.microsoft.com/office/word/2016/wordml/cid" xmlns:w16se="http://schemas.microsoft.com/office/word/2015/wordml/symex" xmlns:wpg="http://schemas.microsoft.com/office/word/2010/wordprocessingGroup" xmlns:wpi="http://schemas.microsoft.com/office/word/2010/wordprocessingInk" xmlns:wne="http://schemas.microsoft.com/office/word/2006/wordml" xmlns:wps="http://schemas.microsoft.com/office/word/2010/wordprocessingShape" mc:Ignorable="w14 w15 w16se w16cid wp14">
+<w:document xmlns:wpc="http://schemas.microsoft.com/office/word/2010/wordprocessingCanvas" xmlns:cx="http://schemas.microsoft.com/office/drawing/2014/chartex" xmlns:cx1="http://schemas.microsoft.com/office/drawing/2015/9/8/chartex" xmlns:cx2="http://schemas.microsoft.com/office/drawing/2015/10/21/chartex" xmlns:cx3="http://schemas.microsoft.com/office/drawing/2016/5/9/chartex" xmlns:cx4="http://schemas.microsoft.com/office/drawing/2016/5/10/chartex" xmlns:cx5="http://schemas.microsoft.com/office/drawing/2016/5/11/chartex" xmlns:cx6="http://schemas.microsoft.com/office/drawing/2016/5/12/chartex" xmlns:cx7="http://schemas.microsoft.com/office/drawing/2016/5/13/chartex" xmlns:cx8="http://schemas.microsoft.com/office/drawing/2016/5/14/chartex" xmlns:mc="http://schemas.openxmlformats.org/markup-compatibility/2006" xmlns:aink="http://schemas.microsoft.com/office/drawing/2016/ink" xmlns:am3d="http://schemas.microsoft.com/office/drawing/2017/model3d" xmlns:o="urn:schemas-microsoft-com:office:office" xmlns:oel="http://schemas.microsoft.com/office/2019/extlst" xmlns:r="http://schemas.openxmlformats.org/officeDocument/2006/relationships" xmlns:m="http://schemas.openxmlformats.org/officeDocument/2006/math" xmlns:v="urn:schemas-microsoft-com:vml" xmlns:wp14="http://schemas.microsoft.com/office/word/2010/wordprocessingDrawing" xmlns:wp="http://schemas.openxmlformats.org/drawingml/2006/wordprocessingDrawing" xmlns:w10="urn:schemas-microsoft-com:office:word" xmlns:w="http://schemas.openxmlformats.org/wordprocessingml/2006/main" xmlns:w14="http://schemas.microsoft.com/office/word/2010/wordml" xmlns:w15="http://schemas.microsoft.com/office/word/2012/wordml" xmlns:w16cex="http://schemas.microsoft.com/office/word/2018/wordml/cex" xmlns:w16cid="http://schemas.microsoft.com/office/word/2016/wordml/cid" xmlns:w16="http://schemas.microsoft.com/office/word/2018/wordml" xmlns:w16du="http://schemas.microsoft.com/office/word/2023/wordml/word16du" xmlns:w16sdtdh="http://schemas.microsoft.com/office/word/2020/wordml/sdtdatahash" xmlns:w16sdtfl="http://schemas.microsoft.com/office/word/2024/wordml/sdtformatlock" xmlns:w16se="http://schemas.microsoft.com/office/word/2015/wordml/symex" xmlns:wpg="http://schemas.microsoft.com/office/word/2010/wordprocessingGroup" xmlns:wpi="http://schemas.microsoft.com/office/word/2010/wordprocessingInk" xmlns:wne="http://schemas.microsoft.com/office/word/2006/wordml" xmlns:wps="http://schemas.microsoft.com/office/word/2010/wordprocessingShape" mc:Ignorable="w14 w15 w16se w16cid w16 w16cex w16sdtdh w16sdtfl w16du wp14">
   <w:body>
     <w:p>
       <w:pPr>
@@ -378,7 +378,19 @@
         <w:rPr>
           <w:lang w:val="en-US"/>
         </w:rPr>
-        <w:t xml:space="preserve">onally iterating incrementally between </w:t>
+        <w:t>onally iterating incrementally between</w:t>
+      </w:r>
+      <w:r>
+        <w:rPr>
+          <w:lang w:val="en-US"/>
+        </w:rPr>
+        <w:t xml:space="preserve"> the three design aspects:</w:t>
+      </w:r>
+      <w:r>
+        <w:rPr>
+          <w:lang w:val="en-US"/>
+        </w:rPr>
+        <w:t xml:space="preserve"> </w:t>
       </w:r>
     </w:p>
     <w:p>
@@ -645,15 +657,7 @@
           <w:b/>
           <w:lang w:val="en-US"/>
         </w:rPr>
-        <w:t xml:space="preserve">   -  Node, </w:t>
-      </w:r>
-      <w:proofErr w:type="spellStart"/>
-      <w:r>
-        <w:rPr>
-          <w:b/>
-          <w:lang w:val="en-US"/>
-        </w:rPr>
-        <w:t>Node</w:t>
+        <w:t xml:space="preserve">   -  Node, Node</w:t>
       </w:r>
       <w:r>
         <w:rPr>
@@ -663,7 +667,6 @@
         </w:rPr>
         <w:t>mon</w:t>
       </w:r>
-      <w:proofErr w:type="spellEnd"/>
       <w:r>
         <w:rPr>
           <w:b/>
@@ -676,17 +679,8 @@
           <w:b/>
           <w:lang w:val="en-US"/>
         </w:rPr>
-        <w:t xml:space="preserve"> with </w:t>
-      </w:r>
-      <w:proofErr w:type="spellStart"/>
-      <w:r>
-        <w:rPr>
-          <w:b/>
-          <w:lang w:val="en-US"/>
-        </w:rPr>
-        <w:t>Axios</w:t>
-      </w:r>
-      <w:proofErr w:type="spellEnd"/>
+        <w:t xml:space="preserve"> with Axios</w:t>
+      </w:r>
       <w:r>
         <w:rPr>
           <w:b/>
@@ -759,7 +753,6 @@
         </w:rPr>
         <w:t xml:space="preserve">OR </w:t>
       </w:r>
-      <w:proofErr w:type="spellStart"/>
       <w:r>
         <w:rPr>
           <w:b/>
@@ -768,7 +761,6 @@
         </w:rPr>
         <w:t>vite</w:t>
       </w:r>
-      <w:proofErr w:type="spellEnd"/>
       <w:r>
         <w:rPr>
           <w:lang w:val="en-US"/>
@@ -827,41 +819,13 @@
         <w:rPr>
           <w:lang w:val="en-US"/>
         </w:rPr>
-        <w:t xml:space="preserve"> npm </w:t>
-      </w:r>
-      <w:proofErr w:type="spellStart"/>
-      <w:r>
-        <w:rPr>
-          <w:lang w:val="en-US"/>
-        </w:rPr>
-        <w:t>init</w:t>
-      </w:r>
-      <w:proofErr w:type="spellEnd"/>
-      <w:r>
-        <w:rPr>
-          <w:lang w:val="en-US"/>
-        </w:rPr>
-        <w:t>)</w:t>
-      </w:r>
-      <w:r>
-        <w:rPr>
-          <w:lang w:val="en-US"/>
-        </w:rPr>
-        <w:t xml:space="preserve"> with several tools configured, like babel, </w:t>
-      </w:r>
-      <w:proofErr w:type="spellStart"/>
-      <w:r>
-        <w:rPr>
-          <w:lang w:val="en-US"/>
-        </w:rPr>
-        <w:t>nodemon</w:t>
-      </w:r>
-      <w:proofErr w:type="spellEnd"/>
-      <w:r>
-        <w:rPr>
-          <w:lang w:val="en-US"/>
-        </w:rPr>
-        <w:t>.</w:t>
+        <w:t xml:space="preserve"> npm init)</w:t>
+      </w:r>
+      <w:r>
+        <w:rPr>
+          <w:lang w:val="en-US"/>
+        </w:rPr>
+        <w:t xml:space="preserve"> with several tools configured, like babel, nodemon.</w:t>
       </w:r>
     </w:p>
     <w:p>
@@ -900,100 +864,57 @@
           <w:i/>
           <w:lang w:val="en-US"/>
         </w:rPr>
+        <w:t xml:space="preserve"> xyz</w:t>
+      </w:r>
+      <w:r>
+        <w:rPr>
+          <w:lang w:val="en-US"/>
+        </w:rPr>
+        <w:t xml:space="preserve"> to add more module (</w:t>
+      </w:r>
+      <w:r>
+        <w:rPr>
+          <w:lang w:val="en-US"/>
+        </w:rPr>
+        <w:t>react-router-dom</w:t>
+      </w:r>
+      <w:r>
+        <w:rPr>
+          <w:lang w:val="en-US"/>
+        </w:rPr>
+        <w:t>, material-ui, icons,</w:t>
+      </w:r>
+      <w:r>
+        <w:rPr>
+          <w:lang w:val="en-US"/>
+        </w:rPr>
         <w:t xml:space="preserve"> </w:t>
       </w:r>
-      <w:proofErr w:type="spellStart"/>
+      <w:r>
+        <w:rPr>
+          <w:lang w:val="en-US"/>
+        </w:rPr>
+        <w:t xml:space="preserve">form </w:t>
+      </w:r>
+      <w:r>
+        <w:rPr>
+          <w:lang w:val="en-US"/>
+        </w:rPr>
+        <w:t>lib?</w:t>
+      </w:r>
+      <w:r>
+        <w:rPr>
+          <w:lang w:val="en-US"/>
+        </w:rPr>
+        <w:t xml:space="preserve">… ) references to the </w:t>
+      </w:r>
       <w:r>
         <w:rPr>
           <w:i/>
           <w:lang w:val="en-US"/>
         </w:rPr>
-        <w:t>xyz</w:t>
-      </w:r>
-      <w:proofErr w:type="spellEnd"/>
-      <w:r>
-        <w:rPr>
-          <w:lang w:val="en-US"/>
-        </w:rPr>
-        <w:t xml:space="preserve"> to add more module (</w:t>
-      </w:r>
-      <w:r>
-        <w:rPr>
-          <w:lang w:val="en-US"/>
-        </w:rPr>
-        <w:t>react-router-</w:t>
-      </w:r>
-      <w:proofErr w:type="spellStart"/>
-      <w:r>
-        <w:rPr>
-          <w:lang w:val="en-US"/>
-        </w:rPr>
-        <w:t>dom</w:t>
-      </w:r>
-      <w:proofErr w:type="spellEnd"/>
-      <w:r>
-        <w:rPr>
-          <w:lang w:val="en-US"/>
-        </w:rPr>
-        <w:t>, material-</w:t>
-      </w:r>
-      <w:proofErr w:type="spellStart"/>
-      <w:r>
-        <w:rPr>
-          <w:lang w:val="en-US"/>
-        </w:rPr>
-        <w:t>ui</w:t>
-      </w:r>
-      <w:proofErr w:type="spellEnd"/>
-      <w:r>
-        <w:rPr>
-          <w:lang w:val="en-US"/>
-        </w:rPr>
-        <w:t>, icons,</w:t>
-      </w:r>
-      <w:r>
-        <w:rPr>
-          <w:lang w:val="en-US"/>
-        </w:rPr>
-        <w:t xml:space="preserve"> </w:t>
-      </w:r>
-      <w:r>
-        <w:rPr>
-          <w:lang w:val="en-US"/>
-        </w:rPr>
-        <w:t xml:space="preserve">form </w:t>
-      </w:r>
-      <w:proofErr w:type="gramStart"/>
-      <w:r>
-        <w:rPr>
-          <w:lang w:val="en-US"/>
-        </w:rPr>
-        <w:t>lib?</w:t>
-      </w:r>
-      <w:r>
-        <w:rPr>
-          <w:lang w:val="en-US"/>
-        </w:rPr>
-        <w:t>…</w:t>
-      </w:r>
-      <w:proofErr w:type="gramEnd"/>
-      <w:r>
-        <w:rPr>
-          <w:lang w:val="en-US"/>
-        </w:rPr>
-        <w:t xml:space="preserve"> ) references to the </w:t>
-      </w:r>
-      <w:proofErr w:type="spellStart"/>
-      <w:proofErr w:type="gramStart"/>
-      <w:r>
-        <w:rPr>
-          <w:i/>
-          <w:lang w:val="en-US"/>
-        </w:rPr>
         <w:t>package.json</w:t>
       </w:r>
-      <w:proofErr w:type="spellEnd"/>
-      <w:proofErr w:type="gramEnd"/>
       <w:r>
         <w:rPr>
           <w:lang w:val="en-US"/>
@@ -1055,8 +976,6 @@
         </w:rPr>
         <w:t xml:space="preserve"> modules mentioned in </w:t>
       </w:r>
-      <w:proofErr w:type="spellStart"/>
-      <w:proofErr w:type="gramStart"/>
       <w:r>
         <w:rPr>
           <w:i/>
@@ -1064,8 +983,6 @@
         </w:rPr>
         <w:t>package.json</w:t>
       </w:r>
-      <w:proofErr w:type="spellEnd"/>
-      <w:proofErr w:type="gramEnd"/>
       <w:r>
         <w:rPr>
           <w:lang w:val="en-US"/>
@@ -1132,17 +1049,8 @@
           <w:i/>
           <w:lang w:val="en-US"/>
         </w:rPr>
-        <w:t xml:space="preserve">/ </w:t>
-      </w:r>
-      <w:proofErr w:type="spellStart"/>
-      <w:r>
-        <w:rPr>
-          <w:i/>
-          <w:lang w:val="en-US"/>
-        </w:rPr>
-        <w:t>vite</w:t>
-      </w:r>
-      <w:proofErr w:type="spellEnd"/>
+        <w:t>/ vite</w:t>
+      </w:r>
       <w:r>
         <w:rPr>
           <w:lang w:val="en-US"/>
@@ -1300,7 +1208,6 @@
         </w:rPr>
         <w:t xml:space="preserve"> </w:t>
       </w:r>
-      <w:proofErr w:type="spellStart"/>
       <w:r>
         <w:rPr>
           <w:i/>
@@ -1308,7 +1215,6 @@
         </w:rPr>
         <w:t>ThemeProvider</w:t>
       </w:r>
-      <w:proofErr w:type="spellEnd"/>
       <w:r>
         <w:rPr>
           <w:lang w:val="en-US"/>
@@ -1345,16 +1251,8 @@
         <w:rPr>
           <w:lang w:val="en-US"/>
         </w:rPr>
-        <w:t xml:space="preserve"> / </w:t>
-      </w:r>
-      <w:proofErr w:type="spellStart"/>
-      <w:r>
-        <w:rPr>
-          <w:lang w:val="en-US"/>
-        </w:rPr>
-        <w:t>vite</w:t>
-      </w:r>
-      <w:proofErr w:type="spellEnd"/>
+        <w:t xml:space="preserve"> / vite</w:t>
+      </w:r>
       <w:r>
         <w:rPr>
           <w:lang w:val="en-US"/>
@@ -1497,14 +1395,12 @@
         </w:rPr>
         <w:t xml:space="preserve">by </w:t>
       </w:r>
-      <w:proofErr w:type="spellStart"/>
       <w:r>
         <w:rPr>
           <w:lang w:val="en-US"/>
         </w:rPr>
         <w:t>nodemon</w:t>
       </w:r>
-      <w:proofErr w:type="spellEnd"/>
       <w:r>
         <w:rPr>
           <w:lang w:val="en-US"/>
@@ -1663,16 +1559,8 @@
         <w:rPr>
           <w:lang w:val="en-US"/>
         </w:rPr>
-        <w:t xml:space="preserve"> have any Node.js or </w:t>
-      </w:r>
-      <w:proofErr w:type="spellStart"/>
-      <w:r>
-        <w:rPr>
-          <w:lang w:val="en-US"/>
-        </w:rPr>
-        <w:t>nodemon</w:t>
-      </w:r>
-      <w:proofErr w:type="spellEnd"/>
+        <w:t xml:space="preserve"> have any Node.js or nodemon</w:t>
+      </w:r>
       <w:r>
         <w:rPr>
           <w:lang w:val="en-US"/>
@@ -1721,17 +1609,8 @@
           <w:b/>
           <w:lang w:val="en-US"/>
         </w:rPr>
-        <w:t>.</w:t>
-      </w:r>
-      <w:proofErr w:type="spellStart"/>
-      <w:r>
-        <w:rPr>
-          <w:b/>
-          <w:lang w:val="en-US"/>
-        </w:rPr>
-        <w:t>ts</w:t>
-      </w:r>
-      <w:proofErr w:type="spellEnd"/>
+        <w:t>.ts</w:t>
+      </w:r>
       <w:r>
         <w:rPr>
           <w:lang w:val="en-US"/>
@@ -1750,17 +1629,8 @@
           <w:b/>
           <w:lang w:val="en-US"/>
         </w:rPr>
-        <w:t>.</w:t>
-      </w:r>
-      <w:proofErr w:type="spellStart"/>
-      <w:r>
-        <w:rPr>
-          <w:b/>
-          <w:lang w:val="en-US"/>
-        </w:rPr>
-        <w:t>jsx</w:t>
-      </w:r>
-      <w:proofErr w:type="spellEnd"/>
+        <w:t>.jsx</w:t>
+      </w:r>
       <w:r>
         <w:rPr>
           <w:lang w:val="en-US"/>
@@ -2071,7 +1941,6 @@
         </w:rPr>
         <w:t xml:space="preserve"> us about how/whether the </w:t>
       </w:r>
-      <w:proofErr w:type="spellStart"/>
       <w:r>
         <w:rPr>
           <w:b/>
@@ -2086,16 +1955,7 @@
           <w:i/>
           <w:lang w:val="en-US"/>
         </w:rPr>
-        <w:t>views</w:t>
-      </w:r>
-      <w:proofErr w:type="spellEnd"/>
-      <w:r>
-        <w:rPr>
-          <w:b/>
-          <w:i/>
-          <w:lang w:val="en-US"/>
-        </w:rPr>
-        <w:t xml:space="preserve"> work</w:t>
+        <w:t>views work</w:t>
       </w:r>
     </w:p>
     <w:p>
@@ -2336,21 +2196,7 @@
         <w:rPr>
           <w:lang w:val="en-US"/>
         </w:rPr>
-        <w:t xml:space="preserve"> (where you run e.g. npm start, npm run </w:t>
-      </w:r>
-      <w:proofErr w:type="gramStart"/>
-      <w:r>
-        <w:rPr>
-          <w:lang w:val="en-US"/>
-        </w:rPr>
-        <w:t>db:init.</w:t>
-      </w:r>
-      <w:proofErr w:type="gramEnd"/>
-      <w:r>
-        <w:rPr>
-          <w:lang w:val="en-US"/>
-        </w:rPr>
-        <w:t xml:space="preserve"> Backend prints</w:t>
+        <w:t xml:space="preserve"> (where you run e.g. npm start, npm run db:init. Backend prints</w:t>
       </w:r>
       <w:r>
         <w:rPr>
@@ -2403,23 +2249,7 @@
           <w:color w:val="808080" w:themeColor="background1" w:themeShade="80"/>
           <w:lang w:val="en-US"/>
         </w:rPr>
-        <w:t xml:space="preserve"> </w:t>
-      </w:r>
-      <w:proofErr w:type="gramStart"/>
-      <w:r>
-        <w:rPr>
-          <w:color w:val="808080" w:themeColor="background1" w:themeShade="80"/>
-          <w:lang w:val="en-US"/>
-        </w:rPr>
-        <w:t>So</w:t>
-      </w:r>
-      <w:proofErr w:type="gramEnd"/>
-      <w:r>
-        <w:rPr>
-          <w:color w:val="808080" w:themeColor="background1" w:themeShade="80"/>
-          <w:lang w:val="en-US"/>
-        </w:rPr>
-        <w:t xml:space="preserve"> keep it open.</w:t>
+        <w:t xml:space="preserve"> So keep it open.</w:t>
       </w:r>
     </w:p>
     <w:p>
@@ -2433,7 +2263,6 @@
           <w:lang w:val="en-US"/>
         </w:rPr>
       </w:pPr>
-      <w:proofErr w:type="spellStart"/>
       <w:r>
         <w:rPr>
           <w:b/>
@@ -2441,7 +2270,6 @@
         </w:rPr>
         <w:t>PostMan</w:t>
       </w:r>
-      <w:proofErr w:type="spellEnd"/>
       <w:r>
         <w:rPr>
           <w:b/>
@@ -2779,21 +2607,7 @@
         <w:rPr>
           <w:lang w:val="en-US"/>
         </w:rPr>
-        <w:t>. Thus, e.g. if you Mike was removed and Larry was added, React is able to optimize, not remove nor add any nodes from the browser, but just manipulate browser DOM “</w:t>
-      </w:r>
-      <w:proofErr w:type="gramStart"/>
-      <w:r>
-        <w:rPr>
-          <w:lang w:val="en-US"/>
-        </w:rPr>
-        <w:t>Mike”=</w:t>
-      </w:r>
-      <w:proofErr w:type="gramEnd"/>
-      <w:r>
-        <w:rPr>
-          <w:lang w:val="en-US"/>
-        </w:rPr>
-        <w:t>&gt;”Larry”</w:t>
+        <w:t>. Thus, e.g. if you Mike was removed and Larry was added, React is able to optimize, not remove nor add any nodes from the browser, but just manipulate browser DOM “Mike”=&gt;”Larry”</w:t>
       </w:r>
       <w:r>
         <w:rPr>
@@ -2926,14 +2740,12 @@
         </w:rPr>
         <w:t xml:space="preserve">Presentational components, like e.g. </w:t>
       </w:r>
-      <w:proofErr w:type="spellStart"/>
       <w:r>
         <w:rPr>
           <w:lang w:val="en-US"/>
         </w:rPr>
         <w:t>CategoryRow</w:t>
       </w:r>
-      <w:proofErr w:type="spellEnd"/>
       <w:r>
         <w:rPr>
           <w:lang w:val="en-US"/>
@@ -3000,7 +2812,6 @@
         </w:rPr>
         <w:t xml:space="preserve">Container components, like e.g. </w:t>
       </w:r>
-      <w:proofErr w:type="spellStart"/>
       <w:r>
         <w:rPr>
           <w:lang w:val="en-US"/>
@@ -3019,21 +2830,12 @@
         </w:rPr>
         <w:t>View</w:t>
       </w:r>
-      <w:proofErr w:type="spellEnd"/>
-      <w:r>
-        <w:rPr>
-          <w:lang w:val="en-US"/>
-        </w:rPr>
-        <w:t xml:space="preserve">, </w:t>
-      </w:r>
-      <w:proofErr w:type="spellStart"/>
-      <w:r>
-        <w:rPr>
-          <w:lang w:val="en-US"/>
-        </w:rPr>
-        <w:t>CategoryDetailsView</w:t>
-      </w:r>
-      <w:proofErr w:type="spellEnd"/>
+      <w:r>
+        <w:rPr>
+          <w:lang w:val="en-US"/>
+        </w:rPr>
+        <w:t>, CategoryDetailsView</w:t>
+      </w:r>
     </w:p>
     <w:p>
       <w:pPr>
@@ -3203,25 +3005,7 @@
           <w:color w:val="538135" w:themeColor="accent6" w:themeShade="BF"/>
           <w:lang w:val="en-US"/>
         </w:rPr>
-        <w:t xml:space="preserve">(via shared context with the </w:t>
-      </w:r>
-      <w:proofErr w:type="spellStart"/>
-      <w:r>
-        <w:rPr>
-          <w:b/>
-          <w:color w:val="538135" w:themeColor="accent6" w:themeShade="BF"/>
-          <w:lang w:val="en-US"/>
-        </w:rPr>
-        <w:t>useContext</w:t>
-      </w:r>
-      <w:proofErr w:type="spellEnd"/>
-      <w:r>
-        <w:rPr>
-          <w:b/>
-          <w:color w:val="538135" w:themeColor="accent6" w:themeShade="BF"/>
-          <w:lang w:val="en-US"/>
-        </w:rPr>
-        <w:t xml:space="preserve"> hook!)</w:t>
+        <w:t>(via shared context with the useContext hook!)</w:t>
       </w:r>
     </w:p>
     <w:p>
@@ -3525,25 +3309,7 @@
           <w:color w:val="538135" w:themeColor="accent6" w:themeShade="BF"/>
           <w:lang w:val="en-US"/>
         </w:rPr>
-        <w:t xml:space="preserve">(via shared context with the </w:t>
-      </w:r>
-      <w:proofErr w:type="spellStart"/>
-      <w:r>
-        <w:rPr>
-          <w:b/>
-          <w:color w:val="538135" w:themeColor="accent6" w:themeShade="BF"/>
-          <w:lang w:val="en-US"/>
-        </w:rPr>
-        <w:t>useContext</w:t>
-      </w:r>
-      <w:proofErr w:type="spellEnd"/>
-      <w:r>
-        <w:rPr>
-          <w:b/>
-          <w:color w:val="538135" w:themeColor="accent6" w:themeShade="BF"/>
-          <w:lang w:val="en-US"/>
-        </w:rPr>
-        <w:t xml:space="preserve"> hook!)</w:t>
+        <w:t>(via shared context with the useContext hook!)</w:t>
       </w:r>
     </w:p>
     <w:p>
@@ -3629,21 +3395,7 @@
         <w:rPr>
           <w:lang w:val="en-US"/>
         </w:rPr>
-        <w:t xml:space="preserve"> (and Mother would somehow know to refresh </w:t>
-      </w:r>
-      <w:proofErr w:type="gramStart"/>
-      <w:r>
-        <w:rPr>
-          <w:lang w:val="en-US"/>
-        </w:rPr>
-        <w:t>it's</w:t>
-      </w:r>
-      <w:proofErr w:type="gramEnd"/>
-      <w:r>
-        <w:rPr>
-          <w:lang w:val="en-US"/>
-        </w:rPr>
-        <w:t xml:space="preserve"> data?))</w:t>
+        <w:t xml:space="preserve"> (and Mother would somehow know to refresh it's data?))</w:t>
       </w:r>
     </w:p>
     <w:p>
@@ -3661,90 +3413,49 @@
         </w:rPr>
         <w:t>(((</w:t>
       </w:r>
-      <w:proofErr w:type="gramStart"/>
       <w:r>
         <w:rPr>
           <w:color w:val="806000" w:themeColor="accent4" w:themeShade="80"/>
           <w:lang w:val="en-US"/>
         </w:rPr>
-        <w:t>Plus</w:t>
-      </w:r>
-      <w:proofErr w:type="gramEnd"/>
+        <w:t xml:space="preserve">Plus extra: </w:t>
+      </w:r>
       <w:r>
         <w:rPr>
           <w:color w:val="806000" w:themeColor="accent4" w:themeShade="80"/>
           <w:lang w:val="en-US"/>
         </w:rPr>
-        <w:t xml:space="preserve"> extra: </w:t>
-      </w:r>
-      <w:r>
-        <w:rPr>
+        <w:t xml:space="preserve">The react-router-dom version 6 allows to create also </w:t>
+      </w:r>
+      <w:r>
+        <w:rPr>
+          <w:b/>
           <w:color w:val="806000" w:themeColor="accent4" w:themeShade="80"/>
           <w:lang w:val="en-US"/>
         </w:rPr>
-        <w:t>The react-router-</w:t>
-      </w:r>
-      <w:proofErr w:type="spellStart"/>
+        <w:t>routing contexts</w:t>
+      </w:r>
       <w:r>
         <w:rPr>
           <w:color w:val="806000" w:themeColor="accent4" w:themeShade="80"/>
           <w:lang w:val="en-US"/>
         </w:rPr>
-        <w:t>dom</w:t>
-      </w:r>
-      <w:proofErr w:type="spellEnd"/>
-      <w:r>
-        <w:rPr>
+        <w:t xml:space="preserve"> where the views belonging to the same nested subsection of routing can share layouts and data </w:t>
+      </w:r>
+      <w:r>
+        <w:rPr>
+          <w:b/>
           <w:color w:val="806000" w:themeColor="accent4" w:themeShade="80"/>
           <w:lang w:val="en-US"/>
         </w:rPr>
-        <w:t xml:space="preserve"> version 6 allows to create also </w:t>
-      </w:r>
-      <w:r>
-        <w:rPr>
-          <w:b/>
+        <w:t>context</w:t>
+      </w:r>
+      <w:r>
+        <w:rPr>
           <w:color w:val="806000" w:themeColor="accent4" w:themeShade="80"/>
           <w:lang w:val="en-US"/>
         </w:rPr>
-        <w:t>routing contexts</w:t>
-      </w:r>
-      <w:r>
-        <w:rPr>
-          <w:color w:val="806000" w:themeColor="accent4" w:themeShade="80"/>
-          <w:lang w:val="en-US"/>
-        </w:rPr>
-        <w:t xml:space="preserve"> where the views belonging to the same nested subsection of routing can share layouts and data </w:t>
-      </w:r>
-      <w:r>
-        <w:rPr>
-          <w:b/>
-          <w:color w:val="806000" w:themeColor="accent4" w:themeShade="80"/>
-          <w:lang w:val="en-US"/>
-        </w:rPr>
-        <w:t>context</w:t>
-      </w:r>
-      <w:r>
-        <w:rPr>
-          <w:color w:val="806000" w:themeColor="accent4" w:themeShade="80"/>
-          <w:lang w:val="en-US"/>
-        </w:rPr>
-        <w:t xml:space="preserve">! So that would be like the </w:t>
-      </w:r>
-      <w:proofErr w:type="spellStart"/>
-      <w:r>
-        <w:rPr>
-          <w:color w:val="806000" w:themeColor="accent4" w:themeShade="80"/>
-          <w:lang w:val="en-US"/>
-        </w:rPr>
-        <w:t>useContext</w:t>
-      </w:r>
-      <w:proofErr w:type="spellEnd"/>
-      <w:r>
-        <w:rPr>
-          <w:color w:val="806000" w:themeColor="accent4" w:themeShade="80"/>
-          <w:lang w:val="en-US"/>
-        </w:rPr>
-        <w:t xml:space="preserve"> context, but now maybe even better, organized and shared by the nested routing block.</w:t>
+        <w:t>! So that would be like the useContext context, but now maybe even better, organized and shared by the nested routing block.</w:t>
       </w:r>
       <w:r>
         <w:rPr>
@@ -3823,21 +3534,7 @@
         <w:rPr>
           <w:lang w:val="en-US"/>
         </w:rPr>
-        <w:t xml:space="preserve">s (state fractions, created with the </w:t>
-      </w:r>
-      <w:proofErr w:type="spellStart"/>
-      <w:r>
-        <w:rPr>
-          <w:lang w:val="en-US"/>
-        </w:rPr>
-        <w:t>useState</w:t>
-      </w:r>
-      <w:proofErr w:type="spellEnd"/>
-      <w:r>
-        <w:rPr>
-          <w:lang w:val="en-US"/>
-        </w:rPr>
-        <w:t xml:space="preserve"> hook)</w:t>
+        <w:t>s (state fractions, created with the useState hook)</w:t>
       </w:r>
       <w:r>
         <w:rPr>
@@ -3879,49 +3576,13 @@
         <w:rPr>
           <w:lang w:val="en-US"/>
         </w:rPr>
-        <w:t xml:space="preserve"> </w:t>
-      </w:r>
-      <w:proofErr w:type="spellStart"/>
-      <w:proofErr w:type="gramStart"/>
-      <w:r>
-        <w:rPr>
-          <w:lang w:val="en-US"/>
-        </w:rPr>
-        <w:t>useState</w:t>
-      </w:r>
-      <w:proofErr w:type="spellEnd"/>
-      <w:r>
-        <w:rPr>
-          <w:lang w:val="en-US"/>
-        </w:rPr>
-        <w:t>( )</w:t>
-      </w:r>
-      <w:proofErr w:type="gramEnd"/>
-      <w:r>
-        <w:rPr>
-          <w:lang w:val="en-US"/>
-        </w:rPr>
-        <w:t xml:space="preserve"> hook created setters (</w:t>
-      </w:r>
-      <w:r>
-        <w:rPr>
-          <w:lang w:val="en-US"/>
-        </w:rPr>
-        <w:t xml:space="preserve">the function </w:t>
-      </w:r>
-      <w:proofErr w:type="spellStart"/>
-      <w:r>
-        <w:rPr>
-          <w:lang w:val="en-US"/>
-        </w:rPr>
-        <w:t>setXyz</w:t>
-      </w:r>
-      <w:proofErr w:type="spellEnd"/>
-      <w:r>
-        <w:rPr>
-          <w:lang w:val="en-US"/>
-        </w:rPr>
-        <w:t>( ) or so</w:t>
+        <w:t xml:space="preserve"> useState( ) hook created setters (</w:t>
+      </w:r>
+      <w:r>
+        <w:rPr>
+          <w:lang w:val="en-US"/>
+        </w:rPr>
+        <w:t>the function setXyz( ) or so</w:t>
       </w:r>
       <w:r>
         <w:rPr>
@@ -4118,28 +3779,13 @@
           <w:b/>
           <w:lang w:val="en-US"/>
         </w:rPr>
-        <w:t>return (&lt;rendered components here…</w:t>
-      </w:r>
-      <w:proofErr w:type="gramStart"/>
-      <w:r>
-        <w:rPr>
-          <w:b/>
-          <w:lang w:val="en-US"/>
-        </w:rPr>
-        <w:t>&gt;)</w:t>
-      </w:r>
-      <w:r>
-        <w:rPr>
-          <w:lang w:val="en-US"/>
-        </w:rPr>
-        <w:t xml:space="preserve">  -</w:t>
-      </w:r>
-      <w:proofErr w:type="gramEnd"/>
-      <w:r>
-        <w:rPr>
-          <w:lang w:val="en-US"/>
-        </w:rPr>
-        <w:t xml:space="preserve"> </w:t>
+        <w:t>return (&lt;rendered components here…&gt;)</w:t>
+      </w:r>
+      <w:r>
+        <w:rPr>
+          <w:lang w:val="en-US"/>
+        </w:rPr>
+        <w:t xml:space="preserve">  - </w:t>
       </w:r>
       <w:r>
         <w:rPr>
@@ -4177,24 +3823,13 @@
           <w:lang w:val="en-US"/>
         </w:rPr>
       </w:pPr>
-      <w:proofErr w:type="spellStart"/>
-      <w:proofErr w:type="gramStart"/>
-      <w:r>
-        <w:rPr>
-          <w:b/>
-          <w:lang w:val="en-US"/>
-        </w:rPr>
-        <w:t>useEffect</w:t>
-      </w:r>
-      <w:proofErr w:type="spellEnd"/>
-      <w:r>
-        <w:rPr>
-          <w:b/>
-          <w:lang w:val="en-US"/>
-        </w:rPr>
-        <w:t>( )</w:t>
-      </w:r>
-      <w:proofErr w:type="gramEnd"/>
+      <w:r>
+        <w:rPr>
+          <w:b/>
+          <w:lang w:val="en-US"/>
+        </w:rPr>
+        <w:t>useEffect( )</w:t>
+      </w:r>
       <w:r>
         <w:rPr>
           <w:lang w:val="en-US"/>
@@ -4248,28 +3883,13 @@
           <w:b/>
           <w:lang w:val="en-US"/>
         </w:rPr>
-        <w:t>return (&lt;rendered components here…</w:t>
-      </w:r>
-      <w:proofErr w:type="gramStart"/>
-      <w:r>
-        <w:rPr>
-          <w:b/>
-          <w:lang w:val="en-US"/>
-        </w:rPr>
-        <w:t>&gt;)</w:t>
-      </w:r>
-      <w:r>
-        <w:rPr>
-          <w:lang w:val="en-US"/>
-        </w:rPr>
-        <w:t xml:space="preserve">  -</w:t>
-      </w:r>
-      <w:proofErr w:type="gramEnd"/>
-      <w:r>
-        <w:rPr>
-          <w:lang w:val="en-US"/>
-        </w:rPr>
-        <w:t xml:space="preserve">  After each state or props change.</w:t>
+        <w:t>return (&lt;rendered components here…&gt;)</w:t>
+      </w:r>
+      <w:r>
+        <w:rPr>
+          <w:lang w:val="en-US"/>
+        </w:rPr>
+        <w:t xml:space="preserve">  -  After each state or props change.</w:t>
       </w:r>
     </w:p>
     <w:p>
@@ -4283,55 +3903,18 @@
           <w:lang w:val="en-US"/>
         </w:rPr>
       </w:pPr>
-      <w:proofErr w:type="spellStart"/>
-      <w:r>
-        <w:rPr>
-          <w:b/>
-          <w:lang w:val="en-US"/>
-        </w:rPr>
-        <w:t>useEffect</w:t>
-      </w:r>
-      <w:proofErr w:type="spellEnd"/>
-      <w:r>
-        <w:rPr>
-          <w:b/>
-          <w:lang w:val="en-US"/>
-        </w:rPr>
-        <w:t>( )</w:t>
-      </w:r>
-      <w:r>
-        <w:rPr>
-          <w:lang w:val="en-US"/>
-        </w:rPr>
-        <w:t xml:space="preserve"> will be called again after states or props change, unless we provide the empty dependency list [ ] to </w:t>
-      </w:r>
-      <w:proofErr w:type="spellStart"/>
-      <w:r>
-        <w:rPr>
-          <w:lang w:val="en-US"/>
-        </w:rPr>
-        <w:t>useEffect</w:t>
-      </w:r>
-      <w:proofErr w:type="spellEnd"/>
-      <w:r>
-        <w:rPr>
-          <w:lang w:val="en-US"/>
-        </w:rPr>
-        <w:t xml:space="preserve"> saying that this </w:t>
-      </w:r>
-      <w:proofErr w:type="spellStart"/>
-      <w:r>
-        <w:rPr>
-          <w:lang w:val="en-US"/>
-        </w:rPr>
-        <w:t>useEffect</w:t>
-      </w:r>
-      <w:proofErr w:type="spellEnd"/>
-      <w:r>
-        <w:rPr>
-          <w:lang w:val="en-US"/>
-        </w:rPr>
-        <w:t xml:space="preserve"> hook is not activ</w:t>
+      <w:r>
+        <w:rPr>
+          <w:b/>
+          <w:lang w:val="en-US"/>
+        </w:rPr>
+        <w:t>useEffect( )</w:t>
+      </w:r>
+      <w:r>
+        <w:rPr>
+          <w:lang w:val="en-US"/>
+        </w:rPr>
+        <w:t xml:space="preserve"> will be called again after states or props change, unless we provide the empty dependency list [ ] to useEffect saying that this useEffect hook is not activ</w:t>
       </w:r>
       <w:r>
         <w:rPr>
@@ -4339,8 +3922,6 @@
         </w:rPr>
         <w:t>e then.</w:t>
       </w:r>
-      <w:bookmarkStart w:id="0" w:name="_GoBack"/>
-      <w:bookmarkEnd w:id="0"/>
       <w:r>
         <w:rPr>
           <w:lang w:val="en-US"/>
@@ -4549,23 +4130,7 @@
           <w:color w:val="538135" w:themeColor="accent6" w:themeShade="BF"/>
           <w:lang w:val="en-US"/>
         </w:rPr>
-        <w:t xml:space="preserve"> has </w:t>
-      </w:r>
-      <w:proofErr w:type="spellStart"/>
-      <w:r>
-        <w:rPr>
-          <w:color w:val="538135" w:themeColor="accent6" w:themeShade="BF"/>
-          <w:lang w:val="en-US"/>
-        </w:rPr>
-        <w:t>categoryId</w:t>
-      </w:r>
-      <w:proofErr w:type="spellEnd"/>
-      <w:r>
-        <w:rPr>
-          <w:color w:val="538135" w:themeColor="accent6" w:themeShade="BF"/>
-          <w:lang w:val="en-US"/>
-        </w:rPr>
-        <w:t>.</w:t>
+        <w:t xml:space="preserve"> has categoryId.</w:t>
       </w:r>
     </w:p>
     <w:p>
@@ -4671,110 +4236,69 @@
         </w:rPr>
         <w:t xml:space="preserve">, like </w:t>
       </w:r>
-      <w:proofErr w:type="spellStart"/>
       <w:r>
         <w:rPr>
           <w:color w:val="538135" w:themeColor="accent6" w:themeShade="BF"/>
           <w:lang w:val="en-US"/>
         </w:rPr>
-        <w:t>IdeaMember</w:t>
-      </w:r>
-      <w:proofErr w:type="spellEnd"/>
+        <w:t>IdeaMember (one member's participation in one idea's work)</w:t>
+      </w:r>
       <w:r>
         <w:rPr>
           <w:color w:val="538135" w:themeColor="accent6" w:themeShade="BF"/>
           <w:lang w:val="en-US"/>
         </w:rPr>
-        <w:t xml:space="preserve"> (one member's participation in one idea's work)</w:t>
+        <w:t xml:space="preserve"> </w:t>
       </w:r>
       <w:r>
         <w:rPr>
           <w:color w:val="538135" w:themeColor="accent6" w:themeShade="BF"/>
           <w:lang w:val="en-US"/>
         </w:rPr>
-        <w:t xml:space="preserve"> </w:t>
+        <w:t>of</w:t>
       </w:r>
       <w:r>
         <w:rPr>
           <w:color w:val="538135" w:themeColor="accent6" w:themeShade="BF"/>
           <w:lang w:val="en-US"/>
         </w:rPr>
-        <w:t>of</w:t>
+        <w:t xml:space="preserve"> a Member for an Idea</w:t>
       </w:r>
       <w:r>
         <w:rPr>
           <w:color w:val="538135" w:themeColor="accent6" w:themeShade="BF"/>
           <w:lang w:val="en-US"/>
         </w:rPr>
-        <w:t xml:space="preserve"> a Member for an Idea</w:t>
+        <w:t xml:space="preserve">. It </w:t>
       </w:r>
       <w:r>
         <w:rPr>
           <w:color w:val="538135" w:themeColor="accent6" w:themeShade="BF"/>
           <w:lang w:val="en-US"/>
         </w:rPr>
-        <w:t xml:space="preserve">. It </w:t>
+        <w:t>has/needs</w:t>
       </w:r>
       <w:r>
         <w:rPr>
           <w:color w:val="538135" w:themeColor="accent6" w:themeShade="BF"/>
           <w:lang w:val="en-US"/>
         </w:rPr>
-        <w:t>has/needs</w:t>
-      </w:r>
-      <w:r>
-        <w:rPr>
+        <w:t xml:space="preserve"> memberId </w:t>
+      </w:r>
+      <w:r>
+        <w:rPr>
+          <w:b/>
           <w:color w:val="538135" w:themeColor="accent6" w:themeShade="BF"/>
           <w:lang w:val="en-US"/>
         </w:rPr>
-        <w:t xml:space="preserve"> </w:t>
-      </w:r>
-      <w:proofErr w:type="spellStart"/>
+        <w:t>and</w:t>
+      </w:r>
       <w:r>
         <w:rPr>
           <w:color w:val="538135" w:themeColor="accent6" w:themeShade="BF"/>
           <w:lang w:val="en-US"/>
         </w:rPr>
-        <w:t>memberId</w:t>
-      </w:r>
-      <w:proofErr w:type="spellEnd"/>
-      <w:r>
-        <w:rPr>
-          <w:color w:val="538135" w:themeColor="accent6" w:themeShade="BF"/>
-          <w:lang w:val="en-US"/>
-        </w:rPr>
-        <w:t xml:space="preserve"> </w:t>
-      </w:r>
-      <w:r>
-        <w:rPr>
-          <w:b/>
-          <w:color w:val="538135" w:themeColor="accent6" w:themeShade="BF"/>
-          <w:lang w:val="en-US"/>
-        </w:rPr>
-        <w:t>and</w:t>
-      </w:r>
-      <w:r>
-        <w:rPr>
-          <w:color w:val="538135" w:themeColor="accent6" w:themeShade="BF"/>
-          <w:lang w:val="en-US"/>
-        </w:rPr>
-        <w:t xml:space="preserve"> </w:t>
-      </w:r>
-      <w:proofErr w:type="spellStart"/>
-      <w:r>
-        <w:rPr>
-          <w:color w:val="538135" w:themeColor="accent6" w:themeShade="BF"/>
-          <w:lang w:val="en-US"/>
-        </w:rPr>
-        <w:t>ideaId</w:t>
-      </w:r>
-      <w:proofErr w:type="spellEnd"/>
-      <w:r>
-        <w:rPr>
-          <w:color w:val="538135" w:themeColor="accent6" w:themeShade="BF"/>
-          <w:lang w:val="en-US"/>
-        </w:rPr>
-        <w:t xml:space="preserve">. </w:t>
+        <w:t xml:space="preserve"> ideaId. </w:t>
       </w:r>
     </w:p>
     <w:p>
@@ -4791,39 +4315,7 @@
           <w:color w:val="538135" w:themeColor="accent6" w:themeShade="BF"/>
           <w:lang w:val="en-US"/>
         </w:rPr>
-        <w:t xml:space="preserve">Comment would be similar, one member commenting one idea. Foreign keys </w:t>
-      </w:r>
-      <w:proofErr w:type="spellStart"/>
-      <w:r>
-        <w:rPr>
-          <w:color w:val="538135" w:themeColor="accent6" w:themeShade="BF"/>
-          <w:lang w:val="en-US"/>
-        </w:rPr>
-        <w:t>memberId</w:t>
-      </w:r>
-      <w:proofErr w:type="spellEnd"/>
-      <w:r>
-        <w:rPr>
-          <w:color w:val="538135" w:themeColor="accent6" w:themeShade="BF"/>
-          <w:lang w:val="en-US"/>
-        </w:rPr>
-        <w:t xml:space="preserve"> and </w:t>
-      </w:r>
-      <w:proofErr w:type="spellStart"/>
-      <w:r>
-        <w:rPr>
-          <w:color w:val="538135" w:themeColor="accent6" w:themeShade="BF"/>
-          <w:lang w:val="en-US"/>
-        </w:rPr>
-        <w:t>ideaId</w:t>
-      </w:r>
-      <w:proofErr w:type="spellEnd"/>
-      <w:r>
-        <w:rPr>
-          <w:color w:val="538135" w:themeColor="accent6" w:themeShade="BF"/>
-          <w:lang w:val="en-US"/>
-        </w:rPr>
-        <w:t>. Though this time primary key is surrogate key id, generated to give identity to each comment.</w:t>
+        <w:t>Comment would be similar, one member commenting one idea. Foreign keys memberId and ideaId. Though this time primary key is surrogate key id, generated to give identity to each comment.</w:t>
       </w:r>
       <w:r>
         <w:rPr>
@@ -5012,7 +4504,6 @@
         </w:rPr>
         <w:t xml:space="preserve">class </w:t>
       </w:r>
-      <w:proofErr w:type="spellStart"/>
       <w:r>
         <w:rPr>
           <w:rFonts w:ascii="Consolas" w:hAnsi="Consolas"/>
@@ -5027,31 +4518,7 @@
           <w:rFonts w:ascii="Consolas" w:hAnsi="Consolas"/>
           <w:lang w:val="en-US"/>
         </w:rPr>
-        <w:t>layerListItem</w:t>
-      </w:r>
-      <w:proofErr w:type="spellEnd"/>
-      <w:r>
-        <w:rPr>
-          <w:rFonts w:ascii="Consolas" w:hAnsi="Consolas"/>
-          <w:lang w:val="en-US"/>
-        </w:rPr>
-        <w:t xml:space="preserve"> extends </w:t>
-      </w:r>
-      <w:proofErr w:type="spellStart"/>
-      <w:r>
-        <w:rPr>
-          <w:rFonts w:ascii="Consolas" w:hAnsi="Consolas"/>
-          <w:lang w:val="en-US"/>
-        </w:rPr>
-        <w:t>React.Component</w:t>
-      </w:r>
-      <w:proofErr w:type="spellEnd"/>
-      <w:r>
-        <w:rPr>
-          <w:rFonts w:ascii="Consolas" w:hAnsi="Consolas"/>
-          <w:lang w:val="en-US"/>
-        </w:rPr>
-        <w:t xml:space="preserve"> { .......</w:t>
+        <w:t>layerListItem extends React.Component { .......</w:t>
       </w:r>
     </w:p>
     <w:p>
@@ -5078,21 +4545,7 @@
           <w:lang w:val="en-US"/>
         </w:rPr>
         <w:br/>
-        <w:t xml:space="preserve">2.  While returning JSX "XML-like" markup from the render method, either wrap the "XML-like" JSX in parentheses </w:t>
-      </w:r>
-      <w:proofErr w:type="gramStart"/>
-      <w:r>
-        <w:rPr>
-          <w:lang w:val="en-US"/>
-        </w:rPr>
-        <w:t xml:space="preserve">(  </w:t>
-      </w:r>
-      <w:proofErr w:type="gramEnd"/>
-      <w:r>
-        <w:rPr>
-          <w:lang w:val="en-US"/>
-        </w:rPr>
-        <w:t xml:space="preserve"> ),</w:t>
+        <w:t>2.  While returning JSX "XML-like" markup from the render method, either wrap the "XML-like" JSX in parentheses (   ),</w:t>
       </w:r>
       <w:r>
         <w:rPr>
@@ -5132,39 +4585,128 @@
           <w:rFonts w:ascii="Consolas" w:hAnsi="Consolas"/>
           <w:lang w:val="en-US"/>
         </w:rPr>
-        <w:t>&lt;</w:t>
-      </w:r>
-      <w:proofErr w:type="spellStart"/>
+        <w:t>&lt;SomeElement attribute={{a:foo}} /&gt;</w:t>
+      </w:r>
+      <w:r>
+        <w:rPr>
+          <w:lang w:val="en-US"/>
+        </w:rPr>
+        <w:t xml:space="preserve"> </w:t>
+      </w:r>
+    </w:p>
+    <w:p>
+      <w:pPr>
+        <w:ind w:left="1304"/>
+        <w:rPr>
+          <w:lang w:val="en-US"/>
+        </w:rPr>
+      </w:pPr>
+      <w:r>
+        <w:rPr>
+          <w:lang w:val="en-US"/>
+        </w:rPr>
+        <w:t xml:space="preserve">The outer { } takes us from the JSX "XML-like" mode to JavaScript mode. Then the inner {a:foo} would just mean creating an ad-hoc JavaScript object with property called 'a' with its value copied from variable </w:t>
+      </w:r>
+      <w:r>
+        <w:rPr>
+          <w:lang w:val="en-US"/>
+        </w:rPr>
+        <w:t>‘</w:t>
+      </w:r>
+      <w:r>
+        <w:rPr>
+          <w:lang w:val="en-US"/>
+        </w:rPr>
+        <w:t>foo</w:t>
+      </w:r>
+      <w:r>
+        <w:rPr>
+          <w:lang w:val="en-US"/>
+        </w:rPr>
+        <w:t>’</w:t>
+      </w:r>
+      <w:r>
+        <w:rPr>
+          <w:lang w:val="en-US"/>
+        </w:rPr>
+        <w:t>.</w:t>
+      </w:r>
+    </w:p>
+    <w:p>
+      <w:pPr>
+        <w:rPr>
+          <w:lang w:val="en-US"/>
+        </w:rPr>
+      </w:pPr>
+      <w:r>
+        <w:rPr>
+          <w:lang w:val="en-US"/>
+        </w:rPr>
+        <w:t xml:space="preserve"> 3.b  Like above, also in </w:t>
+      </w:r>
       <w:r>
         <w:rPr>
           <w:rFonts w:ascii="Consolas" w:hAnsi="Consolas"/>
           <w:lang w:val="en-US"/>
         </w:rPr>
-        <w:t>SomeElement</w:t>
-      </w:r>
-      <w:proofErr w:type="spellEnd"/>
-      <w:r>
-        <w:rPr>
-          <w:rFonts w:ascii="Consolas" w:hAnsi="Consolas"/>
-          <w:lang w:val="en-US"/>
-        </w:rPr>
-        <w:t xml:space="preserve"> attribute={{</w:t>
-      </w:r>
-      <w:proofErr w:type="spellStart"/>
-      <w:r>
-        <w:rPr>
-          <w:rFonts w:ascii="Consolas" w:hAnsi="Consolas"/>
-          <w:lang w:val="en-US"/>
-        </w:rPr>
-        <w:t>a:foo</w:t>
-      </w:r>
-      <w:proofErr w:type="spellEnd"/>
-      <w:r>
-        <w:rPr>
-          <w:rFonts w:ascii="Consolas" w:hAnsi="Consolas"/>
-          <w:lang w:val="en-US"/>
-        </w:rPr>
-        <w:t>}} /&gt;</w:t>
+        <w:t>&lt;SomeElement attribute={{a}} /&gt;</w:t>
+      </w:r>
+      <w:r>
+        <w:rPr>
+          <w:lang w:val="en-US"/>
+        </w:rPr>
+        <w:t xml:space="preserve"> we would create a JavaScript object, this time with {a} = object with one property 'a' with its value copied from a variable cal</w:t>
+      </w:r>
+      <w:r>
+        <w:rPr>
+          <w:lang w:val="en-US"/>
+        </w:rPr>
+        <w:t>led 'a' in the current context.</w:t>
+      </w:r>
+    </w:p>
+    <w:p>
+      <w:pPr>
+        <w:rPr>
+          <w:lang w:val="en-US"/>
+        </w:rPr>
+      </w:pPr>
+    </w:p>
+    <w:p>
+      <w:pPr>
+        <w:rPr>
+          <w:lang w:val="en-US"/>
+        </w:rPr>
+      </w:pPr>
+      <w:r>
+        <w:rPr>
+          <w:lang w:val="en-US"/>
+        </w:rPr>
+        <w:t xml:space="preserve">4. </w:t>
+      </w:r>
+      <w:r>
+        <w:rPr>
+          <w:lang w:val="en-US"/>
+        </w:rPr>
+        <w:t>In many</w:t>
+      </w:r>
+      <w:r>
+        <w:rPr>
+          <w:lang w:val="en-US"/>
+        </w:rPr>
+        <w:t>/some</w:t>
+      </w:r>
+      <w:r>
+        <w:rPr>
+          <w:lang w:val="en-US"/>
+        </w:rPr>
+        <w:t xml:space="preserve"> places you'll </w:t>
+      </w:r>
+      <w:r>
+        <w:rPr>
+          <w:b/>
+          <w:lang w:val="en-US"/>
+        </w:rPr>
+        <w:t>have to</w:t>
       </w:r>
       <w:r>
         <w:rPr>
@@ -5172,53 +4714,535 @@
         </w:rPr>
         <w:t xml:space="preserve"> </w:t>
       </w:r>
-    </w:p>
-    <w:p>
-      <w:pPr>
-        <w:ind w:left="1304"/>
-        <w:rPr>
-          <w:lang w:val="en-US"/>
-        </w:rPr>
-      </w:pPr>
-      <w:r>
-        <w:rPr>
-          <w:lang w:val="en-US"/>
-        </w:rPr>
-        <w:t xml:space="preserve">The outer </w:t>
-      </w:r>
-      <w:proofErr w:type="gramStart"/>
-      <w:r>
-        <w:rPr>
-          <w:lang w:val="en-US"/>
-        </w:rPr>
-        <w:t>{ }</w:t>
-      </w:r>
-      <w:proofErr w:type="gramEnd"/>
-      <w:r>
-        <w:rPr>
-          <w:lang w:val="en-US"/>
-        </w:rPr>
-        <w:t xml:space="preserve"> takes us from the JSX "XML-like" mode to JavaScript mode. Then the inner {</w:t>
-      </w:r>
-      <w:proofErr w:type="spellStart"/>
-      <w:r>
-        <w:rPr>
-          <w:lang w:val="en-US"/>
-        </w:rPr>
-        <w:t>a:foo</w:t>
-      </w:r>
-      <w:proofErr w:type="spellEnd"/>
-      <w:r>
-        <w:rPr>
-          <w:lang w:val="en-US"/>
-        </w:rPr>
-        <w:t xml:space="preserve">} would just mean creating an ad-hoc JavaScript object with property called 'a' with its value copied from variable </w:t>
-      </w:r>
-      <w:r>
-        <w:rPr>
-          <w:lang w:val="en-US"/>
-        </w:rPr>
-        <w:t>‘</w:t>
+      <w:r>
+        <w:rPr>
+          <w:u w:val="single"/>
+          <w:lang w:val="en-US"/>
+        </w:rPr>
+        <w:t>use the arrow function in call-back function definition</w:t>
+      </w:r>
+      <w:r>
+        <w:rPr>
+          <w:lang w:val="en-US"/>
+        </w:rPr>
+        <w:t>.</w:t>
+      </w:r>
+      <w:r>
+        <w:rPr>
+          <w:lang w:val="en-US"/>
+        </w:rPr>
+        <w:t xml:space="preserve"> (As arrow function takes the ‘this’ reference from the outer lexical context = from the React component).</w:t>
+      </w:r>
+      <w:r>
+        <w:rPr>
+          <w:lang w:val="en-US"/>
+        </w:rPr>
+        <w:t xml:space="preserve"> A normal function would </w:t>
+      </w:r>
+      <w:r>
+        <w:rPr>
+          <w:b/>
+          <w:lang w:val="en-US"/>
+        </w:rPr>
+        <w:t>not</w:t>
+      </w:r>
+      <w:r>
+        <w:rPr>
+          <w:lang w:val="en-US"/>
+        </w:rPr>
+        <w:t xml:space="preserve"> bind the "this" to the outer context = com</w:t>
+      </w:r>
+      <w:r>
+        <w:rPr>
+          <w:lang w:val="en-US"/>
+        </w:rPr>
+        <w:t>ponent, like we want to happen.</w:t>
+      </w:r>
+      <w:r>
+        <w:rPr>
+          <w:lang w:val="en-US"/>
+        </w:rPr>
+        <w:br/>
+      </w:r>
+    </w:p>
+    <w:p>
+      <w:pPr>
+        <w:rPr>
+          <w:lang w:val="en-US"/>
+        </w:rPr>
+      </w:pPr>
+      <w:r>
+        <w:rPr>
+          <w:lang w:val="en-US"/>
+        </w:rPr>
+        <w:t xml:space="preserve">5. </w:t>
+      </w:r>
+      <w:r>
+        <w:rPr>
+          <w:lang w:val="en-US"/>
+        </w:rPr>
+        <w:t>The create-react-app sets up the development en</w:t>
+      </w:r>
+      <w:r>
+        <w:rPr>
+          <w:lang w:val="en-US"/>
+        </w:rPr>
+        <w:t>vironment, with other Node.js</w:t>
+      </w:r>
+      <w:r>
+        <w:rPr>
+          <w:lang w:val="en-US"/>
+        </w:rPr>
+        <w:t xml:space="preserve"> server</w:t>
+      </w:r>
+      <w:r>
+        <w:rPr>
+          <w:lang w:val="en-US"/>
+        </w:rPr>
+        <w:t>, (totally different from our backend</w:t>
+      </w:r>
+      <w:r>
+        <w:rPr>
+          <w:lang w:val="en-US"/>
+        </w:rPr>
+        <w:t xml:space="preserve"> Node.js</w:t>
+      </w:r>
+      <w:r>
+        <w:rPr>
+          <w:lang w:val="en-US"/>
+        </w:rPr>
+        <w:t xml:space="preserve"> server)</w:t>
+      </w:r>
+      <w:r>
+        <w:rPr>
+          <w:lang w:val="en-US"/>
+        </w:rPr>
+        <w:t xml:space="preserve">, possibly trying to listen to port 3000.  (To avoid probs, we could use </w:t>
+      </w:r>
+      <w:r>
+        <w:rPr>
+          <w:lang w:val="en-US"/>
+        </w:rPr>
+        <w:t xml:space="preserve">e.g. </w:t>
+      </w:r>
+      <w:r>
+        <w:rPr>
+          <w:lang w:val="en-US"/>
+        </w:rPr>
+        <w:t>port 8686 for the development ti</w:t>
+      </w:r>
+      <w:r>
+        <w:rPr>
+          <w:lang w:val="en-US"/>
+        </w:rPr>
+        <w:t xml:space="preserve">me frontend Node.js "server". </w:t>
+      </w:r>
+      <w:r>
+        <w:rPr>
+          <w:lang w:val="en-US"/>
+        </w:rPr>
+        <w:t xml:space="preserve">Backend Node.js server could use </w:t>
+      </w:r>
+      <w:r>
+        <w:rPr>
+          <w:lang w:val="en-US"/>
+        </w:rPr>
+        <w:t xml:space="preserve">e.g. </w:t>
+      </w:r>
+      <w:r>
+        <w:rPr>
+          <w:lang w:val="en-US"/>
+        </w:rPr>
+        <w:t>8787)</w:t>
+      </w:r>
+    </w:p>
+    <w:p>
+      <w:pPr>
+        <w:rPr>
+          <w:lang w:val="en-US"/>
+        </w:rPr>
+      </w:pPr>
+      <w:r>
+        <w:rPr>
+          <w:lang w:val="en-US"/>
+        </w:rPr>
+        <w:t xml:space="preserve">6. </w:t>
+      </w:r>
+      <w:r>
+        <w:rPr>
+          <w:lang w:val="en-US"/>
+        </w:rPr>
+        <w:t>The final front-end we get when we</w:t>
+      </w:r>
+      <w:r>
+        <w:rPr>
+          <w:lang w:val="en-US"/>
+        </w:rPr>
+        <w:t xml:space="preserve"> first run the </w:t>
+      </w:r>
+      <w:r>
+        <w:rPr>
+          <w:b/>
+          <w:lang w:val="en-US"/>
+        </w:rPr>
+        <w:t>npm build</w:t>
+      </w:r>
+      <w:r>
+        <w:rPr>
+          <w:lang w:val="en-US"/>
+        </w:rPr>
+        <w:t xml:space="preserve"> and then</w:t>
+      </w:r>
+      <w:r>
+        <w:rPr>
+          <w:lang w:val="en-US"/>
+        </w:rPr>
+        <w:t xml:space="preserve"> copy the co</w:t>
+      </w:r>
+      <w:r>
+        <w:rPr>
+          <w:lang w:val="en-US"/>
+        </w:rPr>
+        <w:t xml:space="preserve">ntents of the </w:t>
+      </w:r>
+      <w:r>
+        <w:rPr>
+          <w:b/>
+          <w:lang w:val="en-US"/>
+        </w:rPr>
+        <w:t>/build folder</w:t>
+      </w:r>
+      <w:r>
+        <w:rPr>
+          <w:lang w:val="en-US"/>
+        </w:rPr>
+        <w:t xml:space="preserve"> and</w:t>
+      </w:r>
+      <w:r>
+        <w:rPr>
+          <w:lang w:val="en-US"/>
+        </w:rPr>
+        <w:t xml:space="preserve"> publish it on some real web server as</w:t>
+      </w:r>
+      <w:r>
+        <w:rPr>
+          <w:lang w:val="en-US"/>
+        </w:rPr>
+        <w:t xml:space="preserve"> just a very few</w:t>
+      </w:r>
+      <w:r>
+        <w:rPr>
+          <w:lang w:val="en-US"/>
+        </w:rPr>
+        <w:t xml:space="preserve"> static .js </w:t>
+      </w:r>
+      <w:r>
+        <w:rPr>
+          <w:lang w:val="en-US"/>
+        </w:rPr>
+        <w:t>.html and .css files</w:t>
+      </w:r>
+      <w:r>
+        <w:rPr>
+          <w:lang w:val="en-US"/>
+        </w:rPr>
+        <w:t xml:space="preserve"> E.g. on Proto, Myy,</w:t>
+      </w:r>
+      <w:r>
+        <w:rPr>
+          <w:lang w:val="en-US"/>
+        </w:rPr>
+        <w:t xml:space="preserve"> AWS</w:t>
+      </w:r>
+      <w:r>
+        <w:rPr>
+          <w:lang w:val="en-US"/>
+        </w:rPr>
+        <w:t>, or Heroku</w:t>
+      </w:r>
+      <w:r>
+        <w:rPr>
+          <w:lang w:val="en-US"/>
+        </w:rPr>
+        <w:t>.</w:t>
+      </w:r>
+      <w:r>
+        <w:rPr>
+          <w:lang w:val="en-US"/>
+        </w:rPr>
+        <w:t xml:space="preserve"> Then we won't have front-end Node.js server at all</w:t>
+      </w:r>
+      <w:r>
+        <w:rPr>
+          <w:lang w:val="en-US"/>
+        </w:rPr>
+        <w:t xml:space="preserve"> anymore! </w:t>
+      </w:r>
+      <w:r>
+        <w:rPr>
+          <w:lang w:val="en-US"/>
+        </w:rPr>
+        <w:t>Even j</w:t>
+      </w:r>
+      <w:r>
+        <w:rPr>
+          <w:lang w:val="en-US"/>
+        </w:rPr>
+        <w:t>ust static web server is enough. Most likely with port 80</w:t>
+      </w:r>
+      <w:r>
+        <w:rPr>
+          <w:lang w:val="en-US"/>
+        </w:rPr>
+        <w:t>. The</w:t>
+      </w:r>
+      <w:r>
+        <w:rPr>
+          <w:lang w:val="en-US"/>
+        </w:rPr>
+        <w:t>n</w:t>
+      </w:r>
+      <w:r>
+        <w:rPr>
+          <w:lang w:val="en-US"/>
+        </w:rPr>
+        <w:t xml:space="preserve"> the execution environment will then be just </w:t>
+      </w:r>
+      <w:r>
+        <w:rPr>
+          <w:lang w:val="en-US"/>
+        </w:rPr>
+        <w:t>each</w:t>
+      </w:r>
+      <w:r>
+        <w:rPr>
+          <w:lang w:val="en-US"/>
+        </w:rPr>
+        <w:t xml:space="preserve"> </w:t>
+      </w:r>
+      <w:r>
+        <w:rPr>
+          <w:lang w:val="en-US"/>
+        </w:rPr>
+        <w:t xml:space="preserve">user's </w:t>
+      </w:r>
+      <w:r>
+        <w:rPr>
+          <w:lang w:val="en-US"/>
+        </w:rPr>
+        <w:t>browser</w:t>
+      </w:r>
+      <w:r>
+        <w:rPr>
+          <w:lang w:val="en-US"/>
+        </w:rPr>
+        <w:t>'s JavaScript environment.</w:t>
+      </w:r>
+    </w:p>
+    <w:p>
+      <w:pPr>
+        <w:rPr>
+          <w:lang w:val="en-US"/>
+        </w:rPr>
+      </w:pPr>
+      <w:r>
+        <w:rPr>
+          <w:lang w:val="en-US"/>
+        </w:rPr>
+        <w:t xml:space="preserve">7. </w:t>
+      </w:r>
+      <w:r>
+        <w:rPr>
+          <w:lang w:val="en-US"/>
+        </w:rPr>
+        <w:t xml:space="preserve">Back-end REST API </w:t>
+      </w:r>
+      <w:r>
+        <w:rPr>
+          <w:lang w:val="en-US"/>
+        </w:rPr>
+        <w:t>server (</w:t>
+      </w:r>
+      <w:r>
+        <w:rPr>
+          <w:lang w:val="en-US"/>
+        </w:rPr>
+        <w:t xml:space="preserve">E.g. </w:t>
+      </w:r>
+      <w:r>
+        <w:rPr>
+          <w:lang w:val="en-US"/>
+        </w:rPr>
+        <w:t>AWS</w:t>
+      </w:r>
+      <w:r>
+        <w:rPr>
+          <w:lang w:val="en-US"/>
+        </w:rPr>
+        <w:t>, Heroku,</w:t>
+      </w:r>
+      <w:r>
+        <w:rPr>
+          <w:lang w:val="en-US"/>
+        </w:rPr>
+        <w:t xml:space="preserve"> CSC,</w:t>
+      </w:r>
+      <w:r>
+        <w:rPr>
+          <w:lang w:val="en-US"/>
+        </w:rPr>
+        <w:t xml:space="preserve"> or Proto</w:t>
+      </w:r>
+      <w:r>
+        <w:rPr>
+          <w:lang w:val="en-US"/>
+        </w:rPr>
+        <w:t xml:space="preserve">) </w:t>
+      </w:r>
+      <w:r>
+        <w:rPr>
+          <w:lang w:val="en-US"/>
+        </w:rPr>
+        <w:t>will continue to run Node.js., e.g. with that 8787 port</w:t>
+      </w:r>
+      <w:r>
+        <w:rPr>
+          <w:lang w:val="en-US"/>
+        </w:rPr>
+        <w:t xml:space="preserve">. Myy </w:t>
+      </w:r>
+      <w:r>
+        <w:rPr>
+          <w:lang w:val="en-US"/>
+        </w:rPr>
+        <w:t xml:space="preserve">as static content web server </w:t>
+      </w:r>
+      <w:r>
+        <w:rPr>
+          <w:lang w:val="en-US"/>
+        </w:rPr>
+        <w:t>w</w:t>
+      </w:r>
+      <w:r>
+        <w:rPr>
+          <w:lang w:val="en-US"/>
+        </w:rPr>
+        <w:t>ouldn</w:t>
+      </w:r>
+      <w:r>
+        <w:rPr>
+          <w:lang w:val="en-US"/>
+        </w:rPr>
+        <w:t>’t be fine for Backend, as Myy doesn’t allow us run any servers.</w:t>
+      </w:r>
+      <w:r>
+        <w:rPr>
+          <w:lang w:val="en-US"/>
+        </w:rPr>
+        <w:t xml:space="preserve"> ((Though nowadays Myy doesn't allow much anyway, so we don't use it))</w:t>
+      </w:r>
+    </w:p>
+    <w:p>
+      <w:pPr>
+        <w:rPr>
+          <w:lang w:val="en-US"/>
+        </w:rPr>
+      </w:pPr>
+    </w:p>
+    <w:p>
+      <w:pPr>
+        <w:rPr>
+          <w:lang w:val="en-US"/>
+        </w:rPr>
+      </w:pPr>
+      <w:r>
+        <w:rPr>
+          <w:lang w:val="en-US"/>
+        </w:rPr>
+        <w:t>8. In HTML</w:t>
+      </w:r>
+      <w:r>
+        <w:rPr>
+          <w:lang w:val="en-US"/>
+        </w:rPr>
+        <w:t xml:space="preserve"> we </w:t>
+      </w:r>
+      <w:r>
+        <w:rPr>
+          <w:lang w:val="en-US"/>
+        </w:rPr>
+        <w:t xml:space="preserve">did </w:t>
+      </w:r>
+      <w:r>
+        <w:rPr>
+          <w:lang w:val="en-US"/>
+        </w:rPr>
+        <w:t>really call functions in event-handler code</w:t>
+      </w:r>
+      <w:r>
+        <w:rPr>
+          <w:lang w:val="en-US"/>
+        </w:rPr>
+        <w:t>:</w:t>
+      </w:r>
+    </w:p>
+    <w:p>
+      <w:pPr>
+        <w:ind w:firstLine="1304"/>
+        <w:rPr>
+          <w:lang w:val="en-US"/>
+        </w:rPr>
+      </w:pPr>
+      <w:r>
+        <w:rPr>
+          <w:lang w:val="en-US"/>
+        </w:rPr>
+        <w:t xml:space="preserve">e.g. </w:t>
+      </w:r>
+      <w:r>
+        <w:rPr>
+          <w:lang w:val="en-US"/>
+        </w:rPr>
+        <w:t xml:space="preserve">  </w:t>
+      </w:r>
+      <w:r>
+        <w:rPr>
+          <w:lang w:val="en-US"/>
+        </w:rPr>
+        <w:t xml:space="preserve"> &lt;</w:t>
+      </w:r>
+      <w:r>
+        <w:rPr>
+          <w:b/>
+          <w:lang w:val="en-US"/>
+        </w:rPr>
+        <w:t>b</w:t>
+      </w:r>
+      <w:r>
+        <w:rPr>
+          <w:lang w:val="en-US"/>
+        </w:rPr>
+        <w:t>utton on</w:t>
+      </w:r>
+      <w:r>
+        <w:rPr>
+          <w:b/>
+          <w:lang w:val="en-US"/>
+        </w:rPr>
+        <w:t>c</w:t>
+      </w:r>
+      <w:r>
+        <w:rPr>
+          <w:lang w:val="en-US"/>
+        </w:rPr>
+        <w:t>lick=</w:t>
+      </w:r>
+      <w:r>
+        <w:rPr>
+          <w:b/>
+          <w:lang w:val="en-US"/>
+        </w:rPr>
+        <w:t>"</w:t>
       </w:r>
       <w:r>
         <w:rPr>
@@ -5230,345 +5254,193 @@
         <w:rPr>
           <w:lang w:val="en-US"/>
         </w:rPr>
-        <w:t>’</w:t>
-      </w:r>
-      <w:r>
-        <w:rPr>
-          <w:lang w:val="en-US"/>
-        </w:rPr>
-        <w:t>.</w:t>
-      </w:r>
-    </w:p>
-    <w:p>
-      <w:pPr>
-        <w:rPr>
-          <w:lang w:val="en-US"/>
-        </w:rPr>
-      </w:pPr>
+        <w:t>(</w:t>
+      </w:r>
+      <w:r>
+        <w:rPr>
+          <w:lang w:val="en-US"/>
+        </w:rPr>
+        <w:t>bar</w:t>
+      </w:r>
+      <w:r>
+        <w:rPr>
+          <w:lang w:val="en-US"/>
+        </w:rPr>
+        <w:t>)</w:t>
+      </w:r>
+      <w:r>
+        <w:rPr>
+          <w:lang w:val="en-US"/>
+        </w:rPr>
+        <w:t>;</w:t>
+      </w:r>
+      <w:r>
+        <w:rPr>
+          <w:b/>
+          <w:lang w:val="en-US"/>
+        </w:rPr>
+        <w:t>"</w:t>
+      </w:r>
+      <w:r>
+        <w:rPr>
+          <w:lang w:val="en-US"/>
+        </w:rPr>
+        <w:t xml:space="preserve"> &gt;xyz&lt;/</w:t>
+      </w:r>
+      <w:r>
+        <w:rPr>
+          <w:b/>
+          <w:lang w:val="en-US"/>
+        </w:rPr>
+        <w:t>b</w:t>
+      </w:r>
+      <w:r>
+        <w:rPr>
+          <w:lang w:val="en-US"/>
+        </w:rPr>
+        <w:t>utton&gt;.</w:t>
+      </w:r>
+      <w:r>
+        <w:rPr>
+          <w:lang w:val="en-US"/>
+        </w:rPr>
+        <w:br/>
+      </w:r>
       <w:r>
         <w:rPr>
           <w:lang w:val="en-US"/>
         </w:rPr>
         <w:t xml:space="preserve"> </w:t>
       </w:r>
-      <w:proofErr w:type="gramStart"/>
-      <w:r>
-        <w:rPr>
-          <w:lang w:val="en-US"/>
-        </w:rPr>
-        <w:t>3.b  Like</w:t>
-      </w:r>
-      <w:proofErr w:type="gramEnd"/>
-      <w:r>
-        <w:rPr>
-          <w:lang w:val="en-US"/>
-        </w:rPr>
-        <w:t xml:space="preserve"> above, also in </w:t>
-      </w:r>
-      <w:r>
-        <w:rPr>
-          <w:rFonts w:ascii="Consolas" w:hAnsi="Consolas"/>
-          <w:lang w:val="en-US"/>
-        </w:rPr>
-        <w:t>&lt;</w:t>
-      </w:r>
-      <w:proofErr w:type="spellStart"/>
-      <w:r>
-        <w:rPr>
-          <w:rFonts w:ascii="Consolas" w:hAnsi="Consolas"/>
-          <w:lang w:val="en-US"/>
-        </w:rPr>
-        <w:t>SomeElement</w:t>
-      </w:r>
-      <w:proofErr w:type="spellEnd"/>
-      <w:r>
-        <w:rPr>
-          <w:rFonts w:ascii="Consolas" w:hAnsi="Consolas"/>
-          <w:lang w:val="en-US"/>
-        </w:rPr>
-        <w:t xml:space="preserve"> attribute={{a}} /&gt;</w:t>
-      </w:r>
-      <w:r>
-        <w:rPr>
-          <w:lang w:val="en-US"/>
-        </w:rPr>
-        <w:t xml:space="preserve"> we would create a JavaScript object, this time with {a} = object with one property 'a' with its value copied from a variable cal</w:t>
-      </w:r>
-      <w:r>
-        <w:rPr>
-          <w:lang w:val="en-US"/>
-        </w:rPr>
-        <w:t>led 'a' in the current context.</w:t>
-      </w:r>
-    </w:p>
-    <w:p>
-      <w:pPr>
-        <w:rPr>
-          <w:lang w:val="en-US"/>
-        </w:rPr>
-      </w:pPr>
-    </w:p>
-    <w:p>
-      <w:pPr>
-        <w:rPr>
-          <w:lang w:val="en-US"/>
-        </w:rPr>
-      </w:pPr>
-      <w:r>
-        <w:rPr>
-          <w:lang w:val="en-US"/>
-        </w:rPr>
-        <w:t xml:space="preserve">4. </w:t>
-      </w:r>
-      <w:r>
-        <w:rPr>
-          <w:lang w:val="en-US"/>
-        </w:rPr>
-        <w:t>In many</w:t>
-      </w:r>
-      <w:r>
-        <w:rPr>
-          <w:lang w:val="en-US"/>
-        </w:rPr>
-        <w:t>/some</w:t>
-      </w:r>
-      <w:r>
-        <w:rPr>
-          <w:lang w:val="en-US"/>
-        </w:rPr>
-        <w:t xml:space="preserve"> places you'll </w:t>
-      </w:r>
-      <w:r>
-        <w:rPr>
-          <w:b/>
-          <w:lang w:val="en-US"/>
-        </w:rPr>
-        <w:t>have to</w:t>
-      </w:r>
-      <w:r>
-        <w:rPr>
+      <w:r>
+        <w:rPr>
+          <w:lang w:val="en-US"/>
+        </w:rPr>
+        <w:br/>
+      </w:r>
+      <w:r>
+        <w:rPr>
+          <w:lang w:val="en-US"/>
+        </w:rPr>
+        <w:t>Now i</w:t>
+      </w:r>
+      <w:r>
+        <w:rPr>
+          <w:lang w:val="en-US"/>
+        </w:rPr>
+        <w:t>n React JSX we give code</w:t>
+      </w:r>
+      <w:r>
+        <w:rPr>
+          <w:lang w:val="en-US"/>
+        </w:rPr>
+        <w:t>=function</w:t>
+      </w:r>
+      <w:r>
+        <w:rPr>
+          <w:lang w:val="en-US"/>
+        </w:rPr>
+        <w:t xml:space="preserve"> to be called</w:t>
+      </w:r>
+      <w:r>
+        <w:rPr>
+          <w:lang w:val="en-US"/>
+        </w:rPr>
+        <w:t>:</w:t>
+      </w:r>
+    </w:p>
+    <w:p>
+      <w:pPr>
+        <w:ind w:firstLine="1304"/>
+        <w:rPr>
+          <w:lang w:val="en-US"/>
+        </w:rPr>
+      </w:pPr>
+      <w:r>
+        <w:rPr>
+          <w:lang w:val="en-US"/>
+        </w:rPr>
+        <w:t xml:space="preserve">e.g.  </w:t>
+      </w:r>
+      <w:r>
+        <w:rPr>
+          <w:lang w:val="en-US"/>
+        </w:rPr>
+        <w:t xml:space="preserve"> &lt;</w:t>
+      </w:r>
+      <w:r>
+        <w:rPr>
+          <w:b/>
+          <w:lang w:val="en-US"/>
+        </w:rPr>
+        <w:t>M</w:t>
+      </w:r>
+      <w:r>
+        <w:rPr>
+          <w:lang w:val="en-US"/>
+        </w:rPr>
+        <w:t>yB</w:t>
+      </w:r>
+      <w:r>
+        <w:rPr>
+          <w:lang w:val="en-US"/>
+        </w:rPr>
+        <w:t>utton on</w:t>
+      </w:r>
+      <w:r>
+        <w:rPr>
+          <w:b/>
+          <w:lang w:val="en-US"/>
+        </w:rPr>
+        <w:t>C</w:t>
+      </w:r>
+      <w:r>
+        <w:rPr>
+          <w:lang w:val="en-US"/>
+        </w:rPr>
+        <w:t>lick=</w:t>
+      </w:r>
+      <w:r>
+        <w:rPr>
+          <w:b/>
+          <w:lang w:val="en-US"/>
+        </w:rPr>
+        <w:t>{</w:t>
+      </w:r>
+      <w:r>
+        <w:rPr>
+          <w:b/>
           <w:lang w:val="en-US"/>
         </w:rPr>
         <w:t xml:space="preserve"> </w:t>
       </w:r>
       <w:r>
         <w:rPr>
-          <w:u w:val="single"/>
-          <w:lang w:val="en-US"/>
-        </w:rPr>
-        <w:t>use the arrow function in call-back function definition</w:t>
-      </w:r>
-      <w:r>
-        <w:rPr>
-          <w:lang w:val="en-US"/>
-        </w:rPr>
-        <w:t>.</w:t>
-      </w:r>
-      <w:r>
-        <w:rPr>
-          <w:lang w:val="en-US"/>
-        </w:rPr>
-        <w:t xml:space="preserve"> (As arrow function takes the ‘this’ reference from the outer lexical context = from the React component).</w:t>
-      </w:r>
-      <w:r>
-        <w:rPr>
-          <w:lang w:val="en-US"/>
-        </w:rPr>
-        <w:t xml:space="preserve"> A normal function would </w:t>
-      </w:r>
-      <w:r>
-        <w:rPr>
-          <w:b/>
-          <w:lang w:val="en-US"/>
-        </w:rPr>
-        <w:t>not</w:t>
-      </w:r>
-      <w:r>
-        <w:rPr>
-          <w:lang w:val="en-US"/>
-        </w:rPr>
-        <w:t xml:space="preserve"> bind the "this" to the outer context = com</w:t>
-      </w:r>
-      <w:r>
-        <w:rPr>
-          <w:lang w:val="en-US"/>
-        </w:rPr>
-        <w:t>ponent, like we want to happen.</w:t>
-      </w:r>
-      <w:r>
-        <w:rPr>
-          <w:lang w:val="en-US"/>
-        </w:rPr>
-        <w:br/>
-      </w:r>
-    </w:p>
-    <w:p>
-      <w:pPr>
-        <w:rPr>
-          <w:lang w:val="en-US"/>
-        </w:rPr>
-      </w:pPr>
-      <w:r>
-        <w:rPr>
-          <w:lang w:val="en-US"/>
-        </w:rPr>
-        <w:t xml:space="preserve">5. </w:t>
-      </w:r>
-      <w:r>
-        <w:rPr>
-          <w:lang w:val="en-US"/>
-        </w:rPr>
-        <w:t>The create-react-app sets up the development en</w:t>
-      </w:r>
-      <w:r>
-        <w:rPr>
-          <w:lang w:val="en-US"/>
-        </w:rPr>
-        <w:t>vironment, with other Node.js</w:t>
-      </w:r>
-      <w:r>
-        <w:rPr>
-          <w:lang w:val="en-US"/>
-        </w:rPr>
-        <w:t xml:space="preserve"> server</w:t>
-      </w:r>
-      <w:r>
-        <w:rPr>
-          <w:lang w:val="en-US"/>
-        </w:rPr>
-        <w:t>, (totally different from our backend</w:t>
-      </w:r>
-      <w:r>
-        <w:rPr>
-          <w:lang w:val="en-US"/>
-        </w:rPr>
-        <w:t xml:space="preserve"> Node.js</w:t>
-      </w:r>
-      <w:r>
-        <w:rPr>
-          <w:lang w:val="en-US"/>
-        </w:rPr>
-        <w:t xml:space="preserve"> server)</w:t>
-      </w:r>
-      <w:r>
-        <w:rPr>
-          <w:lang w:val="en-US"/>
-        </w:rPr>
-        <w:t xml:space="preserve">, possibly trying to listen to port 3000.  (To avoid probs, we could use </w:t>
-      </w:r>
-      <w:r>
-        <w:rPr>
-          <w:lang w:val="en-US"/>
-        </w:rPr>
-        <w:t xml:space="preserve">e.g. </w:t>
-      </w:r>
-      <w:r>
-        <w:rPr>
-          <w:lang w:val="en-US"/>
-        </w:rPr>
-        <w:t>port 8686 for the development ti</w:t>
-      </w:r>
-      <w:r>
-        <w:rPr>
-          <w:lang w:val="en-US"/>
-        </w:rPr>
-        <w:t xml:space="preserve">me frontend Node.js "server". </w:t>
-      </w:r>
-      <w:r>
-        <w:rPr>
-          <w:lang w:val="en-US"/>
-        </w:rPr>
-        <w:t xml:space="preserve">Backend Node.js server could use </w:t>
-      </w:r>
-      <w:r>
-        <w:rPr>
-          <w:lang w:val="en-US"/>
-        </w:rPr>
-        <w:t xml:space="preserve">e.g. </w:t>
-      </w:r>
-      <w:r>
-        <w:rPr>
-          <w:lang w:val="en-US"/>
-        </w:rPr>
-        <w:t>8787)</w:t>
-      </w:r>
-    </w:p>
-    <w:p>
-      <w:pPr>
-        <w:rPr>
-          <w:lang w:val="en-US"/>
-        </w:rPr>
-      </w:pPr>
-      <w:r>
-        <w:rPr>
-          <w:lang w:val="en-US"/>
-        </w:rPr>
-        <w:t xml:space="preserve">6. </w:t>
-      </w:r>
-      <w:r>
-        <w:rPr>
-          <w:lang w:val="en-US"/>
-        </w:rPr>
-        <w:t>The final front-end we get when we</w:t>
-      </w:r>
-      <w:r>
-        <w:rPr>
-          <w:lang w:val="en-US"/>
-        </w:rPr>
-        <w:t xml:space="preserve"> first run the </w:t>
-      </w:r>
-      <w:r>
-        <w:rPr>
-          <w:b/>
-          <w:lang w:val="en-US"/>
-        </w:rPr>
-        <w:t>npm build</w:t>
-      </w:r>
-      <w:r>
-        <w:rPr>
-          <w:lang w:val="en-US"/>
-        </w:rPr>
-        <w:t xml:space="preserve"> and then</w:t>
-      </w:r>
-      <w:r>
-        <w:rPr>
-          <w:lang w:val="en-US"/>
-        </w:rPr>
-        <w:t xml:space="preserve"> copy the co</w:t>
-      </w:r>
-      <w:r>
-        <w:rPr>
-          <w:lang w:val="en-US"/>
-        </w:rPr>
-        <w:t xml:space="preserve">ntents of the </w:t>
-      </w:r>
-      <w:r>
-        <w:rPr>
-          <w:b/>
-          <w:lang w:val="en-US"/>
-        </w:rPr>
-        <w:t>/build folder</w:t>
-      </w:r>
-      <w:r>
-        <w:rPr>
-          <w:lang w:val="en-US"/>
-        </w:rPr>
-        <w:t xml:space="preserve"> and</w:t>
-      </w:r>
-      <w:r>
-        <w:rPr>
-          <w:lang w:val="en-US"/>
-        </w:rPr>
-        <w:t xml:space="preserve"> publish it on some real web server as static .</w:t>
-      </w:r>
-      <w:proofErr w:type="spellStart"/>
-      <w:r>
-        <w:rPr>
-          <w:lang w:val="en-US"/>
-        </w:rPr>
-        <w:t>js</w:t>
-      </w:r>
-      <w:proofErr w:type="spellEnd"/>
+          <w:color w:val="2E74B5" w:themeColor="accent1" w:themeShade="BF"/>
+          <w:lang w:val="en-US"/>
+        </w:rPr>
+        <w:t>()</w:t>
+      </w:r>
+      <w:r>
+        <w:rPr>
+          <w:color w:val="2E74B5" w:themeColor="accent1" w:themeShade="BF"/>
+          <w:lang w:val="en-US"/>
+        </w:rPr>
+        <w:t>=&gt;{</w:t>
+      </w:r>
+      <w:r>
+        <w:rPr>
+          <w:lang w:val="en-US"/>
+        </w:rPr>
+        <w:t>foo(bar)</w:t>
+      </w:r>
+      <w:r>
+        <w:rPr>
+          <w:color w:val="2E74B5" w:themeColor="accent1" w:themeShade="BF"/>
+          <w:lang w:val="en-US"/>
+        </w:rPr>
+        <w:t>}</w:t>
+      </w:r>
       <w:r>
         <w:rPr>
           <w:lang w:val="en-US"/>
@@ -5577,521 +5449,17 @@
       </w:r>
       <w:r>
         <w:rPr>
-          <w:lang w:val="en-US"/>
-        </w:rPr>
-        <w:t>.html and .</w:t>
-      </w:r>
-      <w:proofErr w:type="spellStart"/>
-      <w:r>
-        <w:rPr>
-          <w:lang w:val="en-US"/>
-        </w:rPr>
-        <w:t>css</w:t>
-      </w:r>
-      <w:proofErr w:type="spellEnd"/>
-      <w:r>
-        <w:rPr>
-          <w:lang w:val="en-US"/>
-        </w:rPr>
-        <w:t xml:space="preserve"> files</w:t>
-      </w:r>
-      <w:r>
-        <w:rPr>
-          <w:lang w:val="en-US"/>
-        </w:rPr>
-        <w:t xml:space="preserve"> E.g. on Proto, </w:t>
-      </w:r>
-      <w:proofErr w:type="spellStart"/>
-      <w:r>
-        <w:rPr>
-          <w:lang w:val="en-US"/>
-        </w:rPr>
-        <w:t>Myy</w:t>
-      </w:r>
-      <w:proofErr w:type="spellEnd"/>
-      <w:r>
-        <w:rPr>
-          <w:lang w:val="en-US"/>
-        </w:rPr>
-        <w:t>,</w:t>
-      </w:r>
-      <w:r>
-        <w:rPr>
-          <w:lang w:val="en-US"/>
-        </w:rPr>
-        <w:t xml:space="preserve"> AWS</w:t>
-      </w:r>
-      <w:r>
-        <w:rPr>
-          <w:lang w:val="en-US"/>
-        </w:rPr>
-        <w:t>, or Heroku</w:t>
-      </w:r>
-      <w:r>
-        <w:rPr>
-          <w:lang w:val="en-US"/>
-        </w:rPr>
-        <w:t>.</w:t>
-      </w:r>
-      <w:r>
-        <w:rPr>
-          <w:lang w:val="en-US"/>
-        </w:rPr>
-        <w:t xml:space="preserve"> Then we won't have front-end Node.js server at all</w:t>
-      </w:r>
-      <w:r>
-        <w:rPr>
-          <w:lang w:val="en-US"/>
-        </w:rPr>
-        <w:t xml:space="preserve"> anymore! </w:t>
-      </w:r>
-      <w:r>
-        <w:rPr>
-          <w:lang w:val="en-US"/>
-        </w:rPr>
-        <w:t>Even j</w:t>
-      </w:r>
-      <w:r>
-        <w:rPr>
-          <w:lang w:val="en-US"/>
-        </w:rPr>
-        <w:t>ust static web server is enough. Most likely with port 80</w:t>
-      </w:r>
-      <w:r>
-        <w:rPr>
-          <w:lang w:val="en-US"/>
-        </w:rPr>
-        <w:t>. The</w:t>
-      </w:r>
-      <w:r>
-        <w:rPr>
-          <w:lang w:val="en-US"/>
-        </w:rPr>
-        <w:t>n</w:t>
-      </w:r>
-      <w:r>
-        <w:rPr>
-          <w:lang w:val="en-US"/>
-        </w:rPr>
-        <w:t xml:space="preserve"> the execution environment will then be just </w:t>
-      </w:r>
-      <w:r>
-        <w:rPr>
-          <w:lang w:val="en-US"/>
-        </w:rPr>
-        <w:t>each</w:t>
-      </w:r>
-      <w:r>
-        <w:rPr>
-          <w:lang w:val="en-US"/>
-        </w:rPr>
-        <w:t xml:space="preserve"> </w:t>
-      </w:r>
-      <w:r>
-        <w:rPr>
-          <w:lang w:val="en-US"/>
-        </w:rPr>
-        <w:t xml:space="preserve">user's </w:t>
-      </w:r>
-      <w:r>
-        <w:rPr>
-          <w:lang w:val="en-US"/>
-        </w:rPr>
-        <w:t>browser</w:t>
-      </w:r>
-      <w:r>
-        <w:rPr>
-          <w:lang w:val="en-US"/>
-        </w:rPr>
-        <w:t>'s JavaScript environment.</w:t>
-      </w:r>
-    </w:p>
-    <w:p>
-      <w:pPr>
-        <w:rPr>
-          <w:lang w:val="en-US"/>
-        </w:rPr>
-      </w:pPr>
-      <w:r>
-        <w:rPr>
-          <w:lang w:val="en-US"/>
-        </w:rPr>
-        <w:t xml:space="preserve">7. </w:t>
-      </w:r>
-      <w:r>
-        <w:rPr>
-          <w:lang w:val="en-US"/>
-        </w:rPr>
-        <w:t xml:space="preserve">Back-end REST API </w:t>
-      </w:r>
-      <w:r>
-        <w:rPr>
-          <w:lang w:val="en-US"/>
-        </w:rPr>
-        <w:t>server (</w:t>
-      </w:r>
-      <w:r>
-        <w:rPr>
-          <w:lang w:val="en-US"/>
-        </w:rPr>
-        <w:t xml:space="preserve">E.g. </w:t>
-      </w:r>
-      <w:r>
-        <w:rPr>
-          <w:lang w:val="en-US"/>
-        </w:rPr>
-        <w:t>AWS</w:t>
-      </w:r>
-      <w:r>
-        <w:rPr>
-          <w:lang w:val="en-US"/>
-        </w:rPr>
-        <w:t>, Heroku,</w:t>
-      </w:r>
-      <w:r>
-        <w:rPr>
-          <w:lang w:val="en-US"/>
-        </w:rPr>
-        <w:t xml:space="preserve"> CSC,</w:t>
-      </w:r>
-      <w:r>
-        <w:rPr>
-          <w:lang w:val="en-US"/>
-        </w:rPr>
-        <w:t xml:space="preserve"> or Proto</w:t>
-      </w:r>
-      <w:r>
-        <w:rPr>
-          <w:lang w:val="en-US"/>
-        </w:rPr>
-        <w:t xml:space="preserve">) </w:t>
-      </w:r>
-      <w:r>
-        <w:rPr>
-          <w:lang w:val="en-US"/>
-        </w:rPr>
-        <w:t>will continue to run Node.js., e.g. with that 8787 port</w:t>
-      </w:r>
-      <w:r>
-        <w:rPr>
-          <w:lang w:val="en-US"/>
-        </w:rPr>
-        <w:t xml:space="preserve">. </w:t>
-      </w:r>
-      <w:proofErr w:type="spellStart"/>
-      <w:r>
-        <w:rPr>
-          <w:lang w:val="en-US"/>
-        </w:rPr>
-        <w:t>Myy</w:t>
-      </w:r>
-      <w:proofErr w:type="spellEnd"/>
-      <w:r>
-        <w:rPr>
-          <w:lang w:val="en-US"/>
-        </w:rPr>
-        <w:t xml:space="preserve"> </w:t>
-      </w:r>
-      <w:r>
-        <w:rPr>
-          <w:lang w:val="en-US"/>
-        </w:rPr>
-        <w:t xml:space="preserve">as static content web server </w:t>
-      </w:r>
-      <w:r>
-        <w:rPr>
-          <w:lang w:val="en-US"/>
-        </w:rPr>
-        <w:t>w</w:t>
-      </w:r>
-      <w:r>
-        <w:rPr>
-          <w:lang w:val="en-US"/>
-        </w:rPr>
-        <w:t>ouldn</w:t>
-      </w:r>
-      <w:r>
-        <w:rPr>
-          <w:lang w:val="en-US"/>
-        </w:rPr>
-        <w:t xml:space="preserve">’t be fine for Backend, as </w:t>
-      </w:r>
-      <w:proofErr w:type="spellStart"/>
-      <w:r>
-        <w:rPr>
-          <w:lang w:val="en-US"/>
-        </w:rPr>
-        <w:t>Myy</w:t>
-      </w:r>
-      <w:proofErr w:type="spellEnd"/>
-      <w:r>
-        <w:rPr>
-          <w:lang w:val="en-US"/>
-        </w:rPr>
-        <w:t xml:space="preserve"> doesn’t allow us run any servers.</w:t>
-      </w:r>
-      <w:r>
-        <w:rPr>
-          <w:lang w:val="en-US"/>
-        </w:rPr>
-        <w:t xml:space="preserve"> ((Though nowadays </w:t>
-      </w:r>
-      <w:proofErr w:type="spellStart"/>
-      <w:r>
-        <w:rPr>
-          <w:lang w:val="en-US"/>
-        </w:rPr>
-        <w:t>Myy</w:t>
-      </w:r>
-      <w:proofErr w:type="spellEnd"/>
-      <w:r>
-        <w:rPr>
-          <w:lang w:val="en-US"/>
-        </w:rPr>
-        <w:t xml:space="preserve"> doesn't allow much anyway, so we don't use it))</w:t>
-      </w:r>
-    </w:p>
-    <w:p>
-      <w:pPr>
-        <w:rPr>
-          <w:lang w:val="en-US"/>
-        </w:rPr>
-      </w:pPr>
-    </w:p>
-    <w:p>
-      <w:pPr>
-        <w:rPr>
-          <w:lang w:val="en-US"/>
-        </w:rPr>
-      </w:pPr>
-      <w:r>
-        <w:rPr>
-          <w:lang w:val="en-US"/>
-        </w:rPr>
-        <w:t>8. In HTML</w:t>
-      </w:r>
-      <w:r>
-        <w:rPr>
-          <w:lang w:val="en-US"/>
-        </w:rPr>
-        <w:t xml:space="preserve"> we </w:t>
-      </w:r>
-      <w:r>
-        <w:rPr>
-          <w:lang w:val="en-US"/>
-        </w:rPr>
-        <w:t xml:space="preserve">did </w:t>
-      </w:r>
-      <w:r>
-        <w:rPr>
-          <w:lang w:val="en-US"/>
-        </w:rPr>
-        <w:t>really call functions in event-handler code</w:t>
-      </w:r>
-      <w:r>
-        <w:rPr>
-          <w:lang w:val="en-US"/>
-        </w:rPr>
-        <w:t>:</w:t>
-      </w:r>
-    </w:p>
-    <w:p>
-      <w:pPr>
-        <w:ind w:firstLine="1304"/>
-        <w:rPr>
-          <w:lang w:val="en-US"/>
-        </w:rPr>
-      </w:pPr>
-      <w:r>
-        <w:rPr>
-          <w:lang w:val="en-US"/>
-        </w:rPr>
-        <w:t xml:space="preserve">e.g. </w:t>
-      </w:r>
-      <w:r>
-        <w:rPr>
-          <w:lang w:val="en-US"/>
-        </w:rPr>
-        <w:t xml:space="preserve">  </w:t>
-      </w:r>
-      <w:r>
-        <w:rPr>
-          <w:lang w:val="en-US"/>
-        </w:rPr>
-        <w:t xml:space="preserve"> &lt;</w:t>
-      </w:r>
-      <w:r>
-        <w:rPr>
-          <w:b/>
-          <w:lang w:val="en-US"/>
-        </w:rPr>
-        <w:t>b</w:t>
-      </w:r>
-      <w:r>
-        <w:rPr>
-          <w:lang w:val="en-US"/>
-        </w:rPr>
-        <w:t>utton on</w:t>
-      </w:r>
-      <w:r>
-        <w:rPr>
-          <w:b/>
-          <w:lang w:val="en-US"/>
-        </w:rPr>
-        <w:t>c</w:t>
-      </w:r>
-      <w:r>
-        <w:rPr>
-          <w:lang w:val="en-US"/>
-        </w:rPr>
-        <w:t>lick=</w:t>
-      </w:r>
-      <w:r>
-        <w:rPr>
-          <w:b/>
-          <w:lang w:val="en-US"/>
-        </w:rPr>
-        <w:t>"</w:t>
-      </w:r>
-      <w:r>
-        <w:rPr>
-          <w:lang w:val="en-US"/>
-        </w:rPr>
-        <w:t>foo</w:t>
-      </w:r>
-      <w:r>
-        <w:rPr>
-          <w:lang w:val="en-US"/>
-        </w:rPr>
-        <w:t>(</w:t>
-      </w:r>
-      <w:r>
-        <w:rPr>
-          <w:lang w:val="en-US"/>
-        </w:rPr>
-        <w:t>bar</w:t>
-      </w:r>
-      <w:r>
-        <w:rPr>
-          <w:lang w:val="en-US"/>
-        </w:rPr>
-        <w:t>)</w:t>
-      </w:r>
-      <w:r>
-        <w:rPr>
-          <w:lang w:val="en-US"/>
-        </w:rPr>
-        <w:t>;</w:t>
-      </w:r>
-      <w:r>
-        <w:rPr>
-          <w:b/>
-          <w:lang w:val="en-US"/>
-        </w:rPr>
-        <w:t>"</w:t>
-      </w:r>
-      <w:r>
-        <w:rPr>
-          <w:lang w:val="en-US"/>
-        </w:rPr>
-        <w:t xml:space="preserve"> &gt;</w:t>
-      </w:r>
-      <w:proofErr w:type="spellStart"/>
-      <w:r>
-        <w:rPr>
-          <w:lang w:val="en-US"/>
-        </w:rPr>
-        <w:t>xyz</w:t>
-      </w:r>
-      <w:proofErr w:type="spellEnd"/>
-      <w:r>
-        <w:rPr>
-          <w:lang w:val="en-US"/>
-        </w:rPr>
-        <w:t>&lt;/</w:t>
-      </w:r>
-      <w:r>
-        <w:rPr>
-          <w:b/>
-          <w:lang w:val="en-US"/>
-        </w:rPr>
-        <w:t>b</w:t>
-      </w:r>
-      <w:r>
-        <w:rPr>
-          <w:lang w:val="en-US"/>
-        </w:rPr>
-        <w:t>utton&gt;.</w:t>
-      </w:r>
-      <w:r>
-        <w:rPr>
-          <w:lang w:val="en-US"/>
-        </w:rPr>
-        <w:br/>
-      </w:r>
-      <w:r>
-        <w:rPr>
-          <w:lang w:val="en-US"/>
-        </w:rPr>
-        <w:t xml:space="preserve"> </w:t>
-      </w:r>
-      <w:r>
-        <w:rPr>
-          <w:lang w:val="en-US"/>
-        </w:rPr>
-        <w:br/>
-      </w:r>
-      <w:r>
-        <w:rPr>
-          <w:lang w:val="en-US"/>
-        </w:rPr>
-        <w:t>Now i</w:t>
-      </w:r>
-      <w:r>
-        <w:rPr>
-          <w:lang w:val="en-US"/>
-        </w:rPr>
-        <w:t>n React JSX we give code</w:t>
-      </w:r>
-      <w:r>
-        <w:rPr>
-          <w:lang w:val="en-US"/>
-        </w:rPr>
-        <w:t>=function</w:t>
-      </w:r>
-      <w:r>
-        <w:rPr>
-          <w:lang w:val="en-US"/>
-        </w:rPr>
-        <w:t xml:space="preserve"> to be called</w:t>
-      </w:r>
-      <w:r>
-        <w:rPr>
-          <w:lang w:val="en-US"/>
-        </w:rPr>
-        <w:t>:</w:t>
-      </w:r>
-    </w:p>
-    <w:p>
-      <w:pPr>
-        <w:ind w:firstLine="1304"/>
-        <w:rPr>
-          <w:lang w:val="en-US"/>
-        </w:rPr>
-      </w:pPr>
-      <w:r>
-        <w:rPr>
-          <w:lang w:val="en-US"/>
-        </w:rPr>
-        <w:t xml:space="preserve">e.g.  </w:t>
-      </w:r>
-      <w:r>
-        <w:rPr>
-          <w:lang w:val="en-US"/>
-        </w:rPr>
-        <w:t xml:space="preserve"> &lt;</w:t>
-      </w:r>
-      <w:proofErr w:type="spellStart"/>
+          <w:b/>
+          <w:lang w:val="en-US"/>
+        </w:rPr>
+        <w:t>}</w:t>
+      </w:r>
+      <w:r>
+        <w:rPr>
+          <w:lang w:val="en-US"/>
+        </w:rPr>
+        <w:t xml:space="preserve"> &gt;xyz&lt;/</w:t>
+      </w:r>
       <w:r>
         <w:rPr>
           <w:b/>
@@ -6109,151 +5477,7 @@
         <w:rPr>
           <w:lang w:val="en-US"/>
         </w:rPr>
-        <w:t>utton</w:t>
-      </w:r>
-      <w:proofErr w:type="spellEnd"/>
-      <w:r>
-        <w:rPr>
-          <w:lang w:val="en-US"/>
-        </w:rPr>
-        <w:t xml:space="preserve"> </w:t>
-      </w:r>
-      <w:proofErr w:type="spellStart"/>
-      <w:r>
-        <w:rPr>
-          <w:lang w:val="en-US"/>
-        </w:rPr>
-        <w:t>on</w:t>
-      </w:r>
-      <w:r>
-        <w:rPr>
-          <w:b/>
-          <w:lang w:val="en-US"/>
-        </w:rPr>
-        <w:t>C</w:t>
-      </w:r>
-      <w:r>
-        <w:rPr>
-          <w:lang w:val="en-US"/>
-        </w:rPr>
-        <w:t>lick</w:t>
-      </w:r>
-      <w:proofErr w:type="spellEnd"/>
-      <w:proofErr w:type="gramStart"/>
-      <w:r>
-        <w:rPr>
-          <w:lang w:val="en-US"/>
-        </w:rPr>
-        <w:t>=</w:t>
-      </w:r>
-      <w:r>
-        <w:rPr>
-          <w:b/>
-          <w:lang w:val="en-US"/>
-        </w:rPr>
-        <w:t>{</w:t>
-      </w:r>
-      <w:r>
-        <w:rPr>
-          <w:b/>
-          <w:lang w:val="en-US"/>
-        </w:rPr>
-        <w:t xml:space="preserve"> </w:t>
-      </w:r>
-      <w:r>
-        <w:rPr>
-          <w:color w:val="2E74B5" w:themeColor="accent1" w:themeShade="BF"/>
-          <w:lang w:val="en-US"/>
-        </w:rPr>
-        <w:t>(</w:t>
-      </w:r>
-      <w:proofErr w:type="gramEnd"/>
-      <w:r>
-        <w:rPr>
-          <w:color w:val="2E74B5" w:themeColor="accent1" w:themeShade="BF"/>
-          <w:lang w:val="en-US"/>
-        </w:rPr>
-        <w:t>)</w:t>
-      </w:r>
-      <w:r>
-        <w:rPr>
-          <w:color w:val="2E74B5" w:themeColor="accent1" w:themeShade="BF"/>
-          <w:lang w:val="en-US"/>
-        </w:rPr>
-        <w:t>=&gt;{</w:t>
-      </w:r>
-      <w:r>
-        <w:rPr>
-          <w:lang w:val="en-US"/>
-        </w:rPr>
-        <w:t>foo(bar)</w:t>
-      </w:r>
-      <w:r>
-        <w:rPr>
-          <w:color w:val="2E74B5" w:themeColor="accent1" w:themeShade="BF"/>
-          <w:lang w:val="en-US"/>
-        </w:rPr>
-        <w:t>}</w:t>
-      </w:r>
-      <w:r>
-        <w:rPr>
-          <w:lang w:val="en-US"/>
-        </w:rPr>
-        <w:t xml:space="preserve"> </w:t>
-      </w:r>
-      <w:r>
-        <w:rPr>
-          <w:b/>
-          <w:lang w:val="en-US"/>
-        </w:rPr>
-        <w:t>}</w:t>
-      </w:r>
-      <w:r>
-        <w:rPr>
-          <w:lang w:val="en-US"/>
-        </w:rPr>
-        <w:t xml:space="preserve"> &gt;</w:t>
-      </w:r>
-      <w:proofErr w:type="spellStart"/>
-      <w:r>
-        <w:rPr>
-          <w:lang w:val="en-US"/>
-        </w:rPr>
-        <w:t>xyz</w:t>
-      </w:r>
-      <w:proofErr w:type="spellEnd"/>
-      <w:r>
-        <w:rPr>
-          <w:lang w:val="en-US"/>
-        </w:rPr>
-        <w:t>&lt;/</w:t>
-      </w:r>
-      <w:proofErr w:type="spellStart"/>
-      <w:r>
-        <w:rPr>
-          <w:b/>
-          <w:lang w:val="en-US"/>
-        </w:rPr>
-        <w:t>M</w:t>
-      </w:r>
-      <w:r>
-        <w:rPr>
-          <w:lang w:val="en-US"/>
-        </w:rPr>
-        <w:t>yB</w:t>
-      </w:r>
-      <w:r>
-        <w:rPr>
-          <w:lang w:val="en-US"/>
-        </w:rPr>
-        <w:t>utton</w:t>
-      </w:r>
-      <w:proofErr w:type="spellEnd"/>
-      <w:r>
-        <w:rPr>
-          <w:lang w:val="en-US"/>
-        </w:rPr>
-        <w:t>&gt;</w:t>
+        <w:t>utton&gt;</w:t>
       </w:r>
       <w:r>
         <w:rPr>
@@ -6279,7 +5503,7 @@
 </file>
 
 <file path=word/numbering.xml><?xml version="1.0" encoding="utf-8"?>
-<w:numbering xmlns:wpc="http://schemas.microsoft.com/office/word/2010/wordprocessingCanvas" xmlns:cx="http://schemas.microsoft.com/office/drawing/2014/chartex" xmlns:cx1="http://schemas.microsoft.com/office/drawing/2015/9/8/chartex" xmlns:cx2="http://schemas.microsoft.com/office/drawing/2015/10/21/chartex" xmlns:cx3="http://schemas.microsoft.com/office/drawing/2016/5/9/chartex" xmlns:cx4="http://schemas.microsoft.com/office/drawing/2016/5/10/chartex" xmlns:cx5="http://schemas.microsoft.com/office/drawing/2016/5/11/chartex" xmlns:cx6="http://schemas.microsoft.com/office/drawing/2016/5/12/chartex" xmlns:cx7="http://schemas.microsoft.com/office/drawing/2016/5/13/chartex" xmlns:cx8="http://schemas.microsoft.com/office/drawing/2016/5/14/chartex" xmlns:mc="http://schemas.openxmlformats.org/markup-compatibility/2006" xmlns:aink="http://schemas.microsoft.com/office/drawing/2016/ink" xmlns:am3d="http://schemas.microsoft.com/office/drawing/2017/model3d" xmlns:o="urn:schemas-microsoft-com:office:office" xmlns:r="http://schemas.openxmlformats.org/officeDocument/2006/relationships" xmlns:m="http://schemas.openxmlformats.org/officeDocument/2006/math" xmlns:v="urn:schemas-microsoft-com:vml" xmlns:wp14="http://schemas.microsoft.com/office/word/2010/wordprocessingDrawing" xmlns:wp="http://schemas.openxmlformats.org/drawingml/2006/wordprocessingDrawing" xmlns:w10="urn:schemas-microsoft-com:office:word" xmlns:w="http://schemas.openxmlformats.org/wordprocessingml/2006/main" xmlns:w14="http://schemas.microsoft.com/office/word/2010/wordml" xmlns:w15="http://schemas.microsoft.com/office/word/2012/wordml" xmlns:w16cid="http://schemas.microsoft.com/office/word/2016/wordml/cid" xmlns:w16se="http://schemas.microsoft.com/office/word/2015/wordml/symex" xmlns:wpg="http://schemas.microsoft.com/office/word/2010/wordprocessingGroup" xmlns:wpi="http://schemas.microsoft.com/office/word/2010/wordprocessingInk" xmlns:wne="http://schemas.microsoft.com/office/word/2006/wordml" xmlns:wps="http://schemas.microsoft.com/office/word/2010/wordprocessingShape" mc:Ignorable="w14 w15 w16se w16cid wp14">
+<w:numbering xmlns:wpc="http://schemas.microsoft.com/office/word/2010/wordprocessingCanvas" xmlns:cx="http://schemas.microsoft.com/office/drawing/2014/chartex" xmlns:cx1="http://schemas.microsoft.com/office/drawing/2015/9/8/chartex" xmlns:cx2="http://schemas.microsoft.com/office/drawing/2015/10/21/chartex" xmlns:cx3="http://schemas.microsoft.com/office/drawing/2016/5/9/chartex" xmlns:cx4="http://schemas.microsoft.com/office/drawing/2016/5/10/chartex" xmlns:cx5="http://schemas.microsoft.com/office/drawing/2016/5/11/chartex" xmlns:cx6="http://schemas.microsoft.com/office/drawing/2016/5/12/chartex" xmlns:cx7="http://schemas.microsoft.com/office/drawing/2016/5/13/chartex" xmlns:cx8="http://schemas.microsoft.com/office/drawing/2016/5/14/chartex" xmlns:mc="http://schemas.openxmlformats.org/markup-compatibility/2006" xmlns:aink="http://schemas.microsoft.com/office/drawing/2016/ink" xmlns:am3d="http://schemas.microsoft.com/office/drawing/2017/model3d" xmlns:o="urn:schemas-microsoft-com:office:office" xmlns:oel="http://schemas.microsoft.com/office/2019/extlst" xmlns:r="http://schemas.openxmlformats.org/officeDocument/2006/relationships" xmlns:m="http://schemas.openxmlformats.org/officeDocument/2006/math" xmlns:v="urn:schemas-microsoft-com:vml" xmlns:wp14="http://schemas.microsoft.com/office/word/2010/wordprocessingDrawing" xmlns:wp="http://schemas.openxmlformats.org/drawingml/2006/wordprocessingDrawing" xmlns:w10="urn:schemas-microsoft-com:office:word" xmlns:w="http://schemas.openxmlformats.org/wordprocessingml/2006/main" xmlns:w14="http://schemas.microsoft.com/office/word/2010/wordml" xmlns:w15="http://schemas.microsoft.com/office/word/2012/wordml" xmlns:w16cex="http://schemas.microsoft.com/office/word/2018/wordml/cex" xmlns:w16cid="http://schemas.microsoft.com/office/word/2016/wordml/cid" xmlns:w16="http://schemas.microsoft.com/office/word/2018/wordml" xmlns:w16du="http://schemas.microsoft.com/office/word/2023/wordml/word16du" xmlns:w16sdtdh="http://schemas.microsoft.com/office/word/2020/wordml/sdtdatahash" xmlns:w16sdtfl="http://schemas.microsoft.com/office/word/2024/wordml/sdtformatlock" xmlns:w16se="http://schemas.microsoft.com/office/word/2015/wordml/symex" xmlns:wpg="http://schemas.microsoft.com/office/word/2010/wordprocessingGroup" xmlns:wpi="http://schemas.microsoft.com/office/word/2010/wordprocessingInk" xmlns:wne="http://schemas.microsoft.com/office/word/2006/wordml" xmlns:wps="http://schemas.microsoft.com/office/word/2010/wordprocessingShape" mc:Ignorable="w14 w15 w16se w16cid w16 w16cex w16sdtdh w16sdtfl w16du wp14">
   <w:abstractNum w:abstractNumId="0" w15:restartNumberingAfterBreak="0">
     <w:nsid w:val="08403A68"/>
     <w:multiLevelType w:val="hybridMultilevel"/>
@@ -7104,35 +6328,35 @@
       </w:rPr>
     </w:lvl>
   </w:abstractNum>
-  <w:num w:numId="1">
+  <w:num w:numId="1" w16cid:durableId="1274094024">
     <w:abstractNumId w:val="7"/>
   </w:num>
-  <w:num w:numId="2">
+  <w:num w:numId="2" w16cid:durableId="1783184987">
     <w:abstractNumId w:val="0"/>
   </w:num>
-  <w:num w:numId="3">
+  <w:num w:numId="3" w16cid:durableId="1861046376">
     <w:abstractNumId w:val="2"/>
   </w:num>
-  <w:num w:numId="4">
+  <w:num w:numId="4" w16cid:durableId="358435094">
     <w:abstractNumId w:val="5"/>
   </w:num>
-  <w:num w:numId="5">
+  <w:num w:numId="5" w16cid:durableId="1145396616">
     <w:abstractNumId w:val="4"/>
   </w:num>
-  <w:num w:numId="6">
+  <w:num w:numId="6" w16cid:durableId="315913913">
     <w:abstractNumId w:val="1"/>
   </w:num>
-  <w:num w:numId="7">
+  <w:num w:numId="7" w16cid:durableId="950862652">
     <w:abstractNumId w:val="6"/>
   </w:num>
-  <w:num w:numId="8">
+  <w:num w:numId="8" w16cid:durableId="447430854">
     <w:abstractNumId w:val="3"/>
   </w:num>
 </w:numbering>
 </file>
 
 <file path=word/styles.xml><?xml version="1.0" encoding="utf-8"?>
-<w:styles xmlns:mc="http://schemas.openxmlformats.org/markup-compatibility/2006" xmlns:r="http://schemas.openxmlformats.org/officeDocument/2006/relationships" xmlns:w="http://schemas.openxmlformats.org/wordprocessingml/2006/main" xmlns:w14="http://schemas.microsoft.com/office/word/2010/wordml" xmlns:w15="http://schemas.microsoft.com/office/word/2012/wordml" xmlns:w16cid="http://schemas.microsoft.com/office/word/2016/wordml/cid" xmlns:w16se="http://schemas.microsoft.com/office/word/2015/wordml/symex" mc:Ignorable="w14 w15 w16se w16cid">
+<w:styles xmlns:mc="http://schemas.openxmlformats.org/markup-compatibility/2006" xmlns:r="http://schemas.openxmlformats.org/officeDocument/2006/relationships" xmlns:w="http://schemas.openxmlformats.org/wordprocessingml/2006/main" xmlns:w14="http://schemas.microsoft.com/office/word/2010/wordml" xmlns:w15="http://schemas.microsoft.com/office/word/2012/wordml" xmlns:w16cex="http://schemas.microsoft.com/office/word/2018/wordml/cex" xmlns:w16cid="http://schemas.microsoft.com/office/word/2016/wordml/cid" xmlns:w16="http://schemas.microsoft.com/office/word/2018/wordml" xmlns:w16du="http://schemas.microsoft.com/office/word/2023/wordml/word16du" xmlns:w16sdtdh="http://schemas.microsoft.com/office/word/2020/wordml/sdtdatahash" xmlns:w16sdtfl="http://schemas.microsoft.com/office/word/2024/wordml/sdtformatlock" xmlns:w16se="http://schemas.microsoft.com/office/word/2015/wordml/symex" mc:Ignorable="w14 w15 w16se w16cid w16 w16cex w16sdtdh w16sdtfl w16du">
   <w:docDefaults>
     <w:rPrDefault>
       <w:rPr>
@@ -7148,7 +6372,7 @@
       </w:pPr>
     </w:pPrDefault>
   </w:docDefaults>
-  <w:latentStyles w:defLockedState="0" w:defUIPriority="99" w:defSemiHidden="0" w:defUnhideWhenUsed="0" w:defQFormat="0" w:count="375">
+  <w:latentStyles w:defLockedState="0" w:defUIPriority="99" w:defSemiHidden="0" w:defUnhideWhenUsed="0" w:defQFormat="0" w:count="376">
     <w:lsdException w:name="Normal" w:uiPriority="0" w:qFormat="1"/>
     <w:lsdException w:name="heading 1" w:uiPriority="9" w:qFormat="1"/>
     <w:lsdException w:name="heading 2" w:semiHidden="1" w:uiPriority="9" w:unhideWhenUsed="1" w:qFormat="1"/>
@@ -7524,6 +6748,7 @@
     <w:lsdException w:name="Smart Hyperlink" w:semiHidden="1" w:unhideWhenUsed="1"/>
     <w:lsdException w:name="Hashtag" w:semiHidden="1" w:unhideWhenUsed="1"/>
     <w:lsdException w:name="Unresolved Mention" w:semiHidden="1" w:unhideWhenUsed="1"/>
+    <w:lsdException w:name="Smart Link" w:semiHidden="1" w:unhideWhenUsed="1"/>
   </w:latentStyles>
   <w:style w:type="paragraph" w:default="1" w:styleId="Normal">
     <w:name w:val="Normal"/>

</xml_diff>